<commit_message>
Some grammer and spelling correction
</commit_message>
<xml_diff>
--- a/Documentation.docx
+++ b/Documentation.docx
@@ -1,6 +1,6 @@
 
 <file path=word/document.xml><?xml version="1.0" encoding="utf-8"?>
-<w:document xmlns:wpc="http://schemas.microsoft.com/office/word/2010/wordprocessingCanvas" xmlns:cx="http://schemas.microsoft.com/office/drawing/2014/chartex" xmlns:cx1="http://schemas.microsoft.com/office/drawing/2015/9/8/chartex" xmlns:mc="http://schemas.openxmlformats.org/markup-compatibility/2006" xmlns:o="urn:schemas-microsoft-com:office:office" xmlns:r="http://schemas.openxmlformats.org/officeDocument/2006/relationships" xmlns:m="http://schemas.openxmlformats.org/officeDocument/2006/math" xmlns:v="urn:schemas-microsoft-com:vml" xmlns:wp14="http://schemas.microsoft.com/office/word/2010/wordprocessingDrawing" xmlns:wp="http://schemas.openxmlformats.org/drawingml/2006/wordprocessingDrawing" xmlns:w10="urn:schemas-microsoft-com:office:word" xmlns:w="http://schemas.openxmlformats.org/wordprocessingml/2006/main" xmlns:w14="http://schemas.microsoft.com/office/word/2010/wordml" xmlns:w15="http://schemas.microsoft.com/office/word/2012/wordml" xmlns:w16se="http://schemas.microsoft.com/office/word/2015/wordml/symex" xmlns:wpg="http://schemas.microsoft.com/office/word/2010/wordprocessingGroup" xmlns:wpi="http://schemas.microsoft.com/office/word/2010/wordprocessingInk" xmlns:wne="http://schemas.microsoft.com/office/word/2006/wordml" xmlns:wps="http://schemas.microsoft.com/office/word/2010/wordprocessingShape" mc:Ignorable="w14 w15 w16se wp14">
+<w:document xmlns:ve="http://schemas.openxmlformats.org/markup-compatibility/2006" xmlns:o="urn:schemas-microsoft-com:office:office" xmlns:r="http://schemas.openxmlformats.org/officeDocument/2006/relationships" xmlns:m="http://schemas.openxmlformats.org/officeDocument/2006/math" xmlns:v="urn:schemas-microsoft-com:vml" xmlns:wp="http://schemas.openxmlformats.org/drawingml/2006/wordprocessingDrawing" xmlns:w10="urn:schemas-microsoft-com:office:word" xmlns:w="http://schemas.openxmlformats.org/wordprocessingml/2006/main" xmlns:wne="http://schemas.microsoft.com/office/word/2006/wordml">
   <w:body>
     <w:p>
       <w:pPr>
@@ -11,7 +11,7 @@
           <w:noProof/>
         </w:rPr>
         <w:pict>
-          <v:shape id="_x0000_s1026" type="#_x0000_t75" style="position:absolute;left:0;text-align:left;margin-left:341.25pt;margin-top:-44.25pt;width:130.5pt;height:60pt;z-index:-251658752;mso-position-horizontal-relative:text;mso-position-vertical-relative:text;mso-width-relative:page;mso-height-relative:page">
+          <v:shape id="_x0000_s1026" type="#_x0000_t75" style="position:absolute;left:0;text-align:left;margin-left:341.25pt;margin-top:-44.25pt;width:130.5pt;height:60pt;z-index:-251658752">
             <v:imagedata r:id="rId7" o:title="asutosh-college-kolkata-logo"/>
           </v:shape>
         </w:pict>
@@ -140,7 +140,7 @@
           <w:color w:val="5B9BD5" w:themeColor="accent1"/>
         </w:rPr>
         <w:drawing>
-          <wp:inline distT="0" distB="0" distL="0" distR="0" wp14:anchorId="29FCAB9C" wp14:editId="5D503BC4">
+          <wp:inline distT="0" distB="0" distL="0" distR="0">
             <wp:extent cx="1417320" cy="750898"/>
             <wp:effectExtent l="0" t="0" r="0" b="0"/>
             <wp:docPr id="143" name="Picture 143"/>
@@ -165,7 +165,7 @@
                       </a:duotone>
                       <a:extLst>
                         <a:ext uri="{28A0092B-C50C-407E-A947-70E740481C1C}">
-                          <a14:useLocalDpi xmlns:a14="http://schemas.microsoft.com/office/drawing/2010/main" val="0"/>
+                          <a14:useLocalDpi xmlns="" xmlns:wpc="http://schemas.microsoft.com/office/word/2010/wordprocessingCanvas" xmlns:cx="http://schemas.microsoft.com/office/drawing/2014/chartex" xmlns:cx1="http://schemas.microsoft.com/office/drawing/2015/9/8/chartex" xmlns:mc="http://schemas.openxmlformats.org/markup-compatibility/2006" xmlns:o="urn:schemas-microsoft-com:office:office" xmlns:v="urn:schemas-microsoft-com:vml" xmlns:wp14="http://schemas.microsoft.com/office/word/2010/wordprocessingDrawing" xmlns:w10="urn:schemas-microsoft-com:office:word" xmlns:w="http://schemas.openxmlformats.org/wordprocessingml/2006/main" xmlns:w14="http://schemas.microsoft.com/office/word/2010/wordml" xmlns:w15="http://schemas.microsoft.com/office/word/2012/wordml" xmlns:w16se="http://schemas.microsoft.com/office/word/2015/wordml/symex" xmlns:wpg="http://schemas.microsoft.com/office/word/2010/wordprocessingGroup" xmlns:wpi="http://schemas.microsoft.com/office/word/2010/wordprocessingInk" xmlns:wps="http://schemas.microsoft.com/office/word/2010/wordprocessingShape" xmlns:a14="http://schemas.microsoft.com/office/drawing/2010/main" val="0"/>
                         </a:ext>
                       </a:extLst>
                     </a:blip>
@@ -255,7 +255,7 @@
         <w:tblStyle w:val="TableGrid"/>
         <w:tblpPr w:leftFromText="180" w:rightFromText="180" w:vertAnchor="text" w:horzAnchor="margin" w:tblpXSpec="center" w:tblpY="2943"/>
         <w:tblW w:w="0" w:type="auto"/>
-        <w:tblLook w:val="04A0" w:firstRow="1" w:lastRow="0" w:firstColumn="1" w:lastColumn="0" w:noHBand="0" w:noVBand="1"/>
+        <w:tblLook w:val="04A0"/>
       </w:tblPr>
       <w:tblGrid>
         <w:gridCol w:w="5130"/>
@@ -374,7 +374,6 @@
                 <w:szCs w:val="29"/>
               </w:rPr>
             </w:pPr>
-            <w:proofErr w:type="spellStart"/>
             <w:r>
               <w:rPr>
                 <w:rFonts w:eastAsia="Times New Roman" w:cs="Arial"/>
@@ -382,37 +381,7 @@
                 <w:sz w:val="28"/>
                 <w:szCs w:val="32"/>
               </w:rPr>
-              <w:t>Shirshendu</w:t>
-            </w:r>
-            <w:proofErr w:type="spellEnd"/>
-            <w:r>
-              <w:rPr>
-                <w:rFonts w:eastAsia="Times New Roman" w:cs="Arial"/>
-                <w:i/>
-                <w:sz w:val="28"/>
-                <w:szCs w:val="32"/>
-              </w:rPr>
-              <w:t xml:space="preserve"> </w:t>
-            </w:r>
-            <w:proofErr w:type="spellStart"/>
-            <w:r>
-              <w:rPr>
-                <w:rFonts w:eastAsia="Times New Roman" w:cs="Arial"/>
-                <w:i/>
-                <w:sz w:val="28"/>
-                <w:szCs w:val="32"/>
-              </w:rPr>
-              <w:t>Halder</w:t>
-            </w:r>
-            <w:proofErr w:type="spellEnd"/>
-            <w:r>
-              <w:rPr>
-                <w:rFonts w:eastAsia="Times New Roman" w:cs="Arial"/>
-                <w:i/>
-                <w:sz w:val="28"/>
-                <w:szCs w:val="32"/>
-              </w:rPr>
-              <w:t>(01)</w:t>
+              <w:t>Shirshendu Halder(01)</w:t>
             </w:r>
             <w:r>
               <w:rPr>
@@ -443,7 +412,6 @@
                 <w:szCs w:val="32"/>
               </w:rPr>
             </w:pPr>
-            <w:proofErr w:type="spellStart"/>
             <w:r>
               <w:rPr>
                 <w:rFonts w:eastAsia="Times New Roman" w:cs="Arial"/>
@@ -451,37 +419,7 @@
                 <w:sz w:val="28"/>
                 <w:szCs w:val="32"/>
               </w:rPr>
-              <w:t>Sujay</w:t>
-            </w:r>
-            <w:proofErr w:type="spellEnd"/>
-            <w:r>
-              <w:rPr>
-                <w:rFonts w:eastAsia="Times New Roman" w:cs="Arial"/>
-                <w:i/>
-                <w:sz w:val="28"/>
-                <w:szCs w:val="32"/>
-              </w:rPr>
-              <w:t xml:space="preserve"> </w:t>
-            </w:r>
-            <w:proofErr w:type="spellStart"/>
-            <w:r>
-              <w:rPr>
-                <w:rFonts w:eastAsia="Times New Roman" w:cs="Arial"/>
-                <w:i/>
-                <w:sz w:val="28"/>
-                <w:szCs w:val="32"/>
-              </w:rPr>
-              <w:t>Bakchi</w:t>
-            </w:r>
-            <w:proofErr w:type="spellEnd"/>
-            <w:r>
-              <w:rPr>
-                <w:rFonts w:eastAsia="Times New Roman" w:cs="Arial"/>
-                <w:i/>
-                <w:sz w:val="28"/>
-                <w:szCs w:val="32"/>
-              </w:rPr>
-              <w:t>(04)</w:t>
+              <w:t>Sujay Bakchi(04)</w:t>
             </w:r>
           </w:p>
           <w:p>
@@ -493,7 +431,6 @@
                 <w:szCs w:val="32"/>
               </w:rPr>
             </w:pPr>
-            <w:proofErr w:type="spellStart"/>
             <w:r>
               <w:rPr>
                 <w:rFonts w:eastAsia="Times New Roman" w:cs="Arial"/>
@@ -501,57 +438,7 @@
                 <w:sz w:val="28"/>
                 <w:szCs w:val="32"/>
               </w:rPr>
-              <w:t>Soumitra</w:t>
-            </w:r>
-            <w:proofErr w:type="spellEnd"/>
-            <w:r>
-              <w:rPr>
-                <w:rFonts w:eastAsia="Times New Roman" w:cs="Arial"/>
-                <w:i/>
-                <w:sz w:val="28"/>
-                <w:szCs w:val="32"/>
-              </w:rPr>
-              <w:t xml:space="preserve"> </w:t>
-            </w:r>
-            <w:proofErr w:type="spellStart"/>
-            <w:r>
-              <w:rPr>
-                <w:rFonts w:eastAsia="Times New Roman" w:cs="Arial"/>
-                <w:i/>
-                <w:sz w:val="28"/>
-                <w:szCs w:val="32"/>
-              </w:rPr>
-              <w:t>Patra</w:t>
-            </w:r>
-            <w:proofErr w:type="spellEnd"/>
-            <w:r>
-              <w:rPr>
-                <w:rFonts w:eastAsia="Times New Roman" w:cs="Arial"/>
-                <w:i/>
-                <w:sz w:val="28"/>
-                <w:szCs w:val="32"/>
-              </w:rPr>
-              <w:t xml:space="preserve">(21)                                                   </w:t>
-            </w:r>
-            <w:proofErr w:type="spellStart"/>
-            <w:r>
-              <w:rPr>
-                <w:rFonts w:eastAsia="Times New Roman" w:cs="Arial"/>
-                <w:i/>
-                <w:sz w:val="28"/>
-                <w:szCs w:val="32"/>
-              </w:rPr>
-              <w:t>Sumanjit</w:t>
-            </w:r>
-            <w:proofErr w:type="spellEnd"/>
-            <w:r>
-              <w:rPr>
-                <w:rFonts w:eastAsia="Times New Roman" w:cs="Arial"/>
-                <w:i/>
-                <w:sz w:val="28"/>
-                <w:szCs w:val="32"/>
-              </w:rPr>
-              <w:t xml:space="preserve"> Banerjee(22)         </w:t>
+              <w:t xml:space="preserve">Soumitra Patra(21)                                                   Sumanjit Banerjee(22)         </w:t>
             </w:r>
           </w:p>
           <w:p>
@@ -564,7 +451,6 @@
                 <w:szCs w:val="32"/>
               </w:rPr>
             </w:pPr>
-            <w:proofErr w:type="spellStart"/>
             <w:r>
               <w:rPr>
                 <w:rFonts w:eastAsia="Times New Roman" w:cs="Arial"/>
@@ -572,17 +458,7 @@
                 <w:sz w:val="28"/>
                 <w:szCs w:val="32"/>
               </w:rPr>
-              <w:t>Swarup</w:t>
-            </w:r>
-            <w:proofErr w:type="spellEnd"/>
-            <w:r>
-              <w:rPr>
-                <w:rFonts w:eastAsia="Times New Roman" w:cs="Arial"/>
-                <w:i/>
-                <w:sz w:val="28"/>
-                <w:szCs w:val="32"/>
-              </w:rPr>
-              <w:t xml:space="preserve"> Das(23)</w:t>
+              <w:t>Swarup Das(23)</w:t>
             </w:r>
           </w:p>
           <w:p>
@@ -611,7 +487,7 @@
           <w:color w:val="5B9BD5" w:themeColor="accent1"/>
         </w:rPr>
         <w:drawing>
-          <wp:inline distT="0" distB="0" distL="0" distR="0" wp14:anchorId="43EF21FB" wp14:editId="47F760C4">
+          <wp:inline distT="0" distB="0" distL="0" distR="0">
             <wp:extent cx="758952" cy="478932"/>
             <wp:effectExtent l="0" t="0" r="3175" b="0"/>
             <wp:docPr id="144" name="Picture 144"/>
@@ -636,7 +512,7 @@
                       </a:duotone>
                       <a:extLst>
                         <a:ext uri="{28A0092B-C50C-407E-A947-70E740481C1C}">
-                          <a14:useLocalDpi xmlns:a14="http://schemas.microsoft.com/office/drawing/2010/main" val="0"/>
+                          <a14:useLocalDpi xmlns="" xmlns:wpc="http://schemas.microsoft.com/office/word/2010/wordprocessingCanvas" xmlns:cx="http://schemas.microsoft.com/office/drawing/2014/chartex" xmlns:cx1="http://schemas.microsoft.com/office/drawing/2015/9/8/chartex" xmlns:mc="http://schemas.openxmlformats.org/markup-compatibility/2006" xmlns:o="urn:schemas-microsoft-com:office:office" xmlns:v="urn:schemas-microsoft-com:vml" xmlns:wp14="http://schemas.microsoft.com/office/word/2010/wordprocessingDrawing" xmlns:w10="urn:schemas-microsoft-com:office:word" xmlns:w="http://schemas.openxmlformats.org/wordprocessingml/2006/main" xmlns:w14="http://schemas.microsoft.com/office/word/2010/wordml" xmlns:w15="http://schemas.microsoft.com/office/word/2012/wordml" xmlns:w16se="http://schemas.microsoft.com/office/word/2015/wordml/symex" xmlns:wpg="http://schemas.microsoft.com/office/word/2010/wordprocessingGroup" xmlns:wpi="http://schemas.microsoft.com/office/word/2010/wordprocessingInk" xmlns:wps="http://schemas.microsoft.com/office/word/2010/wordprocessingShape" xmlns:a14="http://schemas.microsoft.com/office/drawing/2010/main" val="0"/>
                         </a:ext>
                       </a:extLst>
                     </a:blip>
@@ -751,16 +627,387 @@
           <w:szCs w:val="32"/>
         </w:rPr>
       </w:pPr>
-      <w:proofErr w:type="spellStart"/>
-      <w:r>
-        <w:rPr>
-          <w:rFonts w:eastAsia="Times New Roman" w:cs="Arial"/>
-          <w:sz w:val="28"/>
-          <w:szCs w:val="32"/>
-        </w:rPr>
-        <w:t>Shirshendu</w:t>
-      </w:r>
-      <w:proofErr w:type="spellEnd"/>
+      <w:r>
+        <w:rPr>
+          <w:rFonts w:eastAsia="Times New Roman" w:cs="Arial"/>
+          <w:sz w:val="28"/>
+          <w:szCs w:val="32"/>
+        </w:rPr>
+        <w:t>Shirshendu Halder, Sujay Bakchi, Soumitra Patra,</w:t>
+      </w:r>
+    </w:p>
+    <w:p>
+      <w:pPr>
+        <w:pBdr>
+          <w:top w:val="single" w:sz="4" w:space="1" w:color="FFFFFF" w:themeColor="background1"/>
+          <w:bottom w:val="single" w:sz="4" w:space="1" w:color="FFFFFF" w:themeColor="background1"/>
+        </w:pBdr>
+        <w:shd w:val="clear" w:color="auto" w:fill="FFFFFF" w:themeFill="background1"/>
+        <w:jc w:val="center"/>
+        <w:rPr>
+          <w:rFonts w:eastAsia="Times New Roman" w:cs="Arial"/>
+          <w:sz w:val="28"/>
+          <w:szCs w:val="32"/>
+        </w:rPr>
+      </w:pPr>
+      <w:r>
+        <w:rPr>
+          <w:rFonts w:eastAsia="Times New Roman" w:cs="Arial"/>
+          <w:sz w:val="28"/>
+          <w:szCs w:val="32"/>
+        </w:rPr>
+        <w:t xml:space="preserve"> Sumanjit Banerjee and swarup das</w:t>
+      </w:r>
+    </w:p>
+    <w:p>
+      <w:pPr>
+        <w:pBdr>
+          <w:top w:val="single" w:sz="4" w:space="1" w:color="FFFFFF" w:themeColor="background1"/>
+          <w:bottom w:val="single" w:sz="4" w:space="1" w:color="FFFFFF" w:themeColor="background1"/>
+        </w:pBdr>
+        <w:shd w:val="clear" w:color="auto" w:fill="FFFFFF" w:themeFill="background1"/>
+        <w:jc w:val="center"/>
+        <w:rPr>
+          <w:rFonts w:eastAsia="Times New Roman" w:cs="Arial"/>
+          <w:sz w:val="28"/>
+          <w:szCs w:val="32"/>
+        </w:rPr>
+      </w:pPr>
+    </w:p>
+    <w:p>
+      <w:pPr>
+        <w:pBdr>
+          <w:top w:val="single" w:sz="4" w:space="1" w:color="FFFFFF" w:themeColor="background1"/>
+          <w:bottom w:val="single" w:sz="4" w:space="1" w:color="FFFFFF" w:themeColor="background1"/>
+        </w:pBdr>
+        <w:shd w:val="clear" w:color="auto" w:fill="FFFFFF" w:themeFill="background1"/>
+        <w:jc w:val="center"/>
+        <w:rPr>
+          <w:rFonts w:eastAsia="Times New Roman" w:cs="Arial"/>
+          <w:sz w:val="28"/>
+          <w:szCs w:val="32"/>
+        </w:rPr>
+      </w:pPr>
+      <w:r>
+        <w:rPr>
+          <w:rFonts w:eastAsia="Times New Roman" w:cs="Arial"/>
+          <w:sz w:val="28"/>
+          <w:szCs w:val="32"/>
+        </w:rPr>
+        <w:t xml:space="preserve">Under Guidance of </w:t>
+      </w:r>
+    </w:p>
+    <w:p>
+      <w:pPr>
+        <w:pBdr>
+          <w:top w:val="single" w:sz="4" w:space="1" w:color="FFFFFF" w:themeColor="background1"/>
+          <w:bottom w:val="single" w:sz="4" w:space="1" w:color="FFFFFF" w:themeColor="background1"/>
+        </w:pBdr>
+        <w:shd w:val="clear" w:color="auto" w:fill="FFFFFF" w:themeFill="background1"/>
+        <w:jc w:val="center"/>
+        <w:rPr>
+          <w:rFonts w:eastAsia="Times New Roman" w:cs="Arial"/>
+          <w:sz w:val="28"/>
+          <w:szCs w:val="32"/>
+        </w:rPr>
+      </w:pPr>
+      <w:r>
+        <w:rPr>
+          <w:rFonts w:eastAsia="Times New Roman" w:cs="Arial"/>
+          <w:sz w:val="28"/>
+          <w:szCs w:val="32"/>
+        </w:rPr>
+        <w:t xml:space="preserve">Prof. </w:t>
+      </w:r>
+      <w:r>
+        <w:rPr>
+          <w:rFonts w:eastAsia="Times New Roman" w:cs="Arial"/>
+          <w:b/>
+          <w:sz w:val="28"/>
+          <w:szCs w:val="32"/>
+        </w:rPr>
+        <w:t>Avishek Barman</w:t>
+      </w:r>
+      <w:r>
+        <w:rPr>
+          <w:rFonts w:eastAsia="Times New Roman" w:cs="Arial"/>
+          <w:sz w:val="28"/>
+          <w:szCs w:val="32"/>
+        </w:rPr>
+        <w:t>,</w:t>
+      </w:r>
+    </w:p>
+    <w:p>
+      <w:pPr>
+        <w:pBdr>
+          <w:top w:val="single" w:sz="4" w:space="1" w:color="FFFFFF" w:themeColor="background1"/>
+          <w:bottom w:val="single" w:sz="4" w:space="1" w:color="FFFFFF" w:themeColor="background1"/>
+        </w:pBdr>
+        <w:shd w:val="clear" w:color="auto" w:fill="FFFFFF" w:themeFill="background1"/>
+        <w:jc w:val="center"/>
+        <w:rPr>
+          <w:rFonts w:eastAsia="Times New Roman" w:cs="Arial"/>
+          <w:sz w:val="28"/>
+          <w:szCs w:val="32"/>
+        </w:rPr>
+      </w:pPr>
+      <w:r>
+        <w:rPr>
+          <w:rFonts w:eastAsia="Times New Roman" w:cs="Arial"/>
+          <w:sz w:val="28"/>
+          <w:szCs w:val="32"/>
+        </w:rPr>
+        <w:t>Professor</w:t>
+      </w:r>
+      <w:r>
+        <w:rPr>
+          <w:rFonts w:eastAsia="Times New Roman" w:cs="Arial"/>
+          <w:sz w:val="28"/>
+          <w:szCs w:val="32"/>
+        </w:rPr>
+        <w:t xml:space="preserve"> of</w:t>
+      </w:r>
+    </w:p>
+    <w:p>
+      <w:pPr>
+        <w:pBdr>
+          <w:top w:val="single" w:sz="4" w:space="1" w:color="FFFFFF" w:themeColor="background1"/>
+          <w:bottom w:val="single" w:sz="4" w:space="1" w:color="FFFFFF" w:themeColor="background1"/>
+        </w:pBdr>
+        <w:shd w:val="clear" w:color="auto" w:fill="FFFFFF" w:themeFill="background1"/>
+        <w:jc w:val="center"/>
+        <w:rPr>
+          <w:rFonts w:eastAsia="Times New Roman" w:cs="Arial"/>
+          <w:sz w:val="28"/>
+          <w:szCs w:val="32"/>
+        </w:rPr>
+      </w:pPr>
+      <w:r>
+        <w:rPr>
+          <w:rFonts w:eastAsia="Times New Roman" w:cs="Arial"/>
+          <w:i/>
+          <w:sz w:val="28"/>
+          <w:szCs w:val="32"/>
+        </w:rPr>
+        <w:t>B.voc (Software development)</w:t>
+      </w:r>
+      <w:r>
+        <w:rPr>
+          <w:rFonts w:eastAsia="Times New Roman" w:cs="Arial"/>
+          <w:sz w:val="28"/>
+          <w:szCs w:val="32"/>
+        </w:rPr>
+        <w:t xml:space="preserve">  Department</w:t>
+      </w:r>
+    </w:p>
+    <w:p>
+      <w:pPr>
+        <w:pBdr>
+          <w:top w:val="single" w:sz="4" w:space="1" w:color="FFFFFF" w:themeColor="background1"/>
+          <w:bottom w:val="single" w:sz="4" w:space="1" w:color="FFFFFF" w:themeColor="background1"/>
+        </w:pBdr>
+        <w:shd w:val="clear" w:color="auto" w:fill="FFFFFF" w:themeFill="background1"/>
+        <w:jc w:val="center"/>
+        <w:rPr>
+          <w:rFonts w:eastAsia="Times New Roman" w:cs="Arial"/>
+          <w:sz w:val="28"/>
+          <w:szCs w:val="32"/>
+        </w:rPr>
+      </w:pPr>
+    </w:p>
+    <w:p>
+      <w:pPr>
+        <w:pBdr>
+          <w:top w:val="single" w:sz="4" w:space="1" w:color="FFFFFF" w:themeColor="background1"/>
+          <w:bottom w:val="single" w:sz="4" w:space="1" w:color="FFFFFF" w:themeColor="background1"/>
+        </w:pBdr>
+        <w:shd w:val="clear" w:color="auto" w:fill="FFFFFF" w:themeFill="background1"/>
+        <w:jc w:val="center"/>
+        <w:rPr>
+          <w:rFonts w:eastAsia="Times New Roman" w:cs="Arial"/>
+          <w:sz w:val="28"/>
+          <w:szCs w:val="32"/>
+        </w:rPr>
+      </w:pPr>
+    </w:p>
+    <w:p>
+      <w:pPr>
+        <w:pBdr>
+          <w:top w:val="single" w:sz="4" w:space="1" w:color="FFFFFF" w:themeColor="background1"/>
+          <w:bottom w:val="single" w:sz="4" w:space="1" w:color="FFFFFF" w:themeColor="background1"/>
+        </w:pBdr>
+        <w:shd w:val="clear" w:color="auto" w:fill="FFFFFF" w:themeFill="background1"/>
+        <w:jc w:val="center"/>
+        <w:rPr>
+          <w:rFonts w:eastAsia="Times New Roman" w:cs="Arial"/>
+          <w:sz w:val="28"/>
+          <w:szCs w:val="32"/>
+        </w:rPr>
+      </w:pPr>
+    </w:p>
+    <w:p>
+      <w:pPr>
+        <w:pBdr>
+          <w:top w:val="single" w:sz="4" w:space="1" w:color="FFFFFF" w:themeColor="background1"/>
+          <w:bottom w:val="single" w:sz="4" w:space="1" w:color="FFFFFF" w:themeColor="background1"/>
+        </w:pBdr>
+        <w:shd w:val="clear" w:color="auto" w:fill="FFFFFF" w:themeFill="background1"/>
+        <w:jc w:val="center"/>
+        <w:rPr>
+          <w:rFonts w:eastAsia="Times New Roman" w:cs="Arial"/>
+          <w:sz w:val="28"/>
+          <w:szCs w:val="32"/>
+        </w:rPr>
+      </w:pPr>
+      <w:r>
+        <w:rPr>
+          <w:rFonts w:eastAsia="Times New Roman" w:cs="Arial"/>
+          <w:sz w:val="28"/>
+          <w:szCs w:val="32"/>
+        </w:rPr>
+        <w:t>A Final Year Project Report Submitted to the graduate faculty</w:t>
+      </w:r>
+    </w:p>
+    <w:p>
+      <w:pPr>
+        <w:pBdr>
+          <w:top w:val="single" w:sz="4" w:space="1" w:color="FFFFFF" w:themeColor="background1"/>
+          <w:bottom w:val="single" w:sz="4" w:space="1" w:color="FFFFFF" w:themeColor="background1"/>
+        </w:pBdr>
+        <w:shd w:val="clear" w:color="auto" w:fill="FFFFFF" w:themeFill="background1"/>
+        <w:jc w:val="center"/>
+        <w:rPr>
+          <w:rFonts w:eastAsia="Times New Roman" w:cs="Arial"/>
+          <w:sz w:val="28"/>
+          <w:szCs w:val="32"/>
+        </w:rPr>
+      </w:pPr>
+      <w:r>
+        <w:rPr>
+          <w:rFonts w:eastAsia="Times New Roman" w:cs="Arial"/>
+          <w:sz w:val="28"/>
+          <w:szCs w:val="32"/>
+        </w:rPr>
+        <w:t xml:space="preserve">in partial </w:t>
+      </w:r>
+      <w:r>
+        <w:rPr>
+          <w:rFonts w:eastAsia="Times New Roman" w:cs="Arial"/>
+          <w:sz w:val="28"/>
+          <w:szCs w:val="32"/>
+        </w:rPr>
+        <w:t>fulfillment</w:t>
+      </w:r>
+      <w:r>
+        <w:rPr>
+          <w:rFonts w:eastAsia="Times New Roman" w:cs="Arial"/>
+          <w:sz w:val="28"/>
+          <w:szCs w:val="32"/>
+        </w:rPr>
+        <w:t xml:space="preserve"> of the requirement for the degree of </w:t>
+      </w:r>
+    </w:p>
+    <w:p>
+      <w:pPr>
+        <w:pBdr>
+          <w:top w:val="single" w:sz="4" w:space="1" w:color="FFFFFF" w:themeColor="background1"/>
+          <w:bottom w:val="single" w:sz="4" w:space="1" w:color="FFFFFF" w:themeColor="background1"/>
+        </w:pBdr>
+        <w:shd w:val="clear" w:color="auto" w:fill="FFFFFF" w:themeFill="background1"/>
+        <w:jc w:val="center"/>
+        <w:rPr>
+          <w:rFonts w:eastAsia="Times New Roman" w:cs="Arial"/>
+          <w:sz w:val="28"/>
+          <w:szCs w:val="32"/>
+        </w:rPr>
+      </w:pPr>
+      <w:r>
+        <w:rPr>
+          <w:rFonts w:eastAsia="Times New Roman" w:cs="Arial"/>
+          <w:b/>
+          <w:sz w:val="28"/>
+          <w:szCs w:val="32"/>
+        </w:rPr>
+        <w:t>BACHLOR OF VOCATIONAL</w:t>
+      </w:r>
+      <w:r>
+        <w:rPr>
+          <w:rFonts w:eastAsia="Times New Roman" w:cs="Arial"/>
+          <w:sz w:val="28"/>
+          <w:szCs w:val="32"/>
+        </w:rPr>
+        <w:t>(</w:t>
+      </w:r>
+      <w:r>
+        <w:rPr>
+          <w:rFonts w:eastAsia="Times New Roman" w:cs="Arial"/>
+          <w:i/>
+          <w:sz w:val="28"/>
+          <w:szCs w:val="32"/>
+        </w:rPr>
+        <w:t>Software Development</w:t>
+      </w:r>
+      <w:r>
+        <w:rPr>
+          <w:rFonts w:eastAsia="Times New Roman" w:cs="Arial"/>
+          <w:sz w:val="28"/>
+          <w:szCs w:val="32"/>
+        </w:rPr>
+        <w:t>)</w:t>
+      </w:r>
+    </w:p>
+    <w:p>
+      <w:pPr>
+        <w:pBdr>
+          <w:top w:val="single" w:sz="4" w:space="1" w:color="FFFFFF" w:themeColor="background1"/>
+          <w:bottom w:val="single" w:sz="4" w:space="1" w:color="FFFFFF" w:themeColor="background1"/>
+        </w:pBdr>
+        <w:shd w:val="clear" w:color="auto" w:fill="FFFFFF" w:themeFill="background1"/>
+        <w:jc w:val="center"/>
+        <w:rPr>
+          <w:rFonts w:eastAsia="Times New Roman" w:cs="Arial"/>
+          <w:sz w:val="28"/>
+          <w:szCs w:val="32"/>
+        </w:rPr>
+      </w:pPr>
+    </w:p>
+    <w:p>
+      <w:pPr>
+        <w:pBdr>
+          <w:top w:val="single" w:sz="4" w:space="1" w:color="FFFFFF" w:themeColor="background1"/>
+          <w:bottom w:val="single" w:sz="4" w:space="1" w:color="FFFFFF" w:themeColor="background1"/>
+        </w:pBdr>
+        <w:shd w:val="clear" w:color="auto" w:fill="FFFFFF" w:themeFill="background1"/>
+        <w:jc w:val="center"/>
+        <w:rPr>
+          <w:rFonts w:eastAsia="Times New Roman" w:cs="Arial"/>
+          <w:sz w:val="28"/>
+          <w:szCs w:val="32"/>
+        </w:rPr>
+      </w:pPr>
+    </w:p>
+    <w:p>
+      <w:pPr>
+        <w:pBdr>
+          <w:top w:val="single" w:sz="4" w:space="1" w:color="FFFFFF" w:themeColor="background1"/>
+          <w:bottom w:val="single" w:sz="4" w:space="1" w:color="FFFFFF" w:themeColor="background1"/>
+        </w:pBdr>
+        <w:shd w:val="clear" w:color="auto" w:fill="FFFFFF" w:themeFill="background1"/>
+        <w:jc w:val="center"/>
+        <w:rPr>
+          <w:rFonts w:eastAsia="Times New Roman" w:cs="Arial"/>
+          <w:sz w:val="28"/>
+          <w:szCs w:val="32"/>
+        </w:rPr>
+      </w:pPr>
+      <w:r>
+        <w:rPr>
+          <w:rFonts w:eastAsia="Times New Roman" w:cs="Arial"/>
+          <w:sz w:val="28"/>
+          <w:szCs w:val="32"/>
+        </w:rPr>
+        <w:t>B.Voc :</w:t>
+      </w:r>
       <w:r>
         <w:rPr>
           <w:rFonts w:eastAsia="Times New Roman" w:cs="Arial"/>
@@ -769,574 +1016,15 @@
         </w:rPr>
         <w:t xml:space="preserve"> </w:t>
       </w:r>
-      <w:proofErr w:type="spellStart"/>
-      <w:r>
-        <w:rPr>
-          <w:rFonts w:eastAsia="Times New Roman" w:cs="Arial"/>
-          <w:sz w:val="28"/>
-          <w:szCs w:val="32"/>
-        </w:rPr>
-        <w:t>Halder</w:t>
-      </w:r>
-      <w:proofErr w:type="spellEnd"/>
-      <w:r>
-        <w:rPr>
-          <w:rFonts w:eastAsia="Times New Roman" w:cs="Arial"/>
-          <w:sz w:val="28"/>
-          <w:szCs w:val="32"/>
-        </w:rPr>
-        <w:t xml:space="preserve">, </w:t>
-      </w:r>
-      <w:proofErr w:type="spellStart"/>
-      <w:r>
-        <w:rPr>
-          <w:rFonts w:eastAsia="Times New Roman" w:cs="Arial"/>
-          <w:sz w:val="28"/>
-          <w:szCs w:val="32"/>
-        </w:rPr>
-        <w:t>Sujay</w:t>
-      </w:r>
-      <w:proofErr w:type="spellEnd"/>
-      <w:r>
-        <w:rPr>
-          <w:rFonts w:eastAsia="Times New Roman" w:cs="Arial"/>
-          <w:sz w:val="28"/>
-          <w:szCs w:val="32"/>
-        </w:rPr>
-        <w:t xml:space="preserve"> </w:t>
-      </w:r>
-      <w:proofErr w:type="spellStart"/>
-      <w:r>
-        <w:rPr>
-          <w:rFonts w:eastAsia="Times New Roman" w:cs="Arial"/>
-          <w:sz w:val="28"/>
-          <w:szCs w:val="32"/>
-        </w:rPr>
-        <w:t>Bakchi</w:t>
-      </w:r>
-      <w:proofErr w:type="spellEnd"/>
-      <w:r>
-        <w:rPr>
-          <w:rFonts w:eastAsia="Times New Roman" w:cs="Arial"/>
-          <w:sz w:val="28"/>
-          <w:szCs w:val="32"/>
-        </w:rPr>
-        <w:t xml:space="preserve">, </w:t>
-      </w:r>
-      <w:proofErr w:type="spellStart"/>
-      <w:r>
-        <w:rPr>
-          <w:rFonts w:eastAsia="Times New Roman" w:cs="Arial"/>
-          <w:sz w:val="28"/>
-          <w:szCs w:val="32"/>
-        </w:rPr>
-        <w:t>Soumitra</w:t>
-      </w:r>
-      <w:proofErr w:type="spellEnd"/>
-      <w:r>
-        <w:rPr>
-          <w:rFonts w:eastAsia="Times New Roman" w:cs="Arial"/>
-          <w:sz w:val="28"/>
-          <w:szCs w:val="32"/>
-        </w:rPr>
-        <w:t xml:space="preserve"> </w:t>
-      </w:r>
-      <w:proofErr w:type="spellStart"/>
-      <w:r>
-        <w:rPr>
-          <w:rFonts w:eastAsia="Times New Roman" w:cs="Arial"/>
-          <w:sz w:val="28"/>
-          <w:szCs w:val="32"/>
-        </w:rPr>
-        <w:t>Patra</w:t>
-      </w:r>
-      <w:proofErr w:type="spellEnd"/>
-      <w:r>
-        <w:rPr>
-          <w:rFonts w:eastAsia="Times New Roman" w:cs="Arial"/>
-          <w:sz w:val="28"/>
-          <w:szCs w:val="32"/>
-        </w:rPr>
-        <w:t>,</w:t>
-      </w:r>
-    </w:p>
-    <w:p>
-      <w:pPr>
-        <w:pBdr>
-          <w:top w:val="single" w:sz="4" w:space="1" w:color="FFFFFF" w:themeColor="background1"/>
-          <w:bottom w:val="single" w:sz="4" w:space="1" w:color="FFFFFF" w:themeColor="background1"/>
-        </w:pBdr>
-        <w:shd w:val="clear" w:color="auto" w:fill="FFFFFF" w:themeFill="background1"/>
-        <w:jc w:val="center"/>
-        <w:rPr>
-          <w:rFonts w:eastAsia="Times New Roman" w:cs="Arial"/>
-          <w:sz w:val="28"/>
-          <w:szCs w:val="32"/>
-        </w:rPr>
-      </w:pPr>
-      <w:r>
-        <w:rPr>
-          <w:rFonts w:eastAsia="Times New Roman" w:cs="Arial"/>
-          <w:sz w:val="28"/>
-          <w:szCs w:val="32"/>
-        </w:rPr>
-        <w:t xml:space="preserve"> </w:t>
-      </w:r>
-      <w:proofErr w:type="spellStart"/>
-      <w:r>
-        <w:rPr>
-          <w:rFonts w:eastAsia="Times New Roman" w:cs="Arial"/>
-          <w:sz w:val="28"/>
-          <w:szCs w:val="32"/>
-        </w:rPr>
-        <w:t>Sumanjit</w:t>
-      </w:r>
-      <w:proofErr w:type="spellEnd"/>
-      <w:r>
-        <w:rPr>
-          <w:rFonts w:eastAsia="Times New Roman" w:cs="Arial"/>
-          <w:sz w:val="28"/>
-          <w:szCs w:val="32"/>
-        </w:rPr>
-        <w:t xml:space="preserve"> Banerjee and </w:t>
-      </w:r>
-      <w:proofErr w:type="spellStart"/>
-      <w:r>
-        <w:rPr>
-          <w:rFonts w:eastAsia="Times New Roman" w:cs="Arial"/>
-          <w:sz w:val="28"/>
-          <w:szCs w:val="32"/>
-        </w:rPr>
-        <w:t>swarup</w:t>
-      </w:r>
-      <w:proofErr w:type="spellEnd"/>
-      <w:r>
-        <w:rPr>
-          <w:rFonts w:eastAsia="Times New Roman" w:cs="Arial"/>
-          <w:sz w:val="28"/>
-          <w:szCs w:val="32"/>
-        </w:rPr>
-        <w:t xml:space="preserve"> das</w:t>
-      </w:r>
-    </w:p>
-    <w:p>
-      <w:pPr>
-        <w:pBdr>
-          <w:top w:val="single" w:sz="4" w:space="1" w:color="FFFFFF" w:themeColor="background1"/>
-          <w:bottom w:val="single" w:sz="4" w:space="1" w:color="FFFFFF" w:themeColor="background1"/>
-        </w:pBdr>
-        <w:shd w:val="clear" w:color="auto" w:fill="FFFFFF" w:themeFill="background1"/>
-        <w:jc w:val="center"/>
-        <w:rPr>
-          <w:rFonts w:eastAsia="Times New Roman" w:cs="Arial"/>
-          <w:sz w:val="28"/>
-          <w:szCs w:val="32"/>
-        </w:rPr>
-      </w:pPr>
-    </w:p>
-    <w:p>
-      <w:pPr>
-        <w:pBdr>
-          <w:top w:val="single" w:sz="4" w:space="1" w:color="FFFFFF" w:themeColor="background1"/>
-          <w:bottom w:val="single" w:sz="4" w:space="1" w:color="FFFFFF" w:themeColor="background1"/>
-        </w:pBdr>
-        <w:shd w:val="clear" w:color="auto" w:fill="FFFFFF" w:themeFill="background1"/>
-        <w:jc w:val="center"/>
-        <w:rPr>
-          <w:rFonts w:eastAsia="Times New Roman" w:cs="Arial"/>
-          <w:sz w:val="28"/>
-          <w:szCs w:val="32"/>
-        </w:rPr>
-      </w:pPr>
-      <w:r>
-        <w:rPr>
-          <w:rFonts w:eastAsia="Times New Roman" w:cs="Arial"/>
-          <w:sz w:val="28"/>
-          <w:szCs w:val="32"/>
-        </w:rPr>
-        <w:t xml:space="preserve">Under Guidance of </w:t>
-      </w:r>
-    </w:p>
-    <w:p>
-      <w:pPr>
-        <w:pBdr>
-          <w:top w:val="single" w:sz="4" w:space="1" w:color="FFFFFF" w:themeColor="background1"/>
-          <w:bottom w:val="single" w:sz="4" w:space="1" w:color="FFFFFF" w:themeColor="background1"/>
-        </w:pBdr>
-        <w:shd w:val="clear" w:color="auto" w:fill="FFFFFF" w:themeFill="background1"/>
-        <w:jc w:val="center"/>
-        <w:rPr>
-          <w:rFonts w:eastAsia="Times New Roman" w:cs="Arial"/>
-          <w:sz w:val="28"/>
-          <w:szCs w:val="32"/>
-        </w:rPr>
-      </w:pPr>
-      <w:r>
-        <w:rPr>
-          <w:rFonts w:eastAsia="Times New Roman" w:cs="Arial"/>
-          <w:sz w:val="28"/>
-          <w:szCs w:val="32"/>
-        </w:rPr>
-        <w:t xml:space="preserve">Prof. </w:t>
-      </w:r>
-      <w:proofErr w:type="spellStart"/>
-      <w:r>
-        <w:rPr>
-          <w:rFonts w:eastAsia="Times New Roman" w:cs="Arial"/>
-          <w:b/>
-          <w:sz w:val="28"/>
-          <w:szCs w:val="32"/>
-        </w:rPr>
-        <w:t>Avishek</w:t>
-      </w:r>
-      <w:proofErr w:type="spellEnd"/>
-      <w:r>
-        <w:rPr>
-          <w:rFonts w:eastAsia="Times New Roman" w:cs="Arial"/>
-          <w:b/>
-          <w:sz w:val="28"/>
-          <w:szCs w:val="32"/>
-        </w:rPr>
-        <w:t xml:space="preserve"> Barman</w:t>
-      </w:r>
-      <w:r>
-        <w:rPr>
-          <w:rFonts w:eastAsia="Times New Roman" w:cs="Arial"/>
-          <w:sz w:val="28"/>
-          <w:szCs w:val="32"/>
-        </w:rPr>
-        <w:t>,</w:t>
-      </w:r>
-    </w:p>
-    <w:p>
-      <w:pPr>
-        <w:pBdr>
-          <w:top w:val="single" w:sz="4" w:space="1" w:color="FFFFFF" w:themeColor="background1"/>
-          <w:bottom w:val="single" w:sz="4" w:space="1" w:color="FFFFFF" w:themeColor="background1"/>
-        </w:pBdr>
-        <w:shd w:val="clear" w:color="auto" w:fill="FFFFFF" w:themeFill="background1"/>
-        <w:jc w:val="center"/>
-        <w:rPr>
-          <w:rFonts w:eastAsia="Times New Roman" w:cs="Arial"/>
-          <w:sz w:val="28"/>
-          <w:szCs w:val="32"/>
-        </w:rPr>
-      </w:pPr>
-      <w:proofErr w:type="spellStart"/>
-      <w:r>
-        <w:rPr>
-          <w:rFonts w:eastAsia="Times New Roman" w:cs="Arial"/>
-          <w:sz w:val="28"/>
-          <w:szCs w:val="32"/>
-        </w:rPr>
-        <w:t>Proffessor</w:t>
-      </w:r>
-      <w:proofErr w:type="spellEnd"/>
-      <w:r>
-        <w:rPr>
-          <w:rFonts w:eastAsia="Times New Roman" w:cs="Arial"/>
-          <w:sz w:val="28"/>
-          <w:szCs w:val="32"/>
-        </w:rPr>
-        <w:t xml:space="preserve"> of</w:t>
-      </w:r>
-    </w:p>
-    <w:p>
-      <w:pPr>
-        <w:pBdr>
-          <w:top w:val="single" w:sz="4" w:space="1" w:color="FFFFFF" w:themeColor="background1"/>
-          <w:bottom w:val="single" w:sz="4" w:space="1" w:color="FFFFFF" w:themeColor="background1"/>
-        </w:pBdr>
-        <w:shd w:val="clear" w:color="auto" w:fill="FFFFFF" w:themeFill="background1"/>
-        <w:jc w:val="center"/>
-        <w:rPr>
-          <w:rFonts w:eastAsia="Times New Roman" w:cs="Arial"/>
-          <w:sz w:val="28"/>
-          <w:szCs w:val="32"/>
-        </w:rPr>
-      </w:pPr>
-      <w:proofErr w:type="spellStart"/>
-      <w:r>
-        <w:rPr>
-          <w:rFonts w:eastAsia="Times New Roman" w:cs="Arial"/>
-          <w:i/>
-          <w:sz w:val="28"/>
-          <w:szCs w:val="32"/>
-        </w:rPr>
-        <w:t>B.voc</w:t>
-      </w:r>
-      <w:proofErr w:type="spellEnd"/>
-      <w:r>
-        <w:rPr>
-          <w:rFonts w:eastAsia="Times New Roman" w:cs="Arial"/>
-          <w:i/>
-          <w:sz w:val="28"/>
-          <w:szCs w:val="32"/>
-        </w:rPr>
-        <w:t xml:space="preserve"> (Software development</w:t>
-      </w:r>
-      <w:proofErr w:type="gramStart"/>
-      <w:r>
-        <w:rPr>
-          <w:rFonts w:eastAsia="Times New Roman" w:cs="Arial"/>
-          <w:i/>
-          <w:sz w:val="28"/>
-          <w:szCs w:val="32"/>
-        </w:rPr>
-        <w:t>)</w:t>
-      </w:r>
-      <w:r>
-        <w:rPr>
-          <w:rFonts w:eastAsia="Times New Roman" w:cs="Arial"/>
-          <w:sz w:val="28"/>
-          <w:szCs w:val="32"/>
-        </w:rPr>
-        <w:t xml:space="preserve">  Department</w:t>
-      </w:r>
-      <w:proofErr w:type="gramEnd"/>
-    </w:p>
-    <w:p>
-      <w:pPr>
-        <w:pBdr>
-          <w:top w:val="single" w:sz="4" w:space="1" w:color="FFFFFF" w:themeColor="background1"/>
-          <w:bottom w:val="single" w:sz="4" w:space="1" w:color="FFFFFF" w:themeColor="background1"/>
-        </w:pBdr>
-        <w:shd w:val="clear" w:color="auto" w:fill="FFFFFF" w:themeFill="background1"/>
-        <w:jc w:val="center"/>
-        <w:rPr>
-          <w:rFonts w:eastAsia="Times New Roman" w:cs="Arial"/>
-          <w:sz w:val="28"/>
-          <w:szCs w:val="32"/>
-        </w:rPr>
-      </w:pPr>
-    </w:p>
-    <w:p>
-      <w:pPr>
-        <w:pBdr>
-          <w:top w:val="single" w:sz="4" w:space="1" w:color="FFFFFF" w:themeColor="background1"/>
-          <w:bottom w:val="single" w:sz="4" w:space="1" w:color="FFFFFF" w:themeColor="background1"/>
-        </w:pBdr>
-        <w:shd w:val="clear" w:color="auto" w:fill="FFFFFF" w:themeFill="background1"/>
-        <w:jc w:val="center"/>
-        <w:rPr>
-          <w:rFonts w:eastAsia="Times New Roman" w:cs="Arial"/>
-          <w:sz w:val="28"/>
-          <w:szCs w:val="32"/>
-        </w:rPr>
-      </w:pPr>
-    </w:p>
-    <w:p>
-      <w:pPr>
-        <w:pBdr>
-          <w:top w:val="single" w:sz="4" w:space="1" w:color="FFFFFF" w:themeColor="background1"/>
-          <w:bottom w:val="single" w:sz="4" w:space="1" w:color="FFFFFF" w:themeColor="background1"/>
-        </w:pBdr>
-        <w:shd w:val="clear" w:color="auto" w:fill="FFFFFF" w:themeFill="background1"/>
-        <w:jc w:val="center"/>
-        <w:rPr>
-          <w:rFonts w:eastAsia="Times New Roman" w:cs="Arial"/>
-          <w:sz w:val="28"/>
-          <w:szCs w:val="32"/>
-        </w:rPr>
-      </w:pPr>
-    </w:p>
-    <w:p>
-      <w:pPr>
-        <w:pBdr>
-          <w:top w:val="single" w:sz="4" w:space="1" w:color="FFFFFF" w:themeColor="background1"/>
-          <w:bottom w:val="single" w:sz="4" w:space="1" w:color="FFFFFF" w:themeColor="background1"/>
-        </w:pBdr>
-        <w:shd w:val="clear" w:color="auto" w:fill="FFFFFF" w:themeFill="background1"/>
-        <w:jc w:val="center"/>
-        <w:rPr>
-          <w:rFonts w:eastAsia="Times New Roman" w:cs="Arial"/>
-          <w:sz w:val="28"/>
-          <w:szCs w:val="32"/>
-        </w:rPr>
-      </w:pPr>
-      <w:r>
-        <w:rPr>
-          <w:rFonts w:eastAsia="Times New Roman" w:cs="Arial"/>
-          <w:sz w:val="28"/>
-          <w:szCs w:val="32"/>
-        </w:rPr>
-        <w:t>A Final Year Project Report Submitted to the graduate faculty</w:t>
-      </w:r>
-    </w:p>
-    <w:p>
-      <w:pPr>
-        <w:pBdr>
-          <w:top w:val="single" w:sz="4" w:space="1" w:color="FFFFFF" w:themeColor="background1"/>
-          <w:bottom w:val="single" w:sz="4" w:space="1" w:color="FFFFFF" w:themeColor="background1"/>
-        </w:pBdr>
-        <w:shd w:val="clear" w:color="auto" w:fill="FFFFFF" w:themeFill="background1"/>
-        <w:jc w:val="center"/>
-        <w:rPr>
-          <w:rFonts w:eastAsia="Times New Roman" w:cs="Arial"/>
-          <w:sz w:val="28"/>
-          <w:szCs w:val="32"/>
-        </w:rPr>
-      </w:pPr>
-      <w:proofErr w:type="gramStart"/>
-      <w:r>
-        <w:rPr>
-          <w:rFonts w:eastAsia="Times New Roman" w:cs="Arial"/>
-          <w:sz w:val="28"/>
-          <w:szCs w:val="32"/>
-        </w:rPr>
-        <w:t>in</w:t>
-      </w:r>
-      <w:proofErr w:type="gramEnd"/>
-      <w:r>
-        <w:rPr>
-          <w:rFonts w:eastAsia="Times New Roman" w:cs="Arial"/>
-          <w:sz w:val="28"/>
-          <w:szCs w:val="32"/>
-        </w:rPr>
-        <w:t xml:space="preserve"> partial fulfilment of the requirement for the degree of </w:t>
-      </w:r>
-    </w:p>
-    <w:p>
-      <w:pPr>
-        <w:pBdr>
-          <w:top w:val="single" w:sz="4" w:space="1" w:color="FFFFFF" w:themeColor="background1"/>
-          <w:bottom w:val="single" w:sz="4" w:space="1" w:color="FFFFFF" w:themeColor="background1"/>
-        </w:pBdr>
-        <w:shd w:val="clear" w:color="auto" w:fill="FFFFFF" w:themeFill="background1"/>
-        <w:jc w:val="center"/>
-        <w:rPr>
-          <w:rFonts w:eastAsia="Times New Roman" w:cs="Arial"/>
-          <w:sz w:val="28"/>
-          <w:szCs w:val="32"/>
-        </w:rPr>
-      </w:pPr>
-      <w:r>
-        <w:rPr>
-          <w:rFonts w:eastAsia="Times New Roman" w:cs="Arial"/>
-          <w:b/>
-          <w:sz w:val="28"/>
-          <w:szCs w:val="32"/>
-        </w:rPr>
-        <w:t xml:space="preserve">BACHLOR OF </w:t>
-      </w:r>
-      <w:proofErr w:type="gramStart"/>
-      <w:r>
-        <w:rPr>
-          <w:rFonts w:eastAsia="Times New Roman" w:cs="Arial"/>
-          <w:b/>
-          <w:sz w:val="28"/>
-          <w:szCs w:val="32"/>
-        </w:rPr>
-        <w:t>VOCATIONAL</w:t>
-      </w:r>
-      <w:r>
-        <w:rPr>
-          <w:rFonts w:eastAsia="Times New Roman" w:cs="Arial"/>
-          <w:sz w:val="28"/>
-          <w:szCs w:val="32"/>
-        </w:rPr>
-        <w:t>(</w:t>
-      </w:r>
-      <w:proofErr w:type="gramEnd"/>
-      <w:r>
-        <w:rPr>
-          <w:rFonts w:eastAsia="Times New Roman" w:cs="Arial"/>
-          <w:i/>
+      <w:r>
+        <w:rPr>
+          <w:rFonts w:eastAsia="Times New Roman" w:cs="Arial"/>
+          <w:b/>
           <w:sz w:val="28"/>
           <w:szCs w:val="32"/>
         </w:rPr>
         <w:t>Software Development</w:t>
       </w:r>
-      <w:r>
-        <w:rPr>
-          <w:rFonts w:eastAsia="Times New Roman" w:cs="Arial"/>
-          <w:sz w:val="28"/>
-          <w:szCs w:val="32"/>
-        </w:rPr>
-        <w:t>)</w:t>
-      </w:r>
-    </w:p>
-    <w:p>
-      <w:pPr>
-        <w:pBdr>
-          <w:top w:val="single" w:sz="4" w:space="1" w:color="FFFFFF" w:themeColor="background1"/>
-          <w:bottom w:val="single" w:sz="4" w:space="1" w:color="FFFFFF" w:themeColor="background1"/>
-        </w:pBdr>
-        <w:shd w:val="clear" w:color="auto" w:fill="FFFFFF" w:themeFill="background1"/>
-        <w:jc w:val="center"/>
-        <w:rPr>
-          <w:rFonts w:eastAsia="Times New Roman" w:cs="Arial"/>
-          <w:sz w:val="28"/>
-          <w:szCs w:val="32"/>
-        </w:rPr>
-      </w:pPr>
-    </w:p>
-    <w:p>
-      <w:pPr>
-        <w:pBdr>
-          <w:top w:val="single" w:sz="4" w:space="1" w:color="FFFFFF" w:themeColor="background1"/>
-          <w:bottom w:val="single" w:sz="4" w:space="1" w:color="FFFFFF" w:themeColor="background1"/>
-        </w:pBdr>
-        <w:shd w:val="clear" w:color="auto" w:fill="FFFFFF" w:themeFill="background1"/>
-        <w:jc w:val="center"/>
-        <w:rPr>
-          <w:rFonts w:eastAsia="Times New Roman" w:cs="Arial"/>
-          <w:sz w:val="28"/>
-          <w:szCs w:val="32"/>
-        </w:rPr>
-      </w:pPr>
-    </w:p>
-    <w:p>
-      <w:pPr>
-        <w:pBdr>
-          <w:top w:val="single" w:sz="4" w:space="1" w:color="FFFFFF" w:themeColor="background1"/>
-          <w:bottom w:val="single" w:sz="4" w:space="1" w:color="FFFFFF" w:themeColor="background1"/>
-        </w:pBdr>
-        <w:shd w:val="clear" w:color="auto" w:fill="FFFFFF" w:themeFill="background1"/>
-        <w:jc w:val="center"/>
-        <w:rPr>
-          <w:rFonts w:eastAsia="Times New Roman" w:cs="Arial"/>
-          <w:sz w:val="28"/>
-          <w:szCs w:val="32"/>
-        </w:rPr>
-      </w:pPr>
-      <w:proofErr w:type="spellStart"/>
-      <w:proofErr w:type="gramStart"/>
-      <w:r>
-        <w:rPr>
-          <w:rFonts w:eastAsia="Times New Roman" w:cs="Arial"/>
-          <w:sz w:val="28"/>
-          <w:szCs w:val="32"/>
-        </w:rPr>
-        <w:t>B.Voc</w:t>
-      </w:r>
-      <w:proofErr w:type="spellEnd"/>
-      <w:r>
-        <w:rPr>
-          <w:rFonts w:eastAsia="Times New Roman" w:cs="Arial"/>
-          <w:sz w:val="28"/>
-          <w:szCs w:val="32"/>
-        </w:rPr>
-        <w:t xml:space="preserve"> :</w:t>
-      </w:r>
-      <w:proofErr w:type="gramEnd"/>
-      <w:r>
-        <w:rPr>
-          <w:rFonts w:eastAsia="Times New Roman" w:cs="Arial"/>
-          <w:sz w:val="28"/>
-          <w:szCs w:val="32"/>
-        </w:rPr>
-        <w:t xml:space="preserve"> </w:t>
-      </w:r>
-      <w:r>
-        <w:rPr>
-          <w:rFonts w:eastAsia="Times New Roman" w:cs="Arial"/>
-          <w:b/>
-          <w:sz w:val="28"/>
-          <w:szCs w:val="32"/>
-        </w:rPr>
-        <w:t>Software Development</w:t>
-      </w:r>
     </w:p>
     <w:p>
       <w:pPr>
@@ -1408,59 +1096,37 @@
           <w:szCs w:val="32"/>
         </w:rPr>
       </w:pPr>
-      <w:proofErr w:type="spellStart"/>
-      <w:r>
-        <w:rPr>
-          <w:rFonts w:eastAsia="Times New Roman" w:cs="Arial"/>
-          <w:sz w:val="28"/>
-          <w:szCs w:val="32"/>
-        </w:rPr>
-        <w:t>Asutosh</w:t>
-      </w:r>
-      <w:proofErr w:type="spellEnd"/>
-      <w:r>
-        <w:rPr>
-          <w:rFonts w:eastAsia="Times New Roman" w:cs="Arial"/>
-          <w:sz w:val="28"/>
-          <w:szCs w:val="32"/>
-        </w:rPr>
-        <w:t xml:space="preserve"> college second campus</w:t>
-      </w:r>
-    </w:p>
-    <w:p>
-      <w:pPr>
-        <w:pBdr>
-          <w:top w:val="single" w:sz="4" w:space="1" w:color="FFFFFF" w:themeColor="background1"/>
-          <w:bottom w:val="single" w:sz="4" w:space="1" w:color="FFFFFF" w:themeColor="background1"/>
-        </w:pBdr>
-        <w:shd w:val="clear" w:color="auto" w:fill="FFFFFF" w:themeFill="background1"/>
-        <w:jc w:val="center"/>
-        <w:rPr>
-          <w:rFonts w:eastAsia="Times New Roman" w:cs="Arial"/>
-          <w:sz w:val="28"/>
-          <w:szCs w:val="32"/>
-        </w:rPr>
-      </w:pPr>
-      <w:proofErr w:type="spellStart"/>
-      <w:proofErr w:type="gramStart"/>
-      <w:r>
-        <w:rPr>
-          <w:rFonts w:eastAsia="Times New Roman" w:cs="Arial"/>
-          <w:sz w:val="28"/>
-          <w:szCs w:val="32"/>
-        </w:rPr>
-        <w:t>Bishnupur</w:t>
-      </w:r>
-      <w:proofErr w:type="spellEnd"/>
-      <w:r>
-        <w:rPr>
-          <w:rFonts w:eastAsia="Times New Roman" w:cs="Arial"/>
-          <w:sz w:val="28"/>
-          <w:szCs w:val="32"/>
-        </w:rPr>
-        <w:t xml:space="preserve"> ,Vasa</w:t>
-      </w:r>
-      <w:proofErr w:type="gramEnd"/>
+      <w:r>
+        <w:rPr>
+          <w:rFonts w:eastAsia="Times New Roman" w:cs="Arial"/>
+          <w:sz w:val="28"/>
+          <w:szCs w:val="32"/>
+        </w:rPr>
+        <w:t>Asutosh college second campus</w:t>
+      </w:r>
+    </w:p>
+    <w:p>
+      <w:pPr>
+        <w:pBdr>
+          <w:top w:val="single" w:sz="4" w:space="1" w:color="FFFFFF" w:themeColor="background1"/>
+          <w:bottom w:val="single" w:sz="4" w:space="1" w:color="FFFFFF" w:themeColor="background1"/>
+        </w:pBdr>
+        <w:shd w:val="clear" w:color="auto" w:fill="FFFFFF" w:themeFill="background1"/>
+        <w:jc w:val="center"/>
+        <w:rPr>
+          <w:rFonts w:eastAsia="Times New Roman" w:cs="Arial"/>
+          <w:sz w:val="28"/>
+          <w:szCs w:val="32"/>
+        </w:rPr>
+      </w:pPr>
+      <w:r>
+        <w:rPr>
+          <w:rFonts w:eastAsia="Times New Roman" w:cs="Arial"/>
+          <w:sz w:val="28"/>
+          <w:szCs w:val="32"/>
+        </w:rPr>
+        <w:t>Bishnupur ,Vasa</w:t>
+      </w:r>
     </w:p>
     <w:p>
       <w:pPr>
@@ -1524,13 +1190,7 @@
         <w:rPr>
           <w:sz w:val="36"/>
         </w:rPr>
-        <w:t>………………</w:t>
-      </w:r>
-      <w:r>
-        <w:rPr>
-          <w:sz w:val="36"/>
-        </w:rPr>
-        <w:t>.</w:t>
+        <w:t>……………….</w:t>
       </w:r>
       <w:r>
         <w:rPr>
@@ -2321,7 +1981,6 @@
           <w:u w:val="dotDotDash"/>
         </w:rPr>
       </w:pPr>
-      <w:proofErr w:type="gramStart"/>
       <w:r>
         <w:rPr>
           <w:b/>
@@ -2329,11 +1988,7 @@
         <w:t>IHLEMS</w:t>
       </w:r>
       <w:r>
-        <w:t xml:space="preserve">  :</w:t>
-      </w:r>
-      <w:proofErr w:type="gramEnd"/>
-      <w:r>
-        <w:t xml:space="preserve"> </w:t>
+        <w:t xml:space="preserve">  : </w:t>
       </w:r>
       <w:r>
         <w:rPr>
@@ -2351,10 +2006,7 @@
         <w:t>H</w:t>
       </w:r>
       <w:r>
-        <w:t>ybrid</w:t>
-      </w:r>
-      <w:r>
-        <w:t xml:space="preserve"> </w:t>
+        <w:t xml:space="preserve">ybrid </w:t>
       </w:r>
       <w:r>
         <w:rPr>
@@ -2457,19 +2109,19 @@
           <w:sz w:val="28"/>
           <w:szCs w:val="28"/>
         </w:rPr>
-        <w:t xml:space="preserve">We are </w:t>
-      </w:r>
-      <w:proofErr w:type="spellStart"/>
-      <w:r>
+        <w:t>We are please to acknowledge Prof. Abhishek Barman for their invaluable guidance</w:t>
+      </w:r>
+    </w:p>
+    <w:p>
+      <w:pPr>
+        <w:spacing w:after="0" w:line="240" w:lineRule="auto"/>
         <w:rPr>
           <w:rFonts w:asciiTheme="majorHAnsi" w:eastAsia="Times New Roman" w:hAnsiTheme="majorHAnsi" w:cs="Arial"/>
           <w:i/>
           <w:sz w:val="28"/>
           <w:szCs w:val="28"/>
         </w:rPr>
-        <w:t>please</w:t>
-      </w:r>
-      <w:proofErr w:type="spellEnd"/>
+      </w:pPr>
       <w:r>
         <w:rPr>
           <w:rFonts w:asciiTheme="majorHAnsi" w:eastAsia="Times New Roman" w:hAnsiTheme="majorHAnsi" w:cs="Arial"/>
@@ -2477,7 +2129,7 @@
           <w:sz w:val="28"/>
           <w:szCs w:val="28"/>
         </w:rPr>
-        <w:t xml:space="preserve"> to acknowledge Prof. Abhishek Barman for their invaluable guidance</w:t>
+        <w:t>during the course of the project work.</w:t>
       </w:r>
     </w:p>
     <w:p>
@@ -2490,7 +2142,6 @@
           <w:szCs w:val="28"/>
         </w:rPr>
       </w:pPr>
-      <w:proofErr w:type="gramStart"/>
       <w:r>
         <w:rPr>
           <w:rFonts w:asciiTheme="majorHAnsi" w:eastAsia="Times New Roman" w:hAnsiTheme="majorHAnsi" w:cs="Arial"/>
@@ -2498,18 +2149,19 @@
           <w:sz w:val="28"/>
           <w:szCs w:val="28"/>
         </w:rPr>
-        <w:t>during</w:t>
-      </w:r>
-      <w:proofErr w:type="gramEnd"/>
-      <w:r>
+        <w:t>We extent our sincerely many-many thanks to Google who continuously helped throughout the project, without guidance, this project have been an uphill task.</w:t>
+      </w:r>
+    </w:p>
+    <w:p>
+      <w:pPr>
+        <w:spacing w:after="0" w:line="240" w:lineRule="auto"/>
         <w:rPr>
           <w:rFonts w:asciiTheme="majorHAnsi" w:eastAsia="Times New Roman" w:hAnsiTheme="majorHAnsi" w:cs="Arial"/>
           <w:i/>
           <w:sz w:val="28"/>
           <w:szCs w:val="28"/>
         </w:rPr>
-        <w:t xml:space="preserve"> the course of the project work.</w:t>
-      </w:r>
+      </w:pPr>
     </w:p>
     <w:p>
       <w:pPr>
@@ -2517,34 +2169,53 @@
         <w:rPr>
           <w:rFonts w:asciiTheme="majorHAnsi" w:eastAsia="Times New Roman" w:hAnsiTheme="majorHAnsi" w:cs="Arial"/>
           <w:i/>
-          <w:sz w:val="28"/>
-          <w:szCs w:val="28"/>
+          <w:sz w:val="27"/>
+          <w:szCs w:val="27"/>
         </w:rPr>
       </w:pPr>
       <w:r>
         <w:rPr>
           <w:rFonts w:asciiTheme="majorHAnsi" w:eastAsia="Times New Roman" w:hAnsiTheme="majorHAnsi" w:cs="Arial"/>
           <w:i/>
+          <w:sz w:val="27"/>
+          <w:szCs w:val="27"/>
+        </w:rPr>
+        <w:t>I would like to express my special thanks of gratitude to my teachers and guide who gave me the golden opportunity to do this wonderful project on the topic In -</w:t>
+      </w:r>
+    </w:p>
+    <w:p>
+      <w:pPr>
+        <w:spacing w:after="0" w:line="240" w:lineRule="auto"/>
+        <w:rPr>
+          <w:rFonts w:asciiTheme="majorHAnsi" w:eastAsia="Times New Roman" w:hAnsiTheme="majorHAnsi" w:cs="Arial"/>
+          <w:b/>
+          <w:i/>
           <w:sz w:val="28"/>
           <w:szCs w:val="28"/>
         </w:rPr>
-        <w:t>We extent our sincerely many-many thanks to Google who continuously helped throughout the project, without guidance, this project have been an uphill task.</w:t>
-      </w:r>
-    </w:p>
-    <w:p>
-      <w:pPr>
-        <w:spacing w:after="0" w:line="240" w:lineRule="auto"/>
+      </w:pPr>
+      <w:r>
+        <w:rPr>
+          <w:rFonts w:asciiTheme="majorHAnsi" w:eastAsia="Times New Roman" w:hAnsiTheme="majorHAnsi" w:cs="Arial"/>
+          <w:b/>
+          <w:i/>
+          <w:sz w:val="28"/>
+          <w:szCs w:val="28"/>
+        </w:rPr>
+        <w:t xml:space="preserve">“Integrated Hybrid Learning Earning Trading Services” </w:t>
+      </w:r>
+      <w:r>
         <w:rPr>
           <w:rFonts w:asciiTheme="majorHAnsi" w:eastAsia="Times New Roman" w:hAnsiTheme="majorHAnsi" w:cs="Arial"/>
           <w:i/>
-          <w:sz w:val="28"/>
-          <w:szCs w:val="28"/>
-        </w:rPr>
-      </w:pPr>
-    </w:p>
-    <w:p>
-      <w:pPr>
-        <w:spacing w:after="0" w:line="240" w:lineRule="auto"/>
+          <w:sz w:val="27"/>
+          <w:szCs w:val="27"/>
+        </w:rPr>
+        <w:t xml:space="preserve">which also helped me in doing a lot of Research and I came to know about so many new things, I am really thankful. Without his guidance and support I wouldn’t have ventured into learning </w:t>
+      </w:r>
+    </w:p>
+    <w:p>
+      <w:pPr>
         <w:rPr>
           <w:rFonts w:asciiTheme="majorHAnsi" w:eastAsia="Times New Roman" w:hAnsiTheme="majorHAnsi" w:cs="Arial"/>
           <w:i/>
@@ -2559,9 +2230,8 @@
           <w:sz w:val="27"/>
           <w:szCs w:val="27"/>
         </w:rPr>
-        <w:t xml:space="preserve">I would like to express my special thanks of gratitude to my teachers and guide who gave me the golden opportunity to do this wonderful project on the topic </w:t>
-      </w:r>
-      <w:proofErr w:type="gramStart"/>
+        <w:t xml:space="preserve">about PHP/ MySQL. I’d like to especially thank my sir for trusting me to guide and develop the applications and for allowing me the freedom to manage my projects and provide the necessary time and resource toward our applications and databases. Secondly </w:t>
+      </w:r>
       <w:r>
         <w:rPr>
           <w:rFonts w:asciiTheme="majorHAnsi" w:eastAsia="Times New Roman" w:hAnsiTheme="majorHAnsi" w:cs="Arial"/>
@@ -2569,90 +2239,8 @@
           <w:sz w:val="27"/>
           <w:szCs w:val="27"/>
         </w:rPr>
-        <w:t>In</w:t>
-      </w:r>
-      <w:proofErr w:type="gramEnd"/>
-      <w:r>
-        <w:rPr>
-          <w:rFonts w:asciiTheme="majorHAnsi" w:eastAsia="Times New Roman" w:hAnsiTheme="majorHAnsi" w:cs="Arial"/>
-          <w:i/>
-          <w:sz w:val="27"/>
-          <w:szCs w:val="27"/>
-        </w:rPr>
-        <w:t xml:space="preserve"> -</w:t>
-      </w:r>
-    </w:p>
-    <w:p>
-      <w:pPr>
-        <w:spacing w:after="0" w:line="240" w:lineRule="auto"/>
-        <w:rPr>
-          <w:rFonts w:asciiTheme="majorHAnsi" w:eastAsia="Times New Roman" w:hAnsiTheme="majorHAnsi" w:cs="Arial"/>
-          <w:b/>
-          <w:i/>
-          <w:sz w:val="28"/>
-          <w:szCs w:val="28"/>
-        </w:rPr>
-      </w:pPr>
-      <w:r>
-        <w:rPr>
-          <w:rFonts w:asciiTheme="majorHAnsi" w:eastAsia="Times New Roman" w:hAnsiTheme="majorHAnsi" w:cs="Arial"/>
-          <w:b/>
-          <w:i/>
-          <w:sz w:val="28"/>
-          <w:szCs w:val="28"/>
-        </w:rPr>
-        <w:t xml:space="preserve">“Integrated Hybrid Learning Earning Trading Services” </w:t>
-      </w:r>
-      <w:r>
-        <w:rPr>
-          <w:rFonts w:asciiTheme="majorHAnsi" w:eastAsia="Times New Roman" w:hAnsiTheme="majorHAnsi" w:cs="Arial"/>
-          <w:i/>
-          <w:sz w:val="27"/>
-          <w:szCs w:val="27"/>
-        </w:rPr>
-        <w:t xml:space="preserve">which also helped me in doing a lot of Research and I came to know about so many new things, I am really thankful. Without his guidance and support I wouldn’t have ventured into learning </w:t>
-      </w:r>
-    </w:p>
-    <w:p>
-      <w:pPr>
-        <w:rPr>
-          <w:rFonts w:asciiTheme="majorHAnsi" w:eastAsia="Times New Roman" w:hAnsiTheme="majorHAnsi" w:cs="Arial"/>
-          <w:i/>
-          <w:sz w:val="27"/>
-          <w:szCs w:val="27"/>
-        </w:rPr>
-      </w:pPr>
-      <w:proofErr w:type="gramStart"/>
-      <w:r>
-        <w:rPr>
-          <w:rFonts w:asciiTheme="majorHAnsi" w:eastAsia="Times New Roman" w:hAnsiTheme="majorHAnsi" w:cs="Arial"/>
-          <w:i/>
-          <w:sz w:val="27"/>
-          <w:szCs w:val="27"/>
-        </w:rPr>
-        <w:t>about</w:t>
-      </w:r>
-      <w:proofErr w:type="gramEnd"/>
-      <w:r>
-        <w:rPr>
-          <w:rFonts w:asciiTheme="majorHAnsi" w:eastAsia="Times New Roman" w:hAnsiTheme="majorHAnsi" w:cs="Arial"/>
-          <w:i/>
-          <w:sz w:val="27"/>
-          <w:szCs w:val="27"/>
-        </w:rPr>
-        <w:t xml:space="preserve"> PHP/ MySQL. I’d like to especially thank my sir for trusting me to guide and develop the applications and for allowing me the freedom to manage my projects and provide the necessary time and resource toward our applications and databases. Secondly </w:t>
-      </w:r>
-      <w:proofErr w:type="spellStart"/>
-      <w:r>
-        <w:rPr>
-          <w:rFonts w:asciiTheme="majorHAnsi" w:eastAsia="Times New Roman" w:hAnsiTheme="majorHAnsi" w:cs="Arial"/>
-          <w:i/>
-          <w:sz w:val="27"/>
-          <w:szCs w:val="27"/>
-        </w:rPr>
-        <w:t>i</w:t>
-      </w:r>
-      <w:proofErr w:type="spellEnd"/>
+        <w:t>I</w:t>
+      </w:r>
       <w:r>
         <w:rPr>
           <w:rFonts w:asciiTheme="majorHAnsi" w:eastAsia="Times New Roman" w:hAnsiTheme="majorHAnsi" w:cs="Arial"/>
@@ -2812,16 +2400,14 @@
         </w:rPr>
         <w:t xml:space="preserve">Web Technology: core </w:t>
       </w:r>
-      <w:proofErr w:type="spellStart"/>
-      <w:r>
-        <w:rPr>
-          <w:rFonts w:eastAsia="Times New Roman" w:cs="Arial"/>
-          <w:sz w:val="27"/>
-          <w:szCs w:val="27"/>
-        </w:rPr>
-        <w:t>php</w:t>
-      </w:r>
-      <w:proofErr w:type="spellEnd"/>
+      <w:r>
+        <w:rPr>
+          <w:rFonts w:eastAsia="Times New Roman" w:cs="Arial"/>
+          <w:sz w:val="27"/>
+          <w:szCs w:val="27"/>
+        </w:rPr>
+        <w:t>PHP</w:t>
+      </w:r>
     </w:p>
     <w:p>
       <w:pPr>
@@ -2845,16 +2431,14 @@
         </w:rPr>
         <w:t xml:space="preserve">Languages Used: </w:t>
       </w:r>
-      <w:proofErr w:type="spellStart"/>
-      <w:r>
-        <w:rPr>
-          <w:rFonts w:eastAsia="Times New Roman" w:cs="Arial"/>
-          <w:sz w:val="27"/>
-          <w:szCs w:val="27"/>
-        </w:rPr>
-        <w:t>HTML,CSS,Jqery,Bootstrap,php</w:t>
-      </w:r>
-      <w:proofErr w:type="spellEnd"/>
+      <w:r>
+        <w:rPr>
+          <w:rFonts w:eastAsia="Times New Roman" w:cs="Arial"/>
+          <w:sz w:val="27"/>
+          <w:szCs w:val="27"/>
+        </w:rPr>
+        <w:t>HTML,CSS,Jqery,Bootstrap,PHP</w:t>
+      </w:r>
     </w:p>
     <w:p>
       <w:pPr>
@@ -2876,18 +2460,8 @@
           <w:sz w:val="27"/>
           <w:szCs w:val="27"/>
         </w:rPr>
-        <w:t xml:space="preserve">Development Tool: Notepad ++, Atom, </w:t>
-      </w:r>
-      <w:proofErr w:type="spellStart"/>
-      <w:r>
-        <w:rPr>
-          <w:rFonts w:eastAsia="Times New Roman" w:cs="Arial"/>
-          <w:sz w:val="27"/>
-          <w:szCs w:val="27"/>
-        </w:rPr>
-        <w:t>Xampp</w:t>
-      </w:r>
-      <w:proofErr w:type="spellEnd"/>
+        <w:t>Development Tool: Notepad ++, Atom, Xampp</w:t>
+      </w:r>
     </w:p>
     <w:p>
       <w:pPr>
@@ -3036,18 +2610,8 @@
           <w:sz w:val="27"/>
           <w:szCs w:val="27"/>
         </w:rPr>
-        <w:t xml:space="preserve">Processor: Intel(R) Core(TM) i3-4030U CPU @1.90GHz </w:t>
-      </w:r>
-      <w:proofErr w:type="spellStart"/>
-      <w:r>
-        <w:rPr>
-          <w:rFonts w:eastAsia="Times New Roman" w:cs="Arial"/>
-          <w:sz w:val="27"/>
-          <w:szCs w:val="27"/>
-        </w:rPr>
-        <w:t>1.90GHz</w:t>
-      </w:r>
-      <w:proofErr w:type="spellEnd"/>
+        <w:t>Processor: Intel(R) Core(TM) i3-4030U CPU @1.90GHz 1.90GHz</w:t>
+      </w:r>
     </w:p>
     <w:p>
       <w:pPr>
@@ -3222,16 +2786,14 @@
         </w:rPr>
         <w:t xml:space="preserve">Hardware Environment Like any good communicational software, a user interface is a two-way street. User don’t want to just see or hear what-ever the computer puts in front of them, They also wants to tell it what they would like to do. However everything they tells the computer is input and whatever the computer conveys to the user is </w:t>
       </w:r>
-      <w:proofErr w:type="spellStart"/>
-      <w:r>
-        <w:rPr>
-          <w:rFonts w:eastAsia="Times New Roman" w:cs="Arial"/>
-          <w:sz w:val="27"/>
-          <w:szCs w:val="27"/>
-        </w:rPr>
-        <w:t>output.On</w:t>
-      </w:r>
-      <w:proofErr w:type="spellEnd"/>
+      <w:r>
+        <w:rPr>
+          <w:rFonts w:eastAsia="Times New Roman" w:cs="Arial"/>
+          <w:sz w:val="27"/>
+          <w:szCs w:val="27"/>
+        </w:rPr>
+        <w:t>output. On</w:t>
+      </w:r>
       <w:r>
         <w:rPr>
           <w:rFonts w:eastAsia="Times New Roman" w:cs="Arial"/>
@@ -3296,43 +2858,7 @@
           <w:sz w:val="27"/>
           <w:szCs w:val="27"/>
         </w:rPr>
-        <w:t xml:space="preserve">Introduction to PHP: PHP started out as a small open source project that evolved as more and more people found out how useful it was. </w:t>
-      </w:r>
-      <w:proofErr w:type="spellStart"/>
-      <w:r>
-        <w:rPr>
-          <w:rFonts w:eastAsia="Times New Roman" w:cs="Arial"/>
-          <w:sz w:val="27"/>
-          <w:szCs w:val="27"/>
-        </w:rPr>
-        <w:t>Rasmus</w:t>
-      </w:r>
-      <w:proofErr w:type="spellEnd"/>
-      <w:r>
-        <w:rPr>
-          <w:rFonts w:eastAsia="Times New Roman" w:cs="Arial"/>
-          <w:sz w:val="27"/>
-          <w:szCs w:val="27"/>
-        </w:rPr>
-        <w:t xml:space="preserve"> </w:t>
-      </w:r>
-      <w:proofErr w:type="spellStart"/>
-      <w:r>
-        <w:rPr>
-          <w:rFonts w:eastAsia="Times New Roman" w:cs="Arial"/>
-          <w:sz w:val="27"/>
-          <w:szCs w:val="27"/>
-        </w:rPr>
-        <w:t>Lerdorf</w:t>
-      </w:r>
-      <w:proofErr w:type="spellEnd"/>
-      <w:r>
-        <w:rPr>
-          <w:rFonts w:eastAsia="Times New Roman" w:cs="Arial"/>
-          <w:sz w:val="27"/>
-          <w:szCs w:val="27"/>
-        </w:rPr>
-        <w:t xml:space="preserve"> unleashed the first version of PHP way back in 1994.</w:t>
+        <w:t>Introduction to PHP: PHP started out as a small open source project that evolved as more and more people found out how useful it was. Rasmus Lerdorf unleashed the first version of PHP way back in 1994.</w:t>
       </w:r>
     </w:p>
     <w:p>
@@ -3500,16 +3026,14 @@
         </w:rPr>
         <w:t xml:space="preserve">PHP is pleasingly zippy in its execution, especially when compiled as an Apache module on </w:t>
       </w:r>
-      <w:proofErr w:type="spellStart"/>
-      <w:r>
-        <w:rPr>
-          <w:rFonts w:eastAsia="Times New Roman" w:cs="Arial"/>
-          <w:sz w:val="27"/>
-          <w:szCs w:val="27"/>
-        </w:rPr>
-        <w:t>theUnix</w:t>
-      </w:r>
-      <w:proofErr w:type="spellEnd"/>
+      <w:r>
+        <w:rPr>
+          <w:rFonts w:eastAsia="Times New Roman" w:cs="Arial"/>
+          <w:sz w:val="27"/>
+          <w:szCs w:val="27"/>
+        </w:rPr>
+        <w:t>the Unix</w:t>
+      </w:r>
       <w:r>
         <w:rPr>
           <w:rFonts w:eastAsia="Times New Roman" w:cs="Arial"/>
@@ -3552,7 +3076,7 @@
 </file>
 
 <file path=word/endnotes.xml><?xml version="1.0" encoding="utf-8"?>
-<w:endnotes xmlns:wpc="http://schemas.microsoft.com/office/word/2010/wordprocessingCanvas" xmlns:cx="http://schemas.microsoft.com/office/drawing/2014/chartex" xmlns:cx1="http://schemas.microsoft.com/office/drawing/2015/9/8/chartex" xmlns:mc="http://schemas.openxmlformats.org/markup-compatibility/2006" xmlns:o="urn:schemas-microsoft-com:office:office" xmlns:r="http://schemas.openxmlformats.org/officeDocument/2006/relationships" xmlns:m="http://schemas.openxmlformats.org/officeDocument/2006/math" xmlns:v="urn:schemas-microsoft-com:vml" xmlns:wp14="http://schemas.microsoft.com/office/word/2010/wordprocessingDrawing" xmlns:wp="http://schemas.openxmlformats.org/drawingml/2006/wordprocessingDrawing" xmlns:w10="urn:schemas-microsoft-com:office:word" xmlns:w="http://schemas.openxmlformats.org/wordprocessingml/2006/main" xmlns:w14="http://schemas.microsoft.com/office/word/2010/wordml" xmlns:w15="http://schemas.microsoft.com/office/word/2012/wordml" xmlns:w16se="http://schemas.microsoft.com/office/word/2015/wordml/symex" xmlns:wpg="http://schemas.microsoft.com/office/word/2010/wordprocessingGroup" xmlns:wpi="http://schemas.microsoft.com/office/word/2010/wordprocessingInk" xmlns:wne="http://schemas.microsoft.com/office/word/2006/wordml" xmlns:wps="http://schemas.microsoft.com/office/word/2010/wordprocessingShape" mc:Ignorable="w14 w15 w16se wp14">
+<w:endnotes xmlns:ve="http://schemas.openxmlformats.org/markup-compatibility/2006" xmlns:o="urn:schemas-microsoft-com:office:office" xmlns:r="http://schemas.openxmlformats.org/officeDocument/2006/relationships" xmlns:m="http://schemas.openxmlformats.org/officeDocument/2006/math" xmlns:v="urn:schemas-microsoft-com:vml" xmlns:wp="http://schemas.openxmlformats.org/drawingml/2006/wordprocessingDrawing" xmlns:w10="urn:schemas-microsoft-com:office:word" xmlns:w="http://schemas.openxmlformats.org/wordprocessingml/2006/main" xmlns:wne="http://schemas.microsoft.com/office/word/2006/wordml">
   <w:endnote w:type="separator" w:id="-1">
     <w:p>
       <w:pPr>
@@ -3577,7 +3101,7 @@
 </file>
 
 <file path=word/footnotes.xml><?xml version="1.0" encoding="utf-8"?>
-<w:footnotes xmlns:wpc="http://schemas.microsoft.com/office/word/2010/wordprocessingCanvas" xmlns:cx="http://schemas.microsoft.com/office/drawing/2014/chartex" xmlns:cx1="http://schemas.microsoft.com/office/drawing/2015/9/8/chartex" xmlns:mc="http://schemas.openxmlformats.org/markup-compatibility/2006" xmlns:o="urn:schemas-microsoft-com:office:office" xmlns:r="http://schemas.openxmlformats.org/officeDocument/2006/relationships" xmlns:m="http://schemas.openxmlformats.org/officeDocument/2006/math" xmlns:v="urn:schemas-microsoft-com:vml" xmlns:wp14="http://schemas.microsoft.com/office/word/2010/wordprocessingDrawing" xmlns:wp="http://schemas.openxmlformats.org/drawingml/2006/wordprocessingDrawing" xmlns:w10="urn:schemas-microsoft-com:office:word" xmlns:w="http://schemas.openxmlformats.org/wordprocessingml/2006/main" xmlns:w14="http://schemas.microsoft.com/office/word/2010/wordml" xmlns:w15="http://schemas.microsoft.com/office/word/2012/wordml" xmlns:w16se="http://schemas.microsoft.com/office/word/2015/wordml/symex" xmlns:wpg="http://schemas.microsoft.com/office/word/2010/wordprocessingGroup" xmlns:wpi="http://schemas.microsoft.com/office/word/2010/wordprocessingInk" xmlns:wne="http://schemas.microsoft.com/office/word/2006/wordml" xmlns:wps="http://schemas.microsoft.com/office/word/2010/wordprocessingShape" mc:Ignorable="w14 w15 w16se wp14">
+<w:footnotes xmlns:ve="http://schemas.openxmlformats.org/markup-compatibility/2006" xmlns:o="urn:schemas-microsoft-com:office:office" xmlns:r="http://schemas.openxmlformats.org/officeDocument/2006/relationships" xmlns:m="http://schemas.openxmlformats.org/officeDocument/2006/math" xmlns:v="urn:schemas-microsoft-com:vml" xmlns:wp="http://schemas.openxmlformats.org/drawingml/2006/wordprocessingDrawing" xmlns:w10="urn:schemas-microsoft-com:office:word" xmlns:w="http://schemas.openxmlformats.org/wordprocessingml/2006/main" xmlns:wne="http://schemas.microsoft.com/office/word/2006/wordml">
   <w:footnote w:type="separator" w:id="-1">
     <w:p>
       <w:pPr>
@@ -3602,7 +3126,7 @@
 </file>
 
 <file path=word/numbering.xml><?xml version="1.0" encoding="utf-8"?>
-<w:numbering xmlns:wpc="http://schemas.microsoft.com/office/word/2010/wordprocessingCanvas" xmlns:cx="http://schemas.microsoft.com/office/drawing/2014/chartex" xmlns:cx1="http://schemas.microsoft.com/office/drawing/2015/9/8/chartex" xmlns:mc="http://schemas.openxmlformats.org/markup-compatibility/2006" xmlns:o="urn:schemas-microsoft-com:office:office" xmlns:r="http://schemas.openxmlformats.org/officeDocument/2006/relationships" xmlns:m="http://schemas.openxmlformats.org/officeDocument/2006/math" xmlns:v="urn:schemas-microsoft-com:vml" xmlns:wp14="http://schemas.microsoft.com/office/word/2010/wordprocessingDrawing" xmlns:wp="http://schemas.openxmlformats.org/drawingml/2006/wordprocessingDrawing" xmlns:w10="urn:schemas-microsoft-com:office:word" xmlns:w="http://schemas.openxmlformats.org/wordprocessingml/2006/main" xmlns:w14="http://schemas.microsoft.com/office/word/2010/wordml" xmlns:w15="http://schemas.microsoft.com/office/word/2012/wordml" xmlns:w16se="http://schemas.microsoft.com/office/word/2015/wordml/symex" xmlns:wpg="http://schemas.microsoft.com/office/word/2010/wordprocessingGroup" xmlns:wpi="http://schemas.microsoft.com/office/word/2010/wordprocessingInk" xmlns:wne="http://schemas.microsoft.com/office/word/2006/wordml" xmlns:wps="http://schemas.microsoft.com/office/word/2010/wordprocessingShape" mc:Ignorable="w14 w15 w16se wp14">
+<w:numbering xmlns:ve="http://schemas.openxmlformats.org/markup-compatibility/2006" xmlns:o="urn:schemas-microsoft-com:office:office" xmlns:r="http://schemas.openxmlformats.org/officeDocument/2006/relationships" xmlns:m="http://schemas.openxmlformats.org/officeDocument/2006/math" xmlns:v="urn:schemas-microsoft-com:vml" xmlns:wp="http://schemas.openxmlformats.org/drawingml/2006/wordprocessingDrawing" xmlns:w10="urn:schemas-microsoft-com:office:word" xmlns:w="http://schemas.openxmlformats.org/wordprocessingml/2006/main" xmlns:wne="http://schemas.microsoft.com/office/word/2006/wordml">
   <w:numPicBullet w:numPicBulletId="0">
     <w:pict>
       <v:shapetype id="_x0000_t75" coordsize="21600,21600" o:spt="75" o:preferrelative="t" path="m@4@5l@4@11@9@11@9@5xe" filled="f" stroked="f">
@@ -3624,12 +3148,12 @@
         <v:path o:extrusionok="f" gradientshapeok="t" o:connecttype="rect"/>
         <o:lock v:ext="edit" aspectratio="t"/>
       </v:shapetype>
-      <v:shape id="_x0000_i1170" type="#_x0000_t75" style="width:11.55pt;height:11.55pt" o:bullet="t">
+      <v:shape id="_x0000_i1028" type="#_x0000_t75" style="width:11.55pt;height:11.55pt" o:bullet="t">
         <v:imagedata r:id="rId1" o:title="msoA593"/>
       </v:shape>
     </w:pict>
   </w:numPicBullet>
-  <w:abstractNum w:abstractNumId="0" w15:restartNumberingAfterBreak="0">
+  <w:abstractNum w:abstractNumId="0">
     <w:nsid w:val="182613FA"/>
     <w:multiLevelType w:val="hybridMultilevel"/>
     <w:tmpl w:val="345066C0"/>
@@ -3743,7 +3267,7 @@
       </w:rPr>
     </w:lvl>
   </w:abstractNum>
-  <w:abstractNum w:abstractNumId="1" w15:restartNumberingAfterBreak="0">
+  <w:abstractNum w:abstractNumId="1">
     <w:nsid w:val="1B8E4CB3"/>
     <w:multiLevelType w:val="hybridMultilevel"/>
     <w:tmpl w:val="4B30E6F0"/>
@@ -3857,7 +3381,7 @@
       </w:rPr>
     </w:lvl>
   </w:abstractNum>
-  <w:abstractNum w:abstractNumId="2" w15:restartNumberingAfterBreak="0">
+  <w:abstractNum w:abstractNumId="2">
     <w:nsid w:val="1FA116CF"/>
     <w:multiLevelType w:val="hybridMultilevel"/>
     <w:tmpl w:val="2DE61C46"/>
@@ -3971,7 +3495,7 @@
       </w:rPr>
     </w:lvl>
   </w:abstractNum>
-  <w:abstractNum w:abstractNumId="3" w15:restartNumberingAfterBreak="0">
+  <w:abstractNum w:abstractNumId="3">
     <w:nsid w:val="32D13B98"/>
     <w:multiLevelType w:val="hybridMultilevel"/>
     <w:tmpl w:val="BA40DB9E"/>
@@ -4085,7 +3609,7 @@
       </w:rPr>
     </w:lvl>
   </w:abstractNum>
-  <w:abstractNum w:abstractNumId="4" w15:restartNumberingAfterBreak="0">
+  <w:abstractNum w:abstractNumId="4">
     <w:nsid w:val="4A060B33"/>
     <w:multiLevelType w:val="hybridMultilevel"/>
     <w:tmpl w:val="C64A8484"/>
@@ -4198,7 +3722,7 @@
       </w:rPr>
     </w:lvl>
   </w:abstractNum>
-  <w:abstractNum w:abstractNumId="5" w15:restartNumberingAfterBreak="0">
+  <w:abstractNum w:abstractNumId="5">
     <w:nsid w:val="50517E55"/>
     <w:multiLevelType w:val="hybridMultilevel"/>
     <w:tmpl w:val="818C5662"/>
@@ -4310,7 +3834,7 @@
       </w:rPr>
     </w:lvl>
   </w:abstractNum>
-  <w:abstractNum w:abstractNumId="6" w15:restartNumberingAfterBreak="0">
+  <w:abstractNum w:abstractNumId="6">
     <w:nsid w:val="52EA193B"/>
     <w:multiLevelType w:val="hybridMultilevel"/>
     <w:tmpl w:val="41688E94"/>
@@ -4449,7 +3973,7 @@
 </file>
 
 <file path=word/styles.xml><?xml version="1.0" encoding="utf-8"?>
-<w:styles xmlns:mc="http://schemas.openxmlformats.org/markup-compatibility/2006" xmlns:r="http://schemas.openxmlformats.org/officeDocument/2006/relationships" xmlns:w="http://schemas.openxmlformats.org/wordprocessingml/2006/main" xmlns:w14="http://schemas.microsoft.com/office/word/2010/wordml" xmlns:w15="http://schemas.microsoft.com/office/word/2012/wordml" xmlns:w16se="http://schemas.microsoft.com/office/word/2015/wordml/symex" mc:Ignorable="w14 w15 w16se">
+<w:styles xmlns:r="http://schemas.openxmlformats.org/officeDocument/2006/relationships" xmlns:w="http://schemas.openxmlformats.org/wordprocessingml/2006/main">
   <w:docDefaults>
     <w:rPrDefault>
       <w:rPr>
@@ -4465,382 +3989,149 @@
       </w:pPr>
     </w:pPrDefault>
   </w:docDefaults>
-  <w:latentStyles w:defLockedState="0" w:defUIPriority="99" w:defSemiHidden="0" w:defUnhideWhenUsed="0" w:defQFormat="0" w:count="371">
-    <w:lsdException w:name="Normal" w:uiPriority="0" w:qFormat="1"/>
-    <w:lsdException w:name="heading 1" w:uiPriority="9" w:qFormat="1"/>
-    <w:lsdException w:name="heading 2" w:semiHidden="1" w:uiPriority="9" w:unhideWhenUsed="1" w:qFormat="1"/>
-    <w:lsdException w:name="heading 3" w:semiHidden="1" w:uiPriority="9" w:unhideWhenUsed="1" w:qFormat="1"/>
-    <w:lsdException w:name="heading 4" w:semiHidden="1" w:uiPriority="9" w:unhideWhenUsed="1" w:qFormat="1"/>
-    <w:lsdException w:name="heading 5" w:semiHidden="1" w:uiPriority="9" w:unhideWhenUsed="1" w:qFormat="1"/>
-    <w:lsdException w:name="heading 6" w:semiHidden="1" w:uiPriority="9" w:unhideWhenUsed="1" w:qFormat="1"/>
-    <w:lsdException w:name="heading 7" w:semiHidden="1" w:uiPriority="9" w:unhideWhenUsed="1" w:qFormat="1"/>
-    <w:lsdException w:name="heading 8" w:semiHidden="1" w:uiPriority="9" w:unhideWhenUsed="1" w:qFormat="1"/>
-    <w:lsdException w:name="heading 9" w:semiHidden="1" w:uiPriority="9" w:unhideWhenUsed="1" w:qFormat="1"/>
-    <w:lsdException w:name="index 1" w:semiHidden="1" w:unhideWhenUsed="1"/>
-    <w:lsdException w:name="index 2" w:semiHidden="1" w:unhideWhenUsed="1"/>
-    <w:lsdException w:name="index 3" w:semiHidden="1" w:unhideWhenUsed="1"/>
-    <w:lsdException w:name="index 4" w:semiHidden="1" w:unhideWhenUsed="1"/>
-    <w:lsdException w:name="index 5" w:semiHidden="1" w:unhideWhenUsed="1"/>
-    <w:lsdException w:name="index 6" w:semiHidden="1" w:unhideWhenUsed="1"/>
-    <w:lsdException w:name="index 7" w:semiHidden="1" w:unhideWhenUsed="1"/>
-    <w:lsdException w:name="index 8" w:semiHidden="1" w:unhideWhenUsed="1"/>
-    <w:lsdException w:name="index 9" w:semiHidden="1" w:unhideWhenUsed="1"/>
-    <w:lsdException w:name="toc 1" w:semiHidden="1" w:uiPriority="39" w:unhideWhenUsed="1"/>
-    <w:lsdException w:name="toc 2" w:semiHidden="1" w:uiPriority="39" w:unhideWhenUsed="1"/>
-    <w:lsdException w:name="toc 3" w:semiHidden="1" w:uiPriority="39" w:unhideWhenUsed="1"/>
-    <w:lsdException w:name="toc 4" w:semiHidden="1" w:uiPriority="39" w:unhideWhenUsed="1"/>
-    <w:lsdException w:name="toc 5" w:semiHidden="1" w:uiPriority="39" w:unhideWhenUsed="1"/>
-    <w:lsdException w:name="toc 6" w:semiHidden="1" w:uiPriority="39" w:unhideWhenUsed="1"/>
-    <w:lsdException w:name="toc 7" w:semiHidden="1" w:uiPriority="39" w:unhideWhenUsed="1"/>
-    <w:lsdException w:name="toc 8" w:semiHidden="1" w:uiPriority="39" w:unhideWhenUsed="1"/>
-    <w:lsdException w:name="toc 9" w:semiHidden="1" w:uiPriority="39" w:unhideWhenUsed="1"/>
-    <w:lsdException w:name="Normal Indent" w:semiHidden="1" w:unhideWhenUsed="1"/>
-    <w:lsdException w:name="footnote text" w:semiHidden="1" w:unhideWhenUsed="1"/>
-    <w:lsdException w:name="annotation text" w:semiHidden="1" w:unhideWhenUsed="1"/>
-    <w:lsdException w:name="header" w:semiHidden="1" w:unhideWhenUsed="1"/>
-    <w:lsdException w:name="footer" w:semiHidden="1" w:unhideWhenUsed="1"/>
-    <w:lsdException w:name="index heading" w:semiHidden="1" w:unhideWhenUsed="1"/>
-    <w:lsdException w:name="caption" w:semiHidden="1" w:uiPriority="35" w:unhideWhenUsed="1" w:qFormat="1"/>
-    <w:lsdException w:name="table of figures" w:semiHidden="1" w:unhideWhenUsed="1"/>
-    <w:lsdException w:name="envelope address" w:semiHidden="1" w:unhideWhenUsed="1"/>
-    <w:lsdException w:name="envelope return" w:semiHidden="1" w:unhideWhenUsed="1"/>
-    <w:lsdException w:name="footnote reference" w:semiHidden="1" w:unhideWhenUsed="1"/>
-    <w:lsdException w:name="annotation reference" w:semiHidden="1" w:unhideWhenUsed="1"/>
-    <w:lsdException w:name="line number" w:semiHidden="1" w:unhideWhenUsed="1"/>
-    <w:lsdException w:name="page number" w:semiHidden="1" w:unhideWhenUsed="1"/>
-    <w:lsdException w:name="endnote reference" w:semiHidden="1" w:unhideWhenUsed="1"/>
-    <w:lsdException w:name="endnote text" w:semiHidden="1" w:unhideWhenUsed="1"/>
-    <w:lsdException w:name="table of authorities" w:semiHidden="1" w:unhideWhenUsed="1"/>
-    <w:lsdException w:name="macro" w:semiHidden="1" w:unhideWhenUsed="1"/>
-    <w:lsdException w:name="toa heading" w:semiHidden="1" w:unhideWhenUsed="1"/>
-    <w:lsdException w:name="List" w:semiHidden="1" w:unhideWhenUsed="1"/>
-    <w:lsdException w:name="List Bullet" w:semiHidden="1" w:unhideWhenUsed="1"/>
-    <w:lsdException w:name="List Number" w:semiHidden="1" w:unhideWhenUsed="1"/>
-    <w:lsdException w:name="List 2" w:semiHidden="1" w:unhideWhenUsed="1"/>
-    <w:lsdException w:name="List 3" w:semiHidden="1" w:unhideWhenUsed="1"/>
-    <w:lsdException w:name="List 4" w:semiHidden="1" w:unhideWhenUsed="1"/>
-    <w:lsdException w:name="List 5" w:semiHidden="1" w:unhideWhenUsed="1"/>
-    <w:lsdException w:name="List Bullet 2" w:semiHidden="1" w:unhideWhenUsed="1"/>
-    <w:lsdException w:name="List Bullet 3" w:semiHidden="1" w:unhideWhenUsed="1"/>
-    <w:lsdException w:name="List Bullet 4" w:semiHidden="1" w:unhideWhenUsed="1"/>
-    <w:lsdException w:name="List Bullet 5" w:semiHidden="1" w:unhideWhenUsed="1"/>
-    <w:lsdException w:name="List Number 2" w:semiHidden="1" w:unhideWhenUsed="1"/>
-    <w:lsdException w:name="List Number 3" w:semiHidden="1" w:unhideWhenUsed="1"/>
-    <w:lsdException w:name="List Number 4" w:semiHidden="1" w:unhideWhenUsed="1"/>
-    <w:lsdException w:name="List Number 5" w:semiHidden="1" w:unhideWhenUsed="1"/>
-    <w:lsdException w:name="Title" w:uiPriority="10" w:qFormat="1"/>
-    <w:lsdException w:name="Closing" w:semiHidden="1" w:unhideWhenUsed="1"/>
-    <w:lsdException w:name="Signature" w:semiHidden="1" w:unhideWhenUsed="1"/>
-    <w:lsdException w:name="Default Paragraph Font" w:semiHidden="1" w:uiPriority="1" w:unhideWhenUsed="1"/>
-    <w:lsdException w:name="Body Text" w:semiHidden="1" w:unhideWhenUsed="1"/>
-    <w:lsdException w:name="Body Text Indent" w:semiHidden="1" w:unhideWhenUsed="1"/>
-    <w:lsdException w:name="List Continue" w:semiHidden="1" w:unhideWhenUsed="1"/>
-    <w:lsdException w:name="List Continue 2" w:semiHidden="1" w:unhideWhenUsed="1"/>
-    <w:lsdException w:name="List Continue 3" w:semiHidden="1" w:unhideWhenUsed="1"/>
-    <w:lsdException w:name="List Continue 4" w:semiHidden="1" w:unhideWhenUsed="1"/>
-    <w:lsdException w:name="List Continue 5" w:semiHidden="1" w:unhideWhenUsed="1"/>
-    <w:lsdException w:name="Message Header" w:semiHidden="1" w:unhideWhenUsed="1"/>
-    <w:lsdException w:name="Subtitle" w:uiPriority="11" w:qFormat="1"/>
-    <w:lsdException w:name="Salutation" w:semiHidden="1" w:unhideWhenUsed="1"/>
-    <w:lsdException w:name="Date" w:semiHidden="1" w:unhideWhenUsed="1"/>
-    <w:lsdException w:name="Body Text First Indent" w:semiHidden="1" w:unhideWhenUsed="1"/>
-    <w:lsdException w:name="Body Text First Indent 2" w:semiHidden="1" w:unhideWhenUsed="1"/>
-    <w:lsdException w:name="Note Heading" w:semiHidden="1" w:unhideWhenUsed="1"/>
-    <w:lsdException w:name="Body Text 2" w:semiHidden="1" w:unhideWhenUsed="1"/>
-    <w:lsdException w:name="Body Text 3" w:semiHidden="1" w:unhideWhenUsed="1"/>
-    <w:lsdException w:name="Body Text Indent 2" w:semiHidden="1" w:unhideWhenUsed="1"/>
-    <w:lsdException w:name="Body Text Indent 3" w:semiHidden="1" w:unhideWhenUsed="1"/>
-    <w:lsdException w:name="Block Text" w:semiHidden="1" w:unhideWhenUsed="1"/>
-    <w:lsdException w:name="Hyperlink" w:semiHidden="1" w:unhideWhenUsed="1"/>
-    <w:lsdException w:name="FollowedHyperlink" w:semiHidden="1" w:unhideWhenUsed="1"/>
-    <w:lsdException w:name="Strong" w:uiPriority="22" w:qFormat="1"/>
-    <w:lsdException w:name="Emphasis" w:uiPriority="20" w:qFormat="1"/>
-    <w:lsdException w:name="Document Map" w:semiHidden="1" w:unhideWhenUsed="1"/>
-    <w:lsdException w:name="Plain Text" w:semiHidden="1" w:unhideWhenUsed="1"/>
-    <w:lsdException w:name="E-mail Signature" w:semiHidden="1" w:unhideWhenUsed="1"/>
-    <w:lsdException w:name="HTML Top of Form" w:semiHidden="1" w:unhideWhenUsed="1"/>
-    <w:lsdException w:name="HTML Bottom of Form" w:semiHidden="1" w:unhideWhenUsed="1"/>
-    <w:lsdException w:name="Normal (Web)" w:semiHidden="1" w:unhideWhenUsed="1"/>
-    <w:lsdException w:name="HTML Acronym" w:semiHidden="1" w:unhideWhenUsed="1"/>
-    <w:lsdException w:name="HTML Address" w:semiHidden="1" w:unhideWhenUsed="1"/>
-    <w:lsdException w:name="HTML Cite" w:semiHidden="1" w:unhideWhenUsed="1"/>
-    <w:lsdException w:name="HTML Code" w:semiHidden="1" w:unhideWhenUsed="1"/>
-    <w:lsdException w:name="HTML Definition" w:semiHidden="1" w:unhideWhenUsed="1"/>
-    <w:lsdException w:name="HTML Keyboard" w:semiHidden="1" w:unhideWhenUsed="1"/>
-    <w:lsdException w:name="HTML Preformatted" w:semiHidden="1" w:unhideWhenUsed="1"/>
-    <w:lsdException w:name="HTML Sample" w:semiHidden="1" w:unhideWhenUsed="1"/>
-    <w:lsdException w:name="HTML Typewriter" w:semiHidden="1" w:unhideWhenUsed="1"/>
-    <w:lsdException w:name="HTML Variable" w:semiHidden="1" w:unhideWhenUsed="1"/>
-    <w:lsdException w:name="Normal Table" w:semiHidden="1" w:unhideWhenUsed="1"/>
-    <w:lsdException w:name="annotation subject" w:semiHidden="1" w:unhideWhenUsed="1"/>
-    <w:lsdException w:name="No List" w:semiHidden="1" w:unhideWhenUsed="1"/>
-    <w:lsdException w:name="Outline List 1" w:semiHidden="1" w:unhideWhenUsed="1"/>
-    <w:lsdException w:name="Outline List 2" w:semiHidden="1" w:unhideWhenUsed="1"/>
-    <w:lsdException w:name="Outline List 3" w:semiHidden="1" w:unhideWhenUsed="1"/>
-    <w:lsdException w:name="Table Simple 1" w:semiHidden="1" w:unhideWhenUsed="1"/>
-    <w:lsdException w:name="Table Simple 2" w:semiHidden="1" w:unhideWhenUsed="1"/>
-    <w:lsdException w:name="Table Simple 3" w:semiHidden="1" w:unhideWhenUsed="1"/>
-    <w:lsdException w:name="Table Classic 1" w:semiHidden="1" w:unhideWhenUsed="1"/>
-    <w:lsdException w:name="Table Classic 2" w:semiHidden="1" w:unhideWhenUsed="1"/>
-    <w:lsdException w:name="Table Classic 3" w:semiHidden="1" w:unhideWhenUsed="1"/>
-    <w:lsdException w:name="Table Classic 4" w:semiHidden="1" w:unhideWhenUsed="1"/>
-    <w:lsdException w:name="Table Colorful 1" w:semiHidden="1" w:unhideWhenUsed="1"/>
-    <w:lsdException w:name="Table Colorful 2" w:semiHidden="1" w:unhideWhenUsed="1"/>
-    <w:lsdException w:name="Table Colorful 3" w:semiHidden="1" w:unhideWhenUsed="1"/>
-    <w:lsdException w:name="Table Columns 1" w:semiHidden="1" w:unhideWhenUsed="1"/>
-    <w:lsdException w:name="Table Columns 2" w:semiHidden="1" w:unhideWhenUsed="1"/>
-    <w:lsdException w:name="Table Columns 3" w:semiHidden="1" w:unhideWhenUsed="1"/>
-    <w:lsdException w:name="Table Columns 4" w:semiHidden="1" w:unhideWhenUsed="1"/>
-    <w:lsdException w:name="Table Columns 5" w:semiHidden="1" w:unhideWhenUsed="1"/>
-    <w:lsdException w:name="Table Grid 1" w:semiHidden="1" w:unhideWhenUsed="1"/>
-    <w:lsdException w:name="Table Grid 2" w:semiHidden="1" w:unhideWhenUsed="1"/>
-    <w:lsdException w:name="Table Grid 3" w:semiHidden="1" w:unhideWhenUsed="1"/>
-    <w:lsdException w:name="Table Grid 4" w:semiHidden="1" w:unhideWhenUsed="1"/>
-    <w:lsdException w:name="Table Grid 5" w:semiHidden="1" w:unhideWhenUsed="1"/>
-    <w:lsdException w:name="Table Grid 6" w:semiHidden="1" w:unhideWhenUsed="1"/>
-    <w:lsdException w:name="Table Grid 7" w:semiHidden="1" w:unhideWhenUsed="1"/>
-    <w:lsdException w:name="Table Grid 8" w:semiHidden="1" w:unhideWhenUsed="1"/>
-    <w:lsdException w:name="Table List 1" w:semiHidden="1" w:unhideWhenUsed="1"/>
-    <w:lsdException w:name="Table List 2" w:semiHidden="1" w:unhideWhenUsed="1"/>
-    <w:lsdException w:name="Table List 3" w:semiHidden="1" w:unhideWhenUsed="1"/>
-    <w:lsdException w:name="Table List 4" w:semiHidden="1" w:unhideWhenUsed="1"/>
-    <w:lsdException w:name="Table List 5" w:semiHidden="1" w:unhideWhenUsed="1"/>
-    <w:lsdException w:name="Table List 6" w:semiHidden="1" w:unhideWhenUsed="1"/>
-    <w:lsdException w:name="Table List 7" w:semiHidden="1" w:unhideWhenUsed="1"/>
-    <w:lsdException w:name="Table List 8" w:semiHidden="1" w:unhideWhenUsed="1"/>
-    <w:lsdException w:name="Table 3D effects 1" w:semiHidden="1" w:unhideWhenUsed="1"/>
-    <w:lsdException w:name="Table 3D effects 2" w:semiHidden="1" w:unhideWhenUsed="1"/>
-    <w:lsdException w:name="Table 3D effects 3" w:semiHidden="1" w:unhideWhenUsed="1"/>
-    <w:lsdException w:name="Table Contemporary" w:semiHidden="1" w:unhideWhenUsed="1"/>
-    <w:lsdException w:name="Table Elegant" w:semiHidden="1" w:unhideWhenUsed="1"/>
-    <w:lsdException w:name="Table Professional" w:semiHidden="1" w:unhideWhenUsed="1"/>
-    <w:lsdException w:name="Table Subtle 1" w:semiHidden="1" w:unhideWhenUsed="1"/>
-    <w:lsdException w:name="Table Subtle 2" w:semiHidden="1" w:unhideWhenUsed="1"/>
-    <w:lsdException w:name="Table Web 1" w:semiHidden="1" w:unhideWhenUsed="1"/>
-    <w:lsdException w:name="Table Web 2" w:semiHidden="1" w:unhideWhenUsed="1"/>
-    <w:lsdException w:name="Table Web 3" w:semiHidden="1" w:unhideWhenUsed="1"/>
-    <w:lsdException w:name="Balloon Text" w:semiHidden="1" w:unhideWhenUsed="1"/>
-    <w:lsdException w:name="Table Grid" w:uiPriority="39"/>
-    <w:lsdException w:name="Table Theme" w:semiHidden="1" w:unhideWhenUsed="1"/>
-    <w:lsdException w:name="Placeholder Text" w:semiHidden="1"/>
-    <w:lsdException w:name="No Spacing" w:uiPriority="1" w:qFormat="1"/>
-    <w:lsdException w:name="Light Shading" w:uiPriority="60"/>
-    <w:lsdException w:name="Light List" w:uiPriority="61"/>
-    <w:lsdException w:name="Light Grid" w:uiPriority="62"/>
-    <w:lsdException w:name="Medium Shading 1" w:uiPriority="63"/>
-    <w:lsdException w:name="Medium Shading 2" w:uiPriority="64"/>
-    <w:lsdException w:name="Medium List 1" w:uiPriority="65"/>
-    <w:lsdException w:name="Medium List 2" w:uiPriority="66"/>
-    <w:lsdException w:name="Medium Grid 1" w:uiPriority="67"/>
-    <w:lsdException w:name="Medium Grid 2" w:uiPriority="68"/>
-    <w:lsdException w:name="Medium Grid 3" w:uiPriority="69"/>
-    <w:lsdException w:name="Dark List" w:uiPriority="70"/>
-    <w:lsdException w:name="Colorful Shading" w:uiPriority="71"/>
-    <w:lsdException w:name="Colorful List" w:uiPriority="72"/>
-    <w:lsdException w:name="Colorful Grid" w:uiPriority="73"/>
-    <w:lsdException w:name="Light Shading Accent 1" w:uiPriority="60"/>
-    <w:lsdException w:name="Light List Accent 1" w:uiPriority="61"/>
-    <w:lsdException w:name="Light Grid Accent 1" w:uiPriority="62"/>
-    <w:lsdException w:name="Medium Shading 1 Accent 1" w:uiPriority="63"/>
-    <w:lsdException w:name="Medium Shading 2 Accent 1" w:uiPriority="64"/>
-    <w:lsdException w:name="Medium List 1 Accent 1" w:uiPriority="65"/>
-    <w:lsdException w:name="Revision" w:semiHidden="1"/>
-    <w:lsdException w:name="List Paragraph" w:uiPriority="34" w:qFormat="1"/>
-    <w:lsdException w:name="Quote" w:uiPriority="29" w:qFormat="1"/>
-    <w:lsdException w:name="Intense Quote" w:uiPriority="30" w:qFormat="1"/>
-    <w:lsdException w:name="Medium List 2 Accent 1" w:uiPriority="66"/>
-    <w:lsdException w:name="Medium Grid 1 Accent 1" w:uiPriority="67"/>
-    <w:lsdException w:name="Medium Grid 2 Accent 1" w:uiPriority="68"/>
-    <w:lsdException w:name="Medium Grid 3 Accent 1" w:uiPriority="69"/>
-    <w:lsdException w:name="Dark List Accent 1" w:uiPriority="70"/>
-    <w:lsdException w:name="Colorful Shading Accent 1" w:uiPriority="71"/>
-    <w:lsdException w:name="Colorful List Accent 1" w:uiPriority="72"/>
-    <w:lsdException w:name="Colorful Grid Accent 1" w:uiPriority="73"/>
-    <w:lsdException w:name="Light Shading Accent 2" w:uiPriority="60"/>
-    <w:lsdException w:name="Light List Accent 2" w:uiPriority="61"/>
-    <w:lsdException w:name="Light Grid Accent 2" w:uiPriority="62"/>
-    <w:lsdException w:name="Medium Shading 1 Accent 2" w:uiPriority="63"/>
-    <w:lsdException w:name="Medium Shading 2 Accent 2" w:uiPriority="64"/>
-    <w:lsdException w:name="Medium List 1 Accent 2" w:uiPriority="65"/>
-    <w:lsdException w:name="Medium List 2 Accent 2" w:uiPriority="66"/>
-    <w:lsdException w:name="Medium Grid 1 Accent 2" w:uiPriority="67"/>
-    <w:lsdException w:name="Medium Grid 2 Accent 2" w:uiPriority="68"/>
-    <w:lsdException w:name="Medium Grid 3 Accent 2" w:uiPriority="69"/>
-    <w:lsdException w:name="Dark List Accent 2" w:uiPriority="70"/>
-    <w:lsdException w:name="Colorful Shading Accent 2" w:uiPriority="71"/>
-    <w:lsdException w:name="Colorful List Accent 2" w:uiPriority="72"/>
-    <w:lsdException w:name="Colorful Grid Accent 2" w:uiPriority="73"/>
-    <w:lsdException w:name="Light Shading Accent 3" w:uiPriority="60"/>
-    <w:lsdException w:name="Light List Accent 3" w:uiPriority="61"/>
-    <w:lsdException w:name="Light Grid Accent 3" w:uiPriority="62"/>
-    <w:lsdException w:name="Medium Shading 1 Accent 3" w:uiPriority="63"/>
-    <w:lsdException w:name="Medium Shading 2 Accent 3" w:uiPriority="64"/>
-    <w:lsdException w:name="Medium List 1 Accent 3" w:uiPriority="65"/>
-    <w:lsdException w:name="Medium List 2 Accent 3" w:uiPriority="66"/>
-    <w:lsdException w:name="Medium Grid 1 Accent 3" w:uiPriority="67"/>
-    <w:lsdException w:name="Medium Grid 2 Accent 3" w:uiPriority="68"/>
-    <w:lsdException w:name="Medium Grid 3 Accent 3" w:uiPriority="69"/>
-    <w:lsdException w:name="Dark List Accent 3" w:uiPriority="70"/>
-    <w:lsdException w:name="Colorful Shading Accent 3" w:uiPriority="71"/>
-    <w:lsdException w:name="Colorful List Accent 3" w:uiPriority="72"/>
-    <w:lsdException w:name="Colorful Grid Accent 3" w:uiPriority="73"/>
-    <w:lsdException w:name="Light Shading Accent 4" w:uiPriority="60"/>
-    <w:lsdException w:name="Light List Accent 4" w:uiPriority="61"/>
-    <w:lsdException w:name="Light Grid Accent 4" w:uiPriority="62"/>
-    <w:lsdException w:name="Medium Shading 1 Accent 4" w:uiPriority="63"/>
-    <w:lsdException w:name="Medium Shading 2 Accent 4" w:uiPriority="64"/>
-    <w:lsdException w:name="Medium List 1 Accent 4" w:uiPriority="65"/>
-    <w:lsdException w:name="Medium List 2 Accent 4" w:uiPriority="66"/>
-    <w:lsdException w:name="Medium Grid 1 Accent 4" w:uiPriority="67"/>
-    <w:lsdException w:name="Medium Grid 2 Accent 4" w:uiPriority="68"/>
-    <w:lsdException w:name="Medium Grid 3 Accent 4" w:uiPriority="69"/>
-    <w:lsdException w:name="Dark List Accent 4" w:uiPriority="70"/>
-    <w:lsdException w:name="Colorful Shading Accent 4" w:uiPriority="71"/>
-    <w:lsdException w:name="Colorful List Accent 4" w:uiPriority="72"/>
-    <w:lsdException w:name="Colorful Grid Accent 4" w:uiPriority="73"/>
-    <w:lsdException w:name="Light Shading Accent 5" w:uiPriority="60"/>
-    <w:lsdException w:name="Light List Accent 5" w:uiPriority="61"/>
-    <w:lsdException w:name="Light Grid Accent 5" w:uiPriority="62"/>
-    <w:lsdException w:name="Medium Shading 1 Accent 5" w:uiPriority="63"/>
-    <w:lsdException w:name="Medium Shading 2 Accent 5" w:uiPriority="64"/>
-    <w:lsdException w:name="Medium List 1 Accent 5" w:uiPriority="65"/>
-    <w:lsdException w:name="Medium List 2 Accent 5" w:uiPriority="66"/>
-    <w:lsdException w:name="Medium Grid 1 Accent 5" w:uiPriority="67"/>
-    <w:lsdException w:name="Medium Grid 2 Accent 5" w:uiPriority="68"/>
-    <w:lsdException w:name="Medium Grid 3 Accent 5" w:uiPriority="69"/>
-    <w:lsdException w:name="Dark List Accent 5" w:uiPriority="70"/>
-    <w:lsdException w:name="Colorful Shading Accent 5" w:uiPriority="71"/>
-    <w:lsdException w:name="Colorful List Accent 5" w:uiPriority="72"/>
-    <w:lsdException w:name="Colorful Grid Accent 5" w:uiPriority="73"/>
-    <w:lsdException w:name="Light Shading Accent 6" w:uiPriority="60"/>
-    <w:lsdException w:name="Light List Accent 6" w:uiPriority="61"/>
-    <w:lsdException w:name="Light Grid Accent 6" w:uiPriority="62"/>
-    <w:lsdException w:name="Medium Shading 1 Accent 6" w:uiPriority="63"/>
-    <w:lsdException w:name="Medium Shading 2 Accent 6" w:uiPriority="64"/>
-    <w:lsdException w:name="Medium List 1 Accent 6" w:uiPriority="65"/>
-    <w:lsdException w:name="Medium List 2 Accent 6" w:uiPriority="66"/>
-    <w:lsdException w:name="Medium Grid 1 Accent 6" w:uiPriority="67"/>
-    <w:lsdException w:name="Medium Grid 2 Accent 6" w:uiPriority="68"/>
-    <w:lsdException w:name="Medium Grid 3 Accent 6" w:uiPriority="69"/>
-    <w:lsdException w:name="Dark List Accent 6" w:uiPriority="70"/>
-    <w:lsdException w:name="Colorful Shading Accent 6" w:uiPriority="71"/>
-    <w:lsdException w:name="Colorful List Accent 6" w:uiPriority="72"/>
-    <w:lsdException w:name="Colorful Grid Accent 6" w:uiPriority="73"/>
-    <w:lsdException w:name="Subtle Emphasis" w:uiPriority="19" w:qFormat="1"/>
-    <w:lsdException w:name="Intense Emphasis" w:uiPriority="21" w:qFormat="1"/>
-    <w:lsdException w:name="Subtle Reference" w:uiPriority="31" w:qFormat="1"/>
-    <w:lsdException w:name="Intense Reference" w:uiPriority="32" w:qFormat="1"/>
-    <w:lsdException w:name="Book Title" w:uiPriority="33" w:qFormat="1"/>
-    <w:lsdException w:name="Bibliography" w:semiHidden="1" w:uiPriority="37" w:unhideWhenUsed="1"/>
-    <w:lsdException w:name="TOC Heading" w:semiHidden="1" w:uiPriority="39" w:unhideWhenUsed="1" w:qFormat="1"/>
-    <w:lsdException w:name="Plain Table 1" w:uiPriority="41"/>
-    <w:lsdException w:name="Plain Table 2" w:uiPriority="42"/>
-    <w:lsdException w:name="Plain Table 3" w:uiPriority="43"/>
-    <w:lsdException w:name="Plain Table 4" w:uiPriority="44"/>
-    <w:lsdException w:name="Plain Table 5" w:uiPriority="45"/>
-    <w:lsdException w:name="Grid Table Light" w:uiPriority="40"/>
-    <w:lsdException w:name="Grid Table 1 Light" w:uiPriority="46"/>
-    <w:lsdException w:name="Grid Table 2" w:uiPriority="47"/>
-    <w:lsdException w:name="Grid Table 3" w:uiPriority="48"/>
-    <w:lsdException w:name="Grid Table 4" w:uiPriority="49"/>
-    <w:lsdException w:name="Grid Table 5 Dark" w:uiPriority="50"/>
-    <w:lsdException w:name="Grid Table 6 Colorful" w:uiPriority="51"/>
-    <w:lsdException w:name="Grid Table 7 Colorful" w:uiPriority="52"/>
-    <w:lsdException w:name="Grid Table 1 Light Accent 1" w:uiPriority="46"/>
-    <w:lsdException w:name="Grid Table 2 Accent 1" w:uiPriority="47"/>
-    <w:lsdException w:name="Grid Table 3 Accent 1" w:uiPriority="48"/>
-    <w:lsdException w:name="Grid Table 4 Accent 1" w:uiPriority="49"/>
-    <w:lsdException w:name="Grid Table 5 Dark Accent 1" w:uiPriority="50"/>
-    <w:lsdException w:name="Grid Table 6 Colorful Accent 1" w:uiPriority="51"/>
-    <w:lsdException w:name="Grid Table 7 Colorful Accent 1" w:uiPriority="52"/>
-    <w:lsdException w:name="Grid Table 1 Light Accent 2" w:uiPriority="46"/>
-    <w:lsdException w:name="Grid Table 2 Accent 2" w:uiPriority="47"/>
-    <w:lsdException w:name="Grid Table 3 Accent 2" w:uiPriority="48"/>
-    <w:lsdException w:name="Grid Table 4 Accent 2" w:uiPriority="49"/>
-    <w:lsdException w:name="Grid Table 5 Dark Accent 2" w:uiPriority="50"/>
-    <w:lsdException w:name="Grid Table 6 Colorful Accent 2" w:uiPriority="51"/>
-    <w:lsdException w:name="Grid Table 7 Colorful Accent 2" w:uiPriority="52"/>
-    <w:lsdException w:name="Grid Table 1 Light Accent 3" w:uiPriority="46"/>
-    <w:lsdException w:name="Grid Table 2 Accent 3" w:uiPriority="47"/>
-    <w:lsdException w:name="Grid Table 3 Accent 3" w:uiPriority="48"/>
-    <w:lsdException w:name="Grid Table 4 Accent 3" w:uiPriority="49"/>
-    <w:lsdException w:name="Grid Table 5 Dark Accent 3" w:uiPriority="50"/>
-    <w:lsdException w:name="Grid Table 6 Colorful Accent 3" w:uiPriority="51"/>
-    <w:lsdException w:name="Grid Table 7 Colorful Accent 3" w:uiPriority="52"/>
-    <w:lsdException w:name="Grid Table 1 Light Accent 4" w:uiPriority="46"/>
-    <w:lsdException w:name="Grid Table 2 Accent 4" w:uiPriority="47"/>
-    <w:lsdException w:name="Grid Table 3 Accent 4" w:uiPriority="48"/>
-    <w:lsdException w:name="Grid Table 4 Accent 4" w:uiPriority="49"/>
-    <w:lsdException w:name="Grid Table 5 Dark Accent 4" w:uiPriority="50"/>
-    <w:lsdException w:name="Grid Table 6 Colorful Accent 4" w:uiPriority="51"/>
-    <w:lsdException w:name="Grid Table 7 Colorful Accent 4" w:uiPriority="52"/>
-    <w:lsdException w:name="Grid Table 1 Light Accent 5" w:uiPriority="46"/>
-    <w:lsdException w:name="Grid Table 2 Accent 5" w:uiPriority="47"/>
-    <w:lsdException w:name="Grid Table 3 Accent 5" w:uiPriority="48"/>
-    <w:lsdException w:name="Grid Table 4 Accent 5" w:uiPriority="49"/>
-    <w:lsdException w:name="Grid Table 5 Dark Accent 5" w:uiPriority="50"/>
-    <w:lsdException w:name="Grid Table 6 Colorful Accent 5" w:uiPriority="51"/>
-    <w:lsdException w:name="Grid Table 7 Colorful Accent 5" w:uiPriority="52"/>
-    <w:lsdException w:name="Grid Table 1 Light Accent 6" w:uiPriority="46"/>
-    <w:lsdException w:name="Grid Table 2 Accent 6" w:uiPriority="47"/>
-    <w:lsdException w:name="Grid Table 3 Accent 6" w:uiPriority="48"/>
-    <w:lsdException w:name="Grid Table 4 Accent 6" w:uiPriority="49"/>
-    <w:lsdException w:name="Grid Table 5 Dark Accent 6" w:uiPriority="50"/>
-    <w:lsdException w:name="Grid Table 6 Colorful Accent 6" w:uiPriority="51"/>
-    <w:lsdException w:name="Grid Table 7 Colorful Accent 6" w:uiPriority="52"/>
-    <w:lsdException w:name="List Table 1 Light" w:uiPriority="46"/>
-    <w:lsdException w:name="List Table 2" w:uiPriority="47"/>
-    <w:lsdException w:name="List Table 3" w:uiPriority="48"/>
-    <w:lsdException w:name="List Table 4" w:uiPriority="49"/>
-    <w:lsdException w:name="List Table 5 Dark" w:uiPriority="50"/>
-    <w:lsdException w:name="List Table 6 Colorful" w:uiPriority="51"/>
-    <w:lsdException w:name="List Table 7 Colorful" w:uiPriority="52"/>
-    <w:lsdException w:name="List Table 1 Light Accent 1" w:uiPriority="46"/>
-    <w:lsdException w:name="List Table 2 Accent 1" w:uiPriority="47"/>
-    <w:lsdException w:name="List Table 3 Accent 1" w:uiPriority="48"/>
-    <w:lsdException w:name="List Table 4 Accent 1" w:uiPriority="49"/>
-    <w:lsdException w:name="List Table 5 Dark Accent 1" w:uiPriority="50"/>
-    <w:lsdException w:name="List Table 6 Colorful Accent 1" w:uiPriority="51"/>
-    <w:lsdException w:name="List Table 7 Colorful Accent 1" w:uiPriority="52"/>
-    <w:lsdException w:name="List Table 1 Light Accent 2" w:uiPriority="46"/>
-    <w:lsdException w:name="List Table 2 Accent 2" w:uiPriority="47"/>
-    <w:lsdException w:name="List Table 3 Accent 2" w:uiPriority="48"/>
-    <w:lsdException w:name="List Table 4 Accent 2" w:uiPriority="49"/>
-    <w:lsdException w:name="List Table 5 Dark Accent 2" w:uiPriority="50"/>
-    <w:lsdException w:name="List Table 6 Colorful Accent 2" w:uiPriority="51"/>
-    <w:lsdException w:name="List Table 7 Colorful Accent 2" w:uiPriority="52"/>
-    <w:lsdException w:name="List Table 1 Light Accent 3" w:uiPriority="46"/>
-    <w:lsdException w:name="List Table 2 Accent 3" w:uiPriority="47"/>
-    <w:lsdException w:name="List Table 3 Accent 3" w:uiPriority="48"/>
-    <w:lsdException w:name="List Table 4 Accent 3" w:uiPriority="49"/>
-    <w:lsdException w:name="List Table 5 Dark Accent 3" w:uiPriority="50"/>
-    <w:lsdException w:name="List Table 6 Colorful Accent 3" w:uiPriority="51"/>
-    <w:lsdException w:name="List Table 7 Colorful Accent 3" w:uiPriority="52"/>
-    <w:lsdException w:name="List Table 1 Light Accent 4" w:uiPriority="46"/>
-    <w:lsdException w:name="List Table 2 Accent 4" w:uiPriority="47"/>
-    <w:lsdException w:name="List Table 3 Accent 4" w:uiPriority="48"/>
-    <w:lsdException w:name="List Table 4 Accent 4" w:uiPriority="49"/>
-    <w:lsdException w:name="List Table 5 Dark Accent 4" w:uiPriority="50"/>
-    <w:lsdException w:name="List Table 6 Colorful Accent 4" w:uiPriority="51"/>
-    <w:lsdException w:name="List Table 7 Colorful Accent 4" w:uiPriority="52"/>
-    <w:lsdException w:name="List Table 1 Light Accent 5" w:uiPriority="46"/>
-    <w:lsdException w:name="List Table 2 Accent 5" w:uiPriority="47"/>
-    <w:lsdException w:name="List Table 3 Accent 5" w:uiPriority="48"/>
-    <w:lsdException w:name="List Table 4 Accent 5" w:uiPriority="49"/>
-    <w:lsdException w:name="List Table 5 Dark Accent 5" w:uiPriority="50"/>
-    <w:lsdException w:name="List Table 6 Colorful Accent 5" w:uiPriority="51"/>
-    <w:lsdException w:name="List Table 7 Colorful Accent 5" w:uiPriority="52"/>
-    <w:lsdException w:name="List Table 1 Light Accent 6" w:uiPriority="46"/>
-    <w:lsdException w:name="List Table 2 Accent 6" w:uiPriority="47"/>
-    <w:lsdException w:name="List Table 3 Accent 6" w:uiPriority="48"/>
-    <w:lsdException w:name="List Table 4 Accent 6" w:uiPriority="49"/>
-    <w:lsdException w:name="List Table 5 Dark Accent 6" w:uiPriority="50"/>
-    <w:lsdException w:name="List Table 6 Colorful Accent 6" w:uiPriority="51"/>
-    <w:lsdException w:name="List Table 7 Colorful Accent 6" w:uiPriority="52"/>
+  <w:latentStyles w:defLockedState="0" w:defUIPriority="99" w:defSemiHidden="1" w:defUnhideWhenUsed="1" w:defQFormat="0" w:count="267">
+    <w:lsdException w:name="Normal" w:semiHidden="0" w:uiPriority="0" w:unhideWhenUsed="0" w:qFormat="1"/>
+    <w:lsdException w:name="heading 1" w:semiHidden="0" w:uiPriority="9" w:unhideWhenUsed="0" w:qFormat="1"/>
+    <w:lsdException w:name="heading 2" w:uiPriority="9" w:qFormat="1"/>
+    <w:lsdException w:name="heading 3" w:uiPriority="9" w:qFormat="1"/>
+    <w:lsdException w:name="heading 4" w:uiPriority="9" w:qFormat="1"/>
+    <w:lsdException w:name="heading 5" w:uiPriority="9" w:qFormat="1"/>
+    <w:lsdException w:name="heading 6" w:uiPriority="9" w:qFormat="1"/>
+    <w:lsdException w:name="heading 7" w:uiPriority="9" w:qFormat="1"/>
+    <w:lsdException w:name="heading 8" w:uiPriority="9" w:qFormat="1"/>
+    <w:lsdException w:name="heading 9" w:uiPriority="9" w:qFormat="1"/>
+    <w:lsdException w:name="toc 1" w:uiPriority="39"/>
+    <w:lsdException w:name="toc 2" w:uiPriority="39"/>
+    <w:lsdException w:name="toc 3" w:uiPriority="39"/>
+    <w:lsdException w:name="toc 4" w:uiPriority="39"/>
+    <w:lsdException w:name="toc 5" w:uiPriority="39"/>
+    <w:lsdException w:name="toc 6" w:uiPriority="39"/>
+    <w:lsdException w:name="toc 7" w:uiPriority="39"/>
+    <w:lsdException w:name="toc 8" w:uiPriority="39"/>
+    <w:lsdException w:name="toc 9" w:uiPriority="39"/>
+    <w:lsdException w:name="caption" w:uiPriority="35" w:qFormat="1"/>
+    <w:lsdException w:name="Title" w:semiHidden="0" w:uiPriority="10" w:unhideWhenUsed="0" w:qFormat="1"/>
+    <w:lsdException w:name="Default Paragraph Font" w:uiPriority="1"/>
+    <w:lsdException w:name="Subtitle" w:semiHidden="0" w:uiPriority="11" w:unhideWhenUsed="0" w:qFormat="1"/>
+    <w:lsdException w:name="Strong" w:semiHidden="0" w:uiPriority="22" w:unhideWhenUsed="0" w:qFormat="1"/>
+    <w:lsdException w:name="Emphasis" w:semiHidden="0" w:uiPriority="20" w:unhideWhenUsed="0" w:qFormat="1"/>
+    <w:lsdException w:name="Table Grid" w:semiHidden="0" w:uiPriority="39" w:unhideWhenUsed="0"/>
+    <w:lsdException w:name="Placeholder Text" w:unhideWhenUsed="0"/>
+    <w:lsdException w:name="No Spacing" w:semiHidden="0" w:uiPriority="1" w:unhideWhenUsed="0" w:qFormat="1"/>
+    <w:lsdException w:name="Light Shading" w:semiHidden="0" w:uiPriority="60" w:unhideWhenUsed="0"/>
+    <w:lsdException w:name="Light List" w:semiHidden="0" w:uiPriority="61" w:unhideWhenUsed="0"/>
+    <w:lsdException w:name="Light Grid" w:semiHidden="0" w:uiPriority="62" w:unhideWhenUsed="0"/>
+    <w:lsdException w:name="Medium Shading 1" w:semiHidden="0" w:uiPriority="63" w:unhideWhenUsed="0"/>
+    <w:lsdException w:name="Medium Shading 2" w:semiHidden="0" w:uiPriority="64" w:unhideWhenUsed="0"/>
+    <w:lsdException w:name="Medium List 1" w:semiHidden="0" w:uiPriority="65" w:unhideWhenUsed="0"/>
+    <w:lsdException w:name="Medium List 2" w:semiHidden="0" w:uiPriority="66" w:unhideWhenUsed="0"/>
+    <w:lsdException w:name="Medium Grid 1" w:semiHidden="0" w:uiPriority="67" w:unhideWhenUsed="0"/>
+    <w:lsdException w:name="Medium Grid 2" w:semiHidden="0" w:uiPriority="68" w:unhideWhenUsed="0"/>
+    <w:lsdException w:name="Medium Grid 3" w:semiHidden="0" w:uiPriority="69" w:unhideWhenUsed="0"/>
+    <w:lsdException w:name="Dark List" w:semiHidden="0" w:uiPriority="70" w:unhideWhenUsed="0"/>
+    <w:lsdException w:name="Colorful Shading" w:semiHidden="0" w:uiPriority="71" w:unhideWhenUsed="0"/>
+    <w:lsdException w:name="Colorful List" w:semiHidden="0" w:uiPriority="72" w:unhideWhenUsed="0"/>
+    <w:lsdException w:name="Colorful Grid" w:semiHidden="0" w:uiPriority="73" w:unhideWhenUsed="0"/>
+    <w:lsdException w:name="Light Shading Accent 1" w:semiHidden="0" w:uiPriority="60" w:unhideWhenUsed="0"/>
+    <w:lsdException w:name="Light List Accent 1" w:semiHidden="0" w:uiPriority="61" w:unhideWhenUsed="0"/>
+    <w:lsdException w:name="Light Grid Accent 1" w:semiHidden="0" w:uiPriority="62" w:unhideWhenUsed="0"/>
+    <w:lsdException w:name="Medium Shading 1 Accent 1" w:semiHidden="0" w:uiPriority="63" w:unhideWhenUsed="0"/>
+    <w:lsdException w:name="Medium Shading 2 Accent 1" w:semiHidden="0" w:uiPriority="64" w:unhideWhenUsed="0"/>
+    <w:lsdException w:name="Medium List 1 Accent 1" w:semiHidden="0" w:uiPriority="65" w:unhideWhenUsed="0"/>
+    <w:lsdException w:name="Revision" w:unhideWhenUsed="0"/>
+    <w:lsdException w:name="List Paragraph" w:semiHidden="0" w:uiPriority="34" w:unhideWhenUsed="0" w:qFormat="1"/>
+    <w:lsdException w:name="Quote" w:semiHidden="0" w:uiPriority="29" w:unhideWhenUsed="0" w:qFormat="1"/>
+    <w:lsdException w:name="Intense Quote" w:semiHidden="0" w:uiPriority="30" w:unhideWhenUsed="0" w:qFormat="1"/>
+    <w:lsdException w:name="Medium List 2 Accent 1" w:semiHidden="0" w:uiPriority="66" w:unhideWhenUsed="0"/>
+    <w:lsdException w:name="Medium Grid 1 Accent 1" w:semiHidden="0" w:uiPriority="67" w:unhideWhenUsed="0"/>
+    <w:lsdException w:name="Medium Grid 2 Accent 1" w:semiHidden="0" w:uiPriority="68" w:unhideWhenUsed="0"/>
+    <w:lsdException w:name="Medium Grid 3 Accent 1" w:semiHidden="0" w:uiPriority="69" w:unhideWhenUsed="0"/>
+    <w:lsdException w:name="Dark List Accent 1" w:semiHidden="0" w:uiPriority="70" w:unhideWhenUsed="0"/>
+    <w:lsdException w:name="Colorful Shading Accent 1" w:semiHidden="0" w:uiPriority="71" w:unhideWhenUsed="0"/>
+    <w:lsdException w:name="Colorful List Accent 1" w:semiHidden="0" w:uiPriority="72" w:unhideWhenUsed="0"/>
+    <w:lsdException w:name="Colorful Grid Accent 1" w:semiHidden="0" w:uiPriority="73" w:unhideWhenUsed="0"/>
+    <w:lsdException w:name="Light Shading Accent 2" w:semiHidden="0" w:uiPriority="60" w:unhideWhenUsed="0"/>
+    <w:lsdException w:name="Light List Accent 2" w:semiHidden="0" w:uiPriority="61" w:unhideWhenUsed="0"/>
+    <w:lsdException w:name="Light Grid Accent 2" w:semiHidden="0" w:uiPriority="62" w:unhideWhenUsed="0"/>
+    <w:lsdException w:name="Medium Shading 1 Accent 2" w:semiHidden="0" w:uiPriority="63" w:unhideWhenUsed="0"/>
+    <w:lsdException w:name="Medium Shading 2 Accent 2" w:semiHidden="0" w:uiPriority="64" w:unhideWhenUsed="0"/>
+    <w:lsdException w:name="Medium List 1 Accent 2" w:semiHidden="0" w:uiPriority="65" w:unhideWhenUsed="0"/>
+    <w:lsdException w:name="Medium List 2 Accent 2" w:semiHidden="0" w:uiPriority="66" w:unhideWhenUsed="0"/>
+    <w:lsdException w:name="Medium Grid 1 Accent 2" w:semiHidden="0" w:uiPriority="67" w:unhideWhenUsed="0"/>
+    <w:lsdException w:name="Medium Grid 2 Accent 2" w:semiHidden="0" w:uiPriority="68" w:unhideWhenUsed="0"/>
+    <w:lsdException w:name="Medium Grid 3 Accent 2" w:semiHidden="0" w:uiPriority="69" w:unhideWhenUsed="0"/>
+    <w:lsdException w:name="Dark List Accent 2" w:semiHidden="0" w:uiPriority="70" w:unhideWhenUsed="0"/>
+    <w:lsdException w:name="Colorful Shading Accent 2" w:semiHidden="0" w:uiPriority="71" w:unhideWhenUsed="0"/>
+    <w:lsdException w:name="Colorful List Accent 2" w:semiHidden="0" w:uiPriority="72" w:unhideWhenUsed="0"/>
+    <w:lsdException w:name="Colorful Grid Accent 2" w:semiHidden="0" w:uiPriority="73" w:unhideWhenUsed="0"/>
+    <w:lsdException w:name="Light Shading Accent 3" w:semiHidden="0" w:uiPriority="60" w:unhideWhenUsed="0"/>
+    <w:lsdException w:name="Light List Accent 3" w:semiHidden="0" w:uiPriority="61" w:unhideWhenUsed="0"/>
+    <w:lsdException w:name="Light Grid Accent 3" w:semiHidden="0" w:uiPriority="62" w:unhideWhenUsed="0"/>
+    <w:lsdException w:name="Medium Shading 1 Accent 3" w:semiHidden="0" w:uiPriority="63" w:unhideWhenUsed="0"/>
+    <w:lsdException w:name="Medium Shading 2 Accent 3" w:semiHidden="0" w:uiPriority="64" w:unhideWhenUsed="0"/>
+    <w:lsdException w:name="Medium List 1 Accent 3" w:semiHidden="0" w:uiPriority="65" w:unhideWhenUsed="0"/>
+    <w:lsdException w:name="Medium List 2 Accent 3" w:semiHidden="0" w:uiPriority="66" w:unhideWhenUsed="0"/>
+    <w:lsdException w:name="Medium Grid 1 Accent 3" w:semiHidden="0" w:uiPriority="67" w:unhideWhenUsed="0"/>
+    <w:lsdException w:name="Medium Grid 2 Accent 3" w:semiHidden="0" w:uiPriority="68" w:unhideWhenUsed="0"/>
+    <w:lsdException w:name="Medium Grid 3 Accent 3" w:semiHidden="0" w:uiPriority="69" w:unhideWhenUsed="0"/>
+    <w:lsdException w:name="Dark List Accent 3" w:semiHidden="0" w:uiPriority="70" w:unhideWhenUsed="0"/>
+    <w:lsdException w:name="Colorful Shading Accent 3" w:semiHidden="0" w:uiPriority="71" w:unhideWhenUsed="0"/>
+    <w:lsdException w:name="Colorful List Accent 3" w:semiHidden="0" w:uiPriority="72" w:unhideWhenUsed="0"/>
+    <w:lsdException w:name="Colorful Grid Accent 3" w:semiHidden="0" w:uiPriority="73" w:unhideWhenUsed="0"/>
+    <w:lsdException w:name="Light Shading Accent 4" w:semiHidden="0" w:uiPriority="60" w:unhideWhenUsed="0"/>
+    <w:lsdException w:name="Light List Accent 4" w:semiHidden="0" w:uiPriority="61" w:unhideWhenUsed="0"/>
+    <w:lsdException w:name="Light Grid Accent 4" w:semiHidden="0" w:uiPriority="62" w:unhideWhenUsed="0"/>
+    <w:lsdException w:name="Medium Shading 1 Accent 4" w:semiHidden="0" w:uiPriority="63" w:unhideWhenUsed="0"/>
+    <w:lsdException w:name="Medium Shading 2 Accent 4" w:semiHidden="0" w:uiPriority="64" w:unhideWhenUsed="0"/>
+    <w:lsdException w:name="Medium List 1 Accent 4" w:semiHidden="0" w:uiPriority="65" w:unhideWhenUsed="0"/>
+    <w:lsdException w:name="Medium List 2 Accent 4" w:semiHidden="0" w:uiPriority="66" w:unhideWhenUsed="0"/>
+    <w:lsdException w:name="Medium Grid 1 Accent 4" w:semiHidden="0" w:uiPriority="67" w:unhideWhenUsed="0"/>
+    <w:lsdException w:name="Medium Grid 2 Accent 4" w:semiHidden="0" w:uiPriority="68" w:unhideWhenUsed="0"/>
+    <w:lsdException w:name="Medium Grid 3 Accent 4" w:semiHidden="0" w:uiPriority="69" w:unhideWhenUsed="0"/>
+    <w:lsdException w:name="Dark List Accent 4" w:semiHidden="0" w:uiPriority="70" w:unhideWhenUsed="0"/>
+    <w:lsdException w:name="Colorful Shading Accent 4" w:semiHidden="0" w:uiPriority="71" w:unhideWhenUsed="0"/>
+    <w:lsdException w:name="Colorful List Accent 4" w:semiHidden="0" w:uiPriority="72" w:unhideWhenUsed="0"/>
+    <w:lsdException w:name="Colorful Grid Accent 4" w:semiHidden="0" w:uiPriority="73" w:unhideWhenUsed="0"/>
+    <w:lsdException w:name="Light Shading Accent 5" w:semiHidden="0" w:uiPriority="60" w:unhideWhenUsed="0"/>
+    <w:lsdException w:name="Light List Accent 5" w:semiHidden="0" w:uiPriority="61" w:unhideWhenUsed="0"/>
+    <w:lsdException w:name="Light Grid Accent 5" w:semiHidden="0" w:uiPriority="62" w:unhideWhenUsed="0"/>
+    <w:lsdException w:name="Medium Shading 1 Accent 5" w:semiHidden="0" w:uiPriority="63" w:unhideWhenUsed="0"/>
+    <w:lsdException w:name="Medium Shading 2 Accent 5" w:semiHidden="0" w:uiPriority="64" w:unhideWhenUsed="0"/>
+    <w:lsdException w:name="Medium List 1 Accent 5" w:semiHidden="0" w:uiPriority="65" w:unhideWhenUsed="0"/>
+    <w:lsdException w:name="Medium List 2 Accent 5" w:semiHidden="0" w:uiPriority="66" w:unhideWhenUsed="0"/>
+    <w:lsdException w:name="Medium Grid 1 Accent 5" w:semiHidden="0" w:uiPriority="67" w:unhideWhenUsed="0"/>
+    <w:lsdException w:name="Medium Grid 2 Accent 5" w:semiHidden="0" w:uiPriority="68" w:unhideWhenUsed="0"/>
+    <w:lsdException w:name="Medium Grid 3 Accent 5" w:semiHidden="0" w:uiPriority="69" w:unhideWhenUsed="0"/>
+    <w:lsdException w:name="Dark List Accent 5" w:semiHidden="0" w:uiPriority="70" w:unhideWhenUsed="0"/>
+    <w:lsdException w:name="Colorful Shading Accent 5" w:semiHidden="0" w:uiPriority="71" w:unhideWhenUsed="0"/>
+    <w:lsdException w:name="Colorful List Accent 5" w:semiHidden="0" w:uiPriority="72" w:unhideWhenUsed="0"/>
+    <w:lsdException w:name="Colorful Grid Accent 5" w:semiHidden="0" w:uiPriority="73" w:unhideWhenUsed="0"/>
+    <w:lsdException w:name="Light Shading Accent 6" w:semiHidden="0" w:uiPriority="60" w:unhideWhenUsed="0"/>
+    <w:lsdException w:name="Light List Accent 6" w:semiHidden="0" w:uiPriority="61" w:unhideWhenUsed="0"/>
+    <w:lsdException w:name="Light Grid Accent 6" w:semiHidden="0" w:uiPriority="62" w:unhideWhenUsed="0"/>
+    <w:lsdException w:name="Medium Shading 1 Accent 6" w:semiHidden="0" w:uiPriority="63" w:unhideWhenUsed="0"/>
+    <w:lsdException w:name="Medium Shading 2 Accent 6" w:semiHidden="0" w:uiPriority="64" w:unhideWhenUsed="0"/>
+    <w:lsdException w:name="Medium List 1 Accent 6" w:semiHidden="0" w:uiPriority="65" w:unhideWhenUsed="0"/>
+    <w:lsdException w:name="Medium List 2 Accent 6" w:semiHidden="0" w:uiPriority="66" w:unhideWhenUsed="0"/>
+    <w:lsdException w:name="Medium Grid 1 Accent 6" w:semiHidden="0" w:uiPriority="67" w:unhideWhenUsed="0"/>
+    <w:lsdException w:name="Medium Grid 2 Accent 6" w:semiHidden="0" w:uiPriority="68" w:unhideWhenUsed="0"/>
+    <w:lsdException w:name="Medium Grid 3 Accent 6" w:semiHidden="0" w:uiPriority="69" w:unhideWhenUsed="0"/>
+    <w:lsdException w:name="Dark List Accent 6" w:semiHidden="0" w:uiPriority="70" w:unhideWhenUsed="0"/>
+    <w:lsdException w:name="Colorful Shading Accent 6" w:semiHidden="0" w:uiPriority="71" w:unhideWhenUsed="0"/>
+    <w:lsdException w:name="Colorful List Accent 6" w:semiHidden="0" w:uiPriority="72" w:unhideWhenUsed="0"/>
+    <w:lsdException w:name="Colorful Grid Accent 6" w:semiHidden="0" w:uiPriority="73" w:unhideWhenUsed="0"/>
+    <w:lsdException w:name="Subtle Emphasis" w:semiHidden="0" w:uiPriority="19" w:unhideWhenUsed="0" w:qFormat="1"/>
+    <w:lsdException w:name="Intense Emphasis" w:semiHidden="0" w:uiPriority="21" w:unhideWhenUsed="0" w:qFormat="1"/>
+    <w:lsdException w:name="Subtle Reference" w:semiHidden="0" w:uiPriority="31" w:unhideWhenUsed="0" w:qFormat="1"/>
+    <w:lsdException w:name="Intense Reference" w:semiHidden="0" w:uiPriority="32" w:unhideWhenUsed="0" w:qFormat="1"/>
+    <w:lsdException w:name="Book Title" w:semiHidden="0" w:uiPriority="33" w:unhideWhenUsed="0" w:qFormat="1"/>
+    <w:lsdException w:name="Bibliography" w:uiPriority="37"/>
+    <w:lsdException w:name="TOC Heading" w:uiPriority="39" w:qFormat="1"/>
   </w:latentStyles>
   <w:style w:type="paragraph" w:default="1" w:styleId="Normal">
     <w:name w:val="Normal"/>
     <w:qFormat/>
+    <w:rsid w:val="008E2C13"/>
   </w:style>
   <w:style w:type="character" w:default="1" w:styleId="DefaultParagraphFont">
     <w:name w:val="Default Paragraph Font"/>
@@ -4853,6 +4144,7 @@
     <w:uiPriority w:val="99"/>
     <w:semiHidden/>
     <w:unhideWhenUsed/>
+    <w:qFormat/>
     <w:tblPr>
       <w:tblInd w:w="0" w:type="dxa"/>
       <w:tblCellMar>
@@ -4878,6 +4170,7 @@
       <w:spacing w:after="0" w:line="240" w:lineRule="auto"/>
     </w:pPr>
     <w:tblPr>
+      <w:tblInd w:w="0" w:type="dxa"/>
       <w:tblBorders>
         <w:top w:val="single" w:sz="4" w:space="0" w:color="auto"/>
         <w:left w:val="single" w:sz="4" w:space="0" w:color="auto"/>
@@ -4886,6 +4179,12 @@
         <w:insideH w:val="single" w:sz="4" w:space="0" w:color="auto"/>
         <w:insideV w:val="single" w:sz="4" w:space="0" w:color="auto"/>
       </w:tblBorders>
+      <w:tblCellMar>
+        <w:top w:w="0" w:type="dxa"/>
+        <w:left w:w="108" w:type="dxa"/>
+        <w:bottom w:w="0" w:type="dxa"/>
+        <w:right w:w="108" w:type="dxa"/>
+      </w:tblCellMar>
     </w:tblPr>
   </w:style>
   <w:style w:type="paragraph" w:styleId="ListParagraph">
@@ -4944,6 +4243,36 @@
     <w:uiPriority w:val="99"/>
     <w:rsid w:val="00380DD8"/>
   </w:style>
+  <w:style w:type="paragraph" w:styleId="BalloonText">
+    <w:name w:val="Balloon Text"/>
+    <w:basedOn w:val="Normal"/>
+    <w:link w:val="BalloonTextChar"/>
+    <w:uiPriority w:val="99"/>
+    <w:semiHidden/>
+    <w:unhideWhenUsed/>
+    <w:rsid w:val="001002AE"/>
+    <w:pPr>
+      <w:spacing w:after="0" w:line="240" w:lineRule="auto"/>
+    </w:pPr>
+    <w:rPr>
+      <w:rFonts w:ascii="Tahoma" w:hAnsi="Tahoma" w:cs="Tahoma"/>
+      <w:sz w:val="16"/>
+      <w:szCs w:val="16"/>
+    </w:rPr>
+  </w:style>
+  <w:style w:type="character" w:customStyle="1" w:styleId="BalloonTextChar">
+    <w:name w:val="Balloon Text Char"/>
+    <w:basedOn w:val="DefaultParagraphFont"/>
+    <w:link w:val="BalloonText"/>
+    <w:uiPriority w:val="99"/>
+    <w:semiHidden/>
+    <w:rsid w:val="001002AE"/>
+    <w:rPr>
+      <w:rFonts w:ascii="Tahoma" w:hAnsi="Tahoma" w:cs="Tahoma"/>
+      <w:sz w:val="16"/>
+      <w:szCs w:val="16"/>
+    </w:rPr>
+  </w:style>
 </w:styles>
 </file>
 
@@ -4990,7 +4319,7 @@
     </a:clrScheme>
     <a:fontScheme name="Office">
       <a:majorFont>
-        <a:latin typeface="Calibri Light" panose="020F0302020204030204"/>
+        <a:latin typeface="Calibri Light"/>
         <a:ea typeface=""/>
         <a:cs typeface=""/>
         <a:font script="Jpan" typeface="游ゴシック Light"/>
@@ -5025,7 +4354,7 @@
         <a:font script="Geor" typeface="Sylfaen"/>
       </a:majorFont>
       <a:minorFont>
-        <a:latin typeface="Calibri" panose="020F0502020204030204"/>
+        <a:latin typeface="Calibri"/>
         <a:ea typeface=""/>
         <a:cs typeface=""/>
         <a:font script="Jpan" typeface="游明朝"/>
@@ -5202,7 +4531,7 @@
   <a:extraClrSchemeLst/>
   <a:extLst>
     <a:ext uri="{05A4C25C-085E-4340-85A3-A5531E510DB2}">
-      <thm15:themeFamily xmlns:thm15="http://schemas.microsoft.com/office/thememl/2012/main" name="Office Theme" id="{62F939B6-93AF-4DB8-9C6B-D6C7DFDC589F}" vid="{4A3C46E8-61CC-4603-A589-7422A47A8E4A}"/>
+      <thm15:themeFamily xmlns="" xmlns:thm15="http://schemas.microsoft.com/office/thememl/2012/main" name="Office Theme" id="{62F939B6-93AF-4DB8-9C6B-D6C7DFDC589F}" vid="{4A3C46E8-61CC-4603-A589-7422A47A8E4A}"/>
     </a:ext>
   </a:extLst>
 </a:theme>

</xml_diff>

<commit_message>
testing this method by ssujay
</commit_message>
<xml_diff>
--- a/Documentation.docx
+++ b/Documentation.docx
@@ -3046,6 +3046,29 @@
     <w:p>
       <w:pPr>
         <w:pStyle w:val="ListParagraph"/>
+        <w:numPr>
+          <w:ilvl w:val="0"/>
+          <w:numId w:val="6"/>
+        </w:numPr>
+        <w:spacing w:after="0" w:line="240" w:lineRule="auto"/>
+        <w:rPr>
+          <w:rFonts w:eastAsia="Times New Roman" w:cs="Arial"/>
+          <w:sz w:val="27"/>
+          <w:szCs w:val="27"/>
+        </w:rPr>
+      </w:pPr>
+      <w:r>
+        <w:rPr>
+          <w:rFonts w:eastAsia="Times New Roman" w:cs="Arial"/>
+          <w:sz w:val="27"/>
+          <w:szCs w:val="27"/>
+        </w:rPr>
+        <w:t>Testing git</w:t>
+      </w:r>
+    </w:p>
+    <w:p>
+      <w:pPr>
+        <w:pStyle w:val="ListParagraph"/>
         <w:spacing w:after="0" w:line="240" w:lineRule="auto"/>
         <w:rPr>
           <w:rFonts w:ascii="Arial" w:eastAsia="Times New Roman" w:hAnsi="Arial" w:cs="Arial"/>
@@ -3148,7 +3171,7 @@
         <v:path o:extrusionok="f" gradientshapeok="t" o:connecttype="rect"/>
         <o:lock v:ext="edit" aspectratio="t"/>
       </v:shapetype>
-      <v:shape id="_x0000_i1028" type="#_x0000_t75" style="width:11.55pt;height:11.55pt" o:bullet="t">
+      <v:shape id="_x0000_i1029" type="#_x0000_t75" style="width:11.55pt;height:11.55pt" o:bullet="t">
         <v:imagedata r:id="rId1" o:title="msoA593"/>
       </v:shape>
     </w:pict>

</xml_diff>

<commit_message>
Certificate but Soumitra vai Please Marge Header footar in this page
</commit_message>
<xml_diff>
--- a/Documentation.docx
+++ b/Documentation.docx
@@ -12,7 +12,7 @@
         </w:rPr>
         <w:pict>
           <v:shape id="_x0000_s1026" type="#_x0000_t75" style="position:absolute;left:0;text-align:left;margin-left:341.25pt;margin-top:-44.25pt;width:130.5pt;height:60pt;z-index:-251658752">
-            <v:imagedata r:id="rId7" o:title="asutosh-college-kolkata-logo"/>
+            <v:imagedata r:id="rId8" o:title="asutosh-college-kolkata-logo"/>
           </v:shape>
         </w:pict>
       </w:r>
@@ -155,7 +155,7 @@
                     <pic:cNvPicPr/>
                   </pic:nvPicPr>
                   <pic:blipFill>
-                    <a:blip r:embed="rId8" cstate="print">
+                    <a:blip r:embed="rId9" cstate="print">
                       <a:duotone>
                         <a:schemeClr val="accent1">
                           <a:shade val="45000"/>
@@ -165,7 +165,7 @@
                       </a:duotone>
                       <a:extLst>
                         <a:ext uri="{28A0092B-C50C-407E-A947-70E740481C1C}">
-                          <a14:useLocalDpi xmlns="" xmlns:wpc="http://schemas.microsoft.com/office/word/2010/wordprocessingCanvas" xmlns:cx="http://schemas.microsoft.com/office/drawing/2014/chartex" xmlns:cx1="http://schemas.microsoft.com/office/drawing/2015/9/8/chartex" xmlns:mc="http://schemas.openxmlformats.org/markup-compatibility/2006" xmlns:o="urn:schemas-microsoft-com:office:office" xmlns:v="urn:schemas-microsoft-com:vml" xmlns:wp14="http://schemas.microsoft.com/office/word/2010/wordprocessingDrawing" xmlns:w10="urn:schemas-microsoft-com:office:word" xmlns:w="http://schemas.openxmlformats.org/wordprocessingml/2006/main" xmlns:w14="http://schemas.microsoft.com/office/word/2010/wordml" xmlns:w15="http://schemas.microsoft.com/office/word/2012/wordml" xmlns:w16se="http://schemas.microsoft.com/office/word/2015/wordml/symex" xmlns:wpg="http://schemas.microsoft.com/office/word/2010/wordprocessingGroup" xmlns:wpi="http://schemas.microsoft.com/office/word/2010/wordprocessingInk" xmlns:wps="http://schemas.microsoft.com/office/word/2010/wordprocessingShape" xmlns:a14="http://schemas.microsoft.com/office/drawing/2010/main" val="0"/>
+                          <a14:useLocalDpi xmlns:a14="http://schemas.microsoft.com/office/drawing/2010/main" xmlns:wps="http://schemas.microsoft.com/office/word/2010/wordprocessingShape" xmlns:wpi="http://schemas.microsoft.com/office/word/2010/wordprocessingInk" xmlns:wpg="http://schemas.microsoft.com/office/word/2010/wordprocessingGroup" xmlns:w16se="http://schemas.microsoft.com/office/word/2015/wordml/symex" xmlns:w15="http://schemas.microsoft.com/office/word/2012/wordml" xmlns:w14="http://schemas.microsoft.com/office/word/2010/wordml" xmlns:w="http://schemas.openxmlformats.org/wordprocessingml/2006/main" xmlns:w10="urn:schemas-microsoft-com:office:word" xmlns:wp14="http://schemas.microsoft.com/office/word/2010/wordprocessingDrawing" xmlns:v="urn:schemas-microsoft-com:vml" xmlns:o="urn:schemas-microsoft-com:office:office" xmlns:mc="http://schemas.openxmlformats.org/markup-compatibility/2006" xmlns:cx1="http://schemas.microsoft.com/office/drawing/2015/9/8/chartex" xmlns:cx="http://schemas.microsoft.com/office/drawing/2014/chartex" xmlns:wpc="http://schemas.microsoft.com/office/word/2010/wordprocessingCanvas" xmlns="" val="0"/>
                         </a:ext>
                       </a:extLst>
                     </a:blip>
@@ -502,7 +502,7 @@
                     <pic:cNvPicPr/>
                   </pic:nvPicPr>
                   <pic:blipFill>
-                    <a:blip r:embed="rId9" cstate="print">
+                    <a:blip r:embed="rId10" cstate="print">
                       <a:duotone>
                         <a:schemeClr val="accent1">
                           <a:shade val="45000"/>
@@ -512,7 +512,7 @@
                       </a:duotone>
                       <a:extLst>
                         <a:ext uri="{28A0092B-C50C-407E-A947-70E740481C1C}">
-                          <a14:useLocalDpi xmlns="" xmlns:wpc="http://schemas.microsoft.com/office/word/2010/wordprocessingCanvas" xmlns:cx="http://schemas.microsoft.com/office/drawing/2014/chartex" xmlns:cx1="http://schemas.microsoft.com/office/drawing/2015/9/8/chartex" xmlns:mc="http://schemas.openxmlformats.org/markup-compatibility/2006" xmlns:o="urn:schemas-microsoft-com:office:office" xmlns:v="urn:schemas-microsoft-com:vml" xmlns:wp14="http://schemas.microsoft.com/office/word/2010/wordprocessingDrawing" xmlns:w10="urn:schemas-microsoft-com:office:word" xmlns:w="http://schemas.openxmlformats.org/wordprocessingml/2006/main" xmlns:w14="http://schemas.microsoft.com/office/word/2010/wordml" xmlns:w15="http://schemas.microsoft.com/office/word/2012/wordml" xmlns:w16se="http://schemas.microsoft.com/office/word/2015/wordml/symex" xmlns:wpg="http://schemas.microsoft.com/office/word/2010/wordprocessingGroup" xmlns:wpi="http://schemas.microsoft.com/office/word/2010/wordprocessingInk" xmlns:wps="http://schemas.microsoft.com/office/word/2010/wordprocessingShape" xmlns:a14="http://schemas.microsoft.com/office/drawing/2010/main" val="0"/>
+                          <a14:useLocalDpi xmlns:a14="http://schemas.microsoft.com/office/drawing/2010/main" xmlns:wps="http://schemas.microsoft.com/office/word/2010/wordprocessingShape" xmlns:wpi="http://schemas.microsoft.com/office/word/2010/wordprocessingInk" xmlns:wpg="http://schemas.microsoft.com/office/word/2010/wordprocessingGroup" xmlns:w16se="http://schemas.microsoft.com/office/word/2015/wordml/symex" xmlns:w15="http://schemas.microsoft.com/office/word/2012/wordml" xmlns:w14="http://schemas.microsoft.com/office/word/2010/wordml" xmlns:w="http://schemas.openxmlformats.org/wordprocessingml/2006/main" xmlns:w10="urn:schemas-microsoft-com:office:word" xmlns:wp14="http://schemas.microsoft.com/office/word/2010/wordprocessingDrawing" xmlns:v="urn:schemas-microsoft-com:vml" xmlns:o="urn:schemas-microsoft-com:office:office" xmlns:mc="http://schemas.openxmlformats.org/markup-compatibility/2006" xmlns:cx1="http://schemas.microsoft.com/office/drawing/2015/9/8/chartex" xmlns:cx="http://schemas.microsoft.com/office/drawing/2014/chartex" xmlns:wpc="http://schemas.microsoft.com/office/word/2010/wordprocessingCanvas" xmlns="" val="0"/>
                         </a:ext>
                       </a:extLst>
                     </a:blip>
@@ -933,6 +933,15 @@
       <w:r>
         <w:rPr>
           <w:rFonts w:eastAsia="Times New Roman" w:cs="Arial"/>
+          <w:b/>
+          <w:sz w:val="28"/>
+          <w:szCs w:val="32"/>
+        </w:rPr>
+        <w:t xml:space="preserve"> </w:t>
+      </w:r>
+      <w:r>
+        <w:rPr>
+          <w:rFonts w:eastAsia="Times New Roman" w:cs="Arial"/>
           <w:sz w:val="28"/>
           <w:szCs w:val="32"/>
         </w:rPr>
@@ -1092,14 +1101,16 @@
         <w:jc w:val="center"/>
         <w:rPr>
           <w:rFonts w:eastAsia="Times New Roman" w:cs="Arial"/>
-          <w:sz w:val="28"/>
-          <w:szCs w:val="32"/>
-        </w:rPr>
-      </w:pPr>
-      <w:r>
-        <w:rPr>
-          <w:rFonts w:eastAsia="Times New Roman" w:cs="Arial"/>
-          <w:sz w:val="28"/>
+          <w:b/>
+          <w:sz w:val="36"/>
+          <w:szCs w:val="32"/>
+        </w:rPr>
+      </w:pPr>
+      <w:r>
+        <w:rPr>
+          <w:rFonts w:eastAsia="Times New Roman" w:cs="Arial"/>
+          <w:b/>
+          <w:sz w:val="36"/>
           <w:szCs w:val="32"/>
         </w:rPr>
         <w:t>Asutosh college second campus</w:t>
@@ -1125,7 +1136,23 @@
           <w:sz w:val="28"/>
           <w:szCs w:val="32"/>
         </w:rPr>
-        <w:t>Bishnupur ,Vasa</w:t>
+        <w:t xml:space="preserve">Bhasa, </w:t>
+      </w:r>
+      <w:r>
+        <w:rPr>
+          <w:rFonts w:eastAsia="Times New Roman" w:cs="Arial"/>
+          <w:sz w:val="28"/>
+          <w:szCs w:val="32"/>
+        </w:rPr>
+        <w:t>Bishnupur</w:t>
+      </w:r>
+      <w:r>
+        <w:rPr>
+          <w:rFonts w:eastAsia="Times New Roman" w:cs="Arial"/>
+          <w:sz w:val="28"/>
+          <w:szCs w:val="32"/>
+        </w:rPr>
+        <w:t>, South 24Pgs</w:t>
       </w:r>
     </w:p>
     <w:p>
@@ -1144,6 +1171,398 @@
     <w:p>
       <w:pPr>
         <w:jc w:val="center"/>
+      </w:pPr>
+    </w:p>
+    <w:tbl>
+      <w:tblPr>
+        <w:tblStyle w:val="TableGrid"/>
+        <w:tblW w:w="0" w:type="auto"/>
+        <w:tblLook w:val="04A0"/>
+      </w:tblPr>
+      <w:tblGrid>
+        <w:gridCol w:w="9576"/>
+      </w:tblGrid>
+      <w:tr>
+        <w:trPr>
+          <w:trHeight w:val="11780"/>
+        </w:trPr>
+        <w:tc>
+          <w:tcPr>
+            <w:tcW w:w="9576" w:type="dxa"/>
+          </w:tcPr>
+          <w:p>
+            <w:pPr>
+              <w:jc w:val="center"/>
+            </w:pPr>
+          </w:p>
+          <w:p>
+            <w:pPr>
+              <w:jc w:val="center"/>
+              <w:rPr>
+                <w:b/>
+                <w:color w:val="0070C0"/>
+                <w:sz w:val="56"/>
+              </w:rPr>
+            </w:pPr>
+            <w:r>
+              <w:rPr>
+                <w:b/>
+                <w:color w:val="0070C0"/>
+                <w:sz w:val="56"/>
+              </w:rPr>
+              <w:t>ASUTOSH COLLEGE</w:t>
+            </w:r>
+          </w:p>
+          <w:p>
+            <w:pPr>
+              <w:jc w:val="center"/>
+              <w:rPr>
+                <w:b/>
+                <w:color w:val="0070C0"/>
+                <w:sz w:val="40"/>
+              </w:rPr>
+            </w:pPr>
+            <w:r>
+              <w:rPr>
+                <w:b/>
+                <w:color w:val="0070C0"/>
+                <w:sz w:val="40"/>
+              </w:rPr>
+              <w:t>92, S.P Mukherjee Road, Kolkata – 700056</w:t>
+            </w:r>
+          </w:p>
+          <w:p>
+            <w:pPr>
+              <w:jc w:val="center"/>
+              <w:rPr>
+                <w:b/>
+                <w:color w:val="0070C0"/>
+                <w:sz w:val="40"/>
+              </w:rPr>
+            </w:pPr>
+          </w:p>
+          <w:p>
+            <w:pPr>
+              <w:jc w:val="center"/>
+              <w:rPr>
+                <w:b/>
+                <w:sz w:val="44"/>
+              </w:rPr>
+            </w:pPr>
+            <w:r>
+              <w:rPr>
+                <w:b/>
+                <w:sz w:val="44"/>
+              </w:rPr>
+              <w:t>Department Of Bachelor</w:t>
+            </w:r>
+            <w:r>
+              <w:rPr>
+                <w:b/>
+                <w:sz w:val="44"/>
+              </w:rPr>
+              <w:t xml:space="preserve"> of</w:t>
+            </w:r>
+            <w:r>
+              <w:rPr>
+                <w:b/>
+                <w:sz w:val="44"/>
+              </w:rPr>
+              <w:t xml:space="preserve"> Vocation</w:t>
+            </w:r>
+          </w:p>
+          <w:p>
+            <w:pPr>
+              <w:jc w:val="center"/>
+              <w:rPr>
+                <w:b/>
+                <w:sz w:val="44"/>
+              </w:rPr>
+            </w:pPr>
+            <w:r>
+              <w:rPr>
+                <w:b/>
+                <w:sz w:val="44"/>
+              </w:rPr>
+              <w:t>Software Development</w:t>
+            </w:r>
+          </w:p>
+          <w:p>
+            <w:pPr>
+              <w:tabs>
+                <w:tab w:val="center" w:pos="4680"/>
+                <w:tab w:val="left" w:pos="8221"/>
+              </w:tabs>
+              <w:rPr>
+                <w:b/>
+                <w:sz w:val="44"/>
+              </w:rPr>
+            </w:pPr>
+            <w:r>
+              <w:rPr>
+                <w:b/>
+                <w:sz w:val="44"/>
+              </w:rPr>
+              <w:tab/>
+            </w:r>
+            <w:r>
+              <w:rPr>
+                <w:b/>
+                <w:noProof/>
+                <w:sz w:val="44"/>
+              </w:rPr>
+              <w:drawing>
+                <wp:inline distT="0" distB="0" distL="0" distR="0">
+                  <wp:extent cx="2798578" cy="1772433"/>
+                  <wp:effectExtent l="19050" t="0" r="1772" b="0"/>
+                  <wp:docPr id="2" name="Picture 1" descr="hit-naac-A-Grade.jpg"/>
+                  <wp:cNvGraphicFramePr>
+                    <a:graphicFrameLocks xmlns:a="http://schemas.openxmlformats.org/drawingml/2006/main" noChangeAspect="1"/>
+                  </wp:cNvGraphicFramePr>
+                  <a:graphic xmlns:a="http://schemas.openxmlformats.org/drawingml/2006/main">
+                    <a:graphicData uri="http://schemas.openxmlformats.org/drawingml/2006/picture">
+                      <pic:pic xmlns:pic="http://schemas.openxmlformats.org/drawingml/2006/picture">
+                        <pic:nvPicPr>
+                          <pic:cNvPr id="0" name="hit-naac-A-Grade.jpg"/>
+                          <pic:cNvPicPr/>
+                        </pic:nvPicPr>
+                        <pic:blipFill>
+                          <a:blip r:embed="rId11" cstate="print"/>
+                          <a:stretch>
+                            <a:fillRect/>
+                          </a:stretch>
+                        </pic:blipFill>
+                        <pic:spPr>
+                          <a:xfrm>
+                            <a:off x="0" y="0"/>
+                            <a:ext cx="2807011" cy="1777774"/>
+                          </a:xfrm>
+                          <a:prstGeom prst="rect">
+                            <a:avLst/>
+                          </a:prstGeom>
+                        </pic:spPr>
+                      </pic:pic>
+                    </a:graphicData>
+                  </a:graphic>
+                </wp:inline>
+              </w:drawing>
+            </w:r>
+            <w:r>
+              <w:rPr>
+                <w:b/>
+                <w:sz w:val="44"/>
+              </w:rPr>
+              <w:tab/>
+            </w:r>
+          </w:p>
+          <w:p>
+            <w:pPr>
+              <w:jc w:val="center"/>
+              <w:rPr>
+                <w:b/>
+                <w:sz w:val="44"/>
+              </w:rPr>
+            </w:pPr>
+          </w:p>
+          <w:p>
+            <w:pPr>
+              <w:ind w:left="6480" w:hanging="6480"/>
+              <w:jc w:val="center"/>
+              <w:rPr>
+                <w:rFonts w:ascii="Snap ITC" w:hAnsi="Snap ITC"/>
+                <w:b/>
+                <w:sz w:val="48"/>
+              </w:rPr>
+            </w:pPr>
+            <w:r>
+              <w:rPr>
+                <w:rFonts w:ascii="Snap ITC" w:hAnsi="Snap ITC"/>
+                <w:b/>
+                <w:sz w:val="48"/>
+              </w:rPr>
+              <w:t>CERTIFICATE</w:t>
+            </w:r>
+          </w:p>
+          <w:p>
+            <w:pPr>
+              <w:ind w:left="6480" w:hanging="6480"/>
+              <w:jc w:val="center"/>
+              <w:rPr>
+                <w:rFonts w:ascii="Snap ITC" w:hAnsi="Snap ITC"/>
+                <w:b/>
+                <w:sz w:val="48"/>
+              </w:rPr>
+            </w:pPr>
+          </w:p>
+          <w:p>
+            <w:pPr>
+              <w:rPr>
+                <w:sz w:val="32"/>
+              </w:rPr>
+            </w:pPr>
+            <w:r>
+              <w:rPr>
+                <w:sz w:val="32"/>
+              </w:rPr>
+              <w:t xml:space="preserve">    </w:t>
+            </w:r>
+            <w:r>
+              <w:rPr>
+                <w:sz w:val="32"/>
+              </w:rPr>
+              <w:t xml:space="preserve">We are hereby </w:t>
+            </w:r>
+            <w:r>
+              <w:rPr>
+                <w:b/>
+                <w:i/>
+                <w:sz w:val="32"/>
+              </w:rPr>
+              <w:t xml:space="preserve">Certify </w:t>
+            </w:r>
+            <w:r>
+              <w:rPr>
+                <w:sz w:val="32"/>
+              </w:rPr>
+              <w:t>that the</w:t>
+            </w:r>
+            <w:r>
+              <w:rPr>
+                <w:sz w:val="32"/>
+              </w:rPr>
+              <w:t xml:space="preserve"> project work  presented in the </w:t>
+            </w:r>
+            <w:r>
+              <w:rPr>
+                <w:sz w:val="32"/>
+              </w:rPr>
+              <w:t xml:space="preserve">B.Voc  Project Report entitled </w:t>
+            </w:r>
+            <w:r>
+              <w:rPr>
+                <w:b/>
+                <w:sz w:val="32"/>
+              </w:rPr>
+              <w:t>“Integrated Hybrid Learning Earning System”</w:t>
+            </w:r>
+            <w:r>
+              <w:rPr>
+                <w:sz w:val="32"/>
+              </w:rPr>
+              <w:t xml:space="preserve">, in partial fulfillment of the requirements for the award of the Bachelor of Vocation of Software Development and submitted to the </w:t>
+            </w:r>
+            <w:r>
+              <w:rPr>
+                <w:b/>
+                <w:sz w:val="32"/>
+              </w:rPr>
+              <w:t>Department of Software Development of Asutosh College</w:t>
+            </w:r>
+            <w:r>
+              <w:rPr>
+                <w:sz w:val="32"/>
+              </w:rPr>
+              <w:t xml:space="preserve">, Kolkata </w:t>
+            </w:r>
+            <w:r>
+              <w:rPr>
+                <w:sz w:val="32"/>
+              </w:rPr>
+              <w:t xml:space="preserve">is an authentic record of our own work carried out during  a period from </w:t>
+            </w:r>
+            <w:r>
+              <w:rPr>
+                <w:b/>
+                <w:sz w:val="32"/>
+              </w:rPr>
+              <w:t>January 2018 to May 2018 (6</w:t>
+            </w:r>
+            <w:r>
+              <w:rPr>
+                <w:b/>
+                <w:sz w:val="32"/>
+                <w:vertAlign w:val="superscript"/>
+              </w:rPr>
+              <w:t>th</w:t>
+            </w:r>
+            <w:r>
+              <w:rPr>
+                <w:b/>
+                <w:sz w:val="32"/>
+              </w:rPr>
+              <w:t xml:space="preserve"> Semester)</w:t>
+            </w:r>
+            <w:r>
+              <w:rPr>
+                <w:sz w:val="32"/>
+              </w:rPr>
+              <w:t xml:space="preserve"> under the supervision </w:t>
+            </w:r>
+            <w:r>
+              <w:rPr>
+                <w:sz w:val="32"/>
+              </w:rPr>
+              <w:t xml:space="preserve">of </w:t>
+            </w:r>
+            <w:r>
+              <w:rPr>
+                <w:b/>
+                <w:sz w:val="32"/>
+              </w:rPr>
+              <w:t>Prof. Abhishek Barman</w:t>
+            </w:r>
+            <w:r>
+              <w:rPr>
+                <w:sz w:val="32"/>
+              </w:rPr>
+              <w:t xml:space="preserve">, Assistant Professor,  Department of Computer Science, Ramakrishna Mission Vidyamandira,  </w:t>
+            </w:r>
+            <w:r>
+              <w:rPr>
+                <w:sz w:val="32"/>
+              </w:rPr>
+              <w:t>Belur Math. Guest Lecturer of Asutosh College Department of Software Development.</w:t>
+            </w:r>
+          </w:p>
+          <w:p>
+            <w:pPr>
+              <w:jc w:val="center"/>
+              <w:rPr>
+                <w:b/>
+                <w:sz w:val="52"/>
+              </w:rPr>
+            </w:pPr>
+            <w:r>
+              <w:rPr>
+                <w:b/>
+                <w:sz w:val="52"/>
+              </w:rPr>
+              <w:t>Vai Header Footer ta marge kar</w:t>
+            </w:r>
+          </w:p>
+          <w:p>
+            <w:pPr>
+              <w:jc w:val="center"/>
+              <w:rPr>
+                <w:b/>
+                <w:sz w:val="52"/>
+              </w:rPr>
+            </w:pPr>
+          </w:p>
+          <w:p>
+            <w:pPr>
+              <w:rPr>
+                <w:b/>
+                <w:sz w:val="52"/>
+              </w:rPr>
+            </w:pPr>
+          </w:p>
+        </w:tc>
+      </w:tr>
+    </w:tbl>
+    <w:p>
+      <w:pPr>
+        <w:jc w:val="center"/>
         <w:rPr>
           <w:rFonts w:ascii="Book Antiqua" w:eastAsia="Batang" w:hAnsi="Book Antiqua"/>
           <w:b/>
@@ -1152,6 +1571,7 @@
         </w:rPr>
       </w:pPr>
       <w:r>
+        <w:lastRenderedPageBreak/>
         <w:br w:type="page"/>
       </w:r>
       <w:r>
@@ -3171,7 +3591,7 @@
         <v:path o:extrusionok="f" gradientshapeok="t" o:connecttype="rect"/>
         <o:lock v:ext="edit" aspectratio="t"/>
       </v:shapetype>
-      <v:shape id="_x0000_i1029" type="#_x0000_t75" style="width:11.55pt;height:11.55pt" o:bullet="t">
+      <v:shape id="_x0000_i1045" type="#_x0000_t75" style="width:11.7pt;height:11.7pt" o:bullet="t">
         <v:imagedata r:id="rId1" o:title="msoA593"/>
       </v:shape>
     </w:pict>
@@ -4554,8 +4974,20 @@
   <a:extraClrSchemeLst/>
   <a:extLst>
     <a:ext uri="{05A4C25C-085E-4340-85A3-A5531E510DB2}">
-      <thm15:themeFamily xmlns="" xmlns:thm15="http://schemas.microsoft.com/office/thememl/2012/main" name="Office Theme" id="{62F939B6-93AF-4DB8-9C6B-D6C7DFDC589F}" vid="{4A3C46E8-61CC-4603-A589-7422A47A8E4A}"/>
+      <thm15:themeFamily xmlns:thm15="http://schemas.microsoft.com/office/thememl/2012/main" xmlns="" name="Office Theme" id="{62F939B6-93AF-4DB8-9C6B-D6C7DFDC589F}" vid="{4A3C46E8-61CC-4603-A589-7422A47A8E4A}"/>
     </a:ext>
   </a:extLst>
 </a:theme>
+</file>
+
+<file path=customXml/item1.xml><?xml version="1.0" encoding="utf-8"?>
+<b:Sources xmlns:b="http://schemas.openxmlformats.org/officeDocument/2006/bibliography" xmlns="http://schemas.openxmlformats.org/officeDocument/2006/bibliography" SelectedStyle="\APA.XSL" StyleName="APA"/>
+</file>
+
+<file path=customXml/itemProps1.xml><?xml version="1.0" encoding="utf-8"?>
+<ds:datastoreItem xmlns:ds="http://schemas.openxmlformats.org/officeDocument/2006/customXml" ds:itemID="{58370397-2D9D-4FD8-9568-D4D63B1C7AE7}">
+  <ds:schemaRefs>
+    <ds:schemaRef ds:uri="http://schemas.openxmlformats.org/officeDocument/2006/bibliography"/>
+  </ds:schemaRefs>
+</ds:datastoreItem>
 </file>
</xml_diff>

<commit_message>
ki6u add korle kar asa kori valoei
</commit_message>
<xml_diff>
--- a/Documentation.docx
+++ b/Documentation.docx
@@ -165,7 +165,7 @@
                       </a:duotone>
                       <a:extLst>
                         <a:ext uri="{28A0092B-C50C-407E-A947-70E740481C1C}">
-                          <a14:useLocalDpi xmlns:a14="http://schemas.microsoft.com/office/drawing/2010/main" xmlns:wps="http://schemas.microsoft.com/office/word/2010/wordprocessingShape" xmlns:wpi="http://schemas.microsoft.com/office/word/2010/wordprocessingInk" xmlns:wpg="http://schemas.microsoft.com/office/word/2010/wordprocessingGroup" xmlns:w16se="http://schemas.microsoft.com/office/word/2015/wordml/symex" xmlns:w15="http://schemas.microsoft.com/office/word/2012/wordml" xmlns:w14="http://schemas.microsoft.com/office/word/2010/wordml" xmlns:w="http://schemas.openxmlformats.org/wordprocessingml/2006/main" xmlns:w10="urn:schemas-microsoft-com:office:word" xmlns:wp14="http://schemas.microsoft.com/office/word/2010/wordprocessingDrawing" xmlns:v="urn:schemas-microsoft-com:vml" xmlns:o="urn:schemas-microsoft-com:office:office" xmlns:mc="http://schemas.openxmlformats.org/markup-compatibility/2006" xmlns:cx1="http://schemas.microsoft.com/office/drawing/2015/9/8/chartex" xmlns:cx="http://schemas.microsoft.com/office/drawing/2014/chartex" xmlns:wpc="http://schemas.microsoft.com/office/word/2010/wordprocessingCanvas" xmlns="" val="0"/>
+                          <a14:useLocalDpi xmlns="" xmlns:wpc="http://schemas.microsoft.com/office/word/2010/wordprocessingCanvas" xmlns:cx="http://schemas.microsoft.com/office/drawing/2014/chartex" xmlns:cx1="http://schemas.microsoft.com/office/drawing/2015/9/8/chartex" xmlns:mc="http://schemas.openxmlformats.org/markup-compatibility/2006" xmlns:o="urn:schemas-microsoft-com:office:office" xmlns:v="urn:schemas-microsoft-com:vml" xmlns:wp14="http://schemas.microsoft.com/office/word/2010/wordprocessingDrawing" xmlns:w10="urn:schemas-microsoft-com:office:word" xmlns:w="http://schemas.openxmlformats.org/wordprocessingml/2006/main" xmlns:w14="http://schemas.microsoft.com/office/word/2010/wordml" xmlns:w15="http://schemas.microsoft.com/office/word/2012/wordml" xmlns:w16se="http://schemas.microsoft.com/office/word/2015/wordml/symex" xmlns:wpg="http://schemas.microsoft.com/office/word/2010/wordprocessingGroup" xmlns:wpi="http://schemas.microsoft.com/office/word/2010/wordprocessingInk" xmlns:wps="http://schemas.microsoft.com/office/word/2010/wordprocessingShape" xmlns:a14="http://schemas.microsoft.com/office/drawing/2010/main" val="0"/>
                         </a:ext>
                       </a:extLst>
                     </a:blip>
@@ -512,7 +512,7 @@
                       </a:duotone>
                       <a:extLst>
                         <a:ext uri="{28A0092B-C50C-407E-A947-70E740481C1C}">
-                          <a14:useLocalDpi xmlns:a14="http://schemas.microsoft.com/office/drawing/2010/main" xmlns:wps="http://schemas.microsoft.com/office/word/2010/wordprocessingShape" xmlns:wpi="http://schemas.microsoft.com/office/word/2010/wordprocessingInk" xmlns:wpg="http://schemas.microsoft.com/office/word/2010/wordprocessingGroup" xmlns:w16se="http://schemas.microsoft.com/office/word/2015/wordml/symex" xmlns:w15="http://schemas.microsoft.com/office/word/2012/wordml" xmlns:w14="http://schemas.microsoft.com/office/word/2010/wordml" xmlns:w="http://schemas.openxmlformats.org/wordprocessingml/2006/main" xmlns:w10="urn:schemas-microsoft-com:office:word" xmlns:wp14="http://schemas.microsoft.com/office/word/2010/wordprocessingDrawing" xmlns:v="urn:schemas-microsoft-com:vml" xmlns:o="urn:schemas-microsoft-com:office:office" xmlns:mc="http://schemas.openxmlformats.org/markup-compatibility/2006" xmlns:cx1="http://schemas.microsoft.com/office/drawing/2015/9/8/chartex" xmlns:cx="http://schemas.microsoft.com/office/drawing/2014/chartex" xmlns:wpc="http://schemas.microsoft.com/office/word/2010/wordprocessingCanvas" xmlns="" val="0"/>
+                          <a14:useLocalDpi xmlns="" xmlns:wpc="http://schemas.microsoft.com/office/word/2010/wordprocessingCanvas" xmlns:cx="http://schemas.microsoft.com/office/drawing/2014/chartex" xmlns:cx1="http://schemas.microsoft.com/office/drawing/2015/9/8/chartex" xmlns:mc="http://schemas.openxmlformats.org/markup-compatibility/2006" xmlns:o="urn:schemas-microsoft-com:office:office" xmlns:v="urn:schemas-microsoft-com:vml" xmlns:wp14="http://schemas.microsoft.com/office/word/2010/wordprocessingDrawing" xmlns:w10="urn:schemas-microsoft-com:office:word" xmlns:w="http://schemas.openxmlformats.org/wordprocessingml/2006/main" xmlns:w14="http://schemas.microsoft.com/office/word/2010/wordml" xmlns:w15="http://schemas.microsoft.com/office/word/2012/wordml" xmlns:w16se="http://schemas.microsoft.com/office/word/2015/wordml/symex" xmlns:wpg="http://schemas.microsoft.com/office/word/2010/wordprocessingGroup" xmlns:wpi="http://schemas.microsoft.com/office/word/2010/wordprocessingInk" xmlns:wps="http://schemas.microsoft.com/office/word/2010/wordprocessingShape" xmlns:a14="http://schemas.microsoft.com/office/drawing/2010/main" val="0"/>
                         </a:ext>
                       </a:extLst>
                     </a:blip>
@@ -1540,38 +1540,752 @@
               <w:t>Vai Header Footer ta marge kar</w:t>
             </w:r>
           </w:p>
-          <w:p>
-            <w:pPr>
-              <w:jc w:val="center"/>
-              <w:rPr>
-                <w:b/>
-                <w:sz w:val="52"/>
-              </w:rPr>
-            </w:pPr>
-          </w:p>
-          <w:p>
-            <w:pPr>
-              <w:rPr>
-                <w:b/>
-                <w:sz w:val="52"/>
-              </w:rPr>
-            </w:pPr>
-          </w:p>
         </w:tc>
       </w:tr>
     </w:tbl>
     <w:p>
       <w:pPr>
         <w:jc w:val="center"/>
-        <w:rPr>
-          <w:rFonts w:ascii="Book Antiqua" w:eastAsia="Batang" w:hAnsi="Book Antiqua"/>
-          <w:b/>
-          <w:sz w:val="44"/>
-          <w:u w:val="single"/>
-        </w:rPr>
-      </w:pPr>
-      <w:r>
+      </w:pPr>
+    </w:p>
+    <w:p>
+      <w:pPr>
+        <w:pStyle w:val="Header"/>
+        <w:jc w:val="center"/>
+        <w:rPr>
+          <w:b/>
+          <w:sz w:val="52"/>
+        </w:rPr>
+      </w:pPr>
+      <w:r>
+        <w:br w:type="page"/>
+      </w:r>
+      <w:r>
+        <w:rPr>
+          <w:b/>
+          <w:sz w:val="52"/>
+        </w:rPr>
         <w:lastRenderedPageBreak/>
+        <w:t>ABSTRACT</w:t>
+      </w:r>
+    </w:p>
+    <w:p>
+      <w:pPr>
+        <w:pStyle w:val="NormalWeb"/>
+        <w:shd w:val="clear" w:color="auto" w:fill="FFFFFF"/>
+        <w:spacing w:before="0" w:beforeAutospacing="0" w:after="180" w:afterAutospacing="0"/>
+        <w:rPr>
+          <w:rFonts w:ascii="Trebuchet MS" w:hAnsi="Trebuchet MS"/>
+          <w:color w:val="000000"/>
+          <w:sz w:val="21"/>
+          <w:szCs w:val="21"/>
+        </w:rPr>
+      </w:pPr>
+      <w:r>
+        <w:rPr>
+          <w:rFonts w:ascii="Trebuchet MS" w:hAnsi="Trebuchet MS"/>
+          <w:color w:val="000000"/>
+          <w:sz w:val="21"/>
+          <w:szCs w:val="21"/>
+        </w:rPr>
+        <w:t>E-learning comprises </w:t>
+      </w:r>
+      <w:r>
+        <w:rPr>
+          <w:rStyle w:val="ilad"/>
+          <w:rFonts w:ascii="Trebuchet MS" w:hAnsi="Trebuchet MS"/>
+          <w:color w:val="000000"/>
+          <w:sz w:val="21"/>
+          <w:szCs w:val="21"/>
+        </w:rPr>
+        <w:t>all forms</w:t>
+      </w:r>
+      <w:r>
+        <w:rPr>
+          <w:rFonts w:ascii="Trebuchet MS" w:hAnsi="Trebuchet MS"/>
+          <w:color w:val="000000"/>
+          <w:sz w:val="21"/>
+          <w:szCs w:val="21"/>
+        </w:rPr>
+        <w:t> of electronically supported learning and teaching. The information and </w:t>
+      </w:r>
+      <w:r>
+        <w:rPr>
+          <w:rStyle w:val="ilad"/>
+          <w:rFonts w:ascii="Trebuchet MS" w:hAnsi="Trebuchet MS"/>
+          <w:color w:val="000000"/>
+          <w:sz w:val="21"/>
+          <w:szCs w:val="21"/>
+        </w:rPr>
+        <w:t>communication systems</w:t>
+      </w:r>
+      <w:r>
+        <w:rPr>
+          <w:rFonts w:ascii="Trebuchet MS" w:hAnsi="Trebuchet MS"/>
+          <w:color w:val="000000"/>
+          <w:sz w:val="21"/>
+          <w:szCs w:val="21"/>
+        </w:rPr>
+        <w:t>, whether networked learning or not, serve as specific media to im</w:t>
+      </w:r>
+      <w:r>
+        <w:rPr>
+          <w:rFonts w:ascii="Trebuchet MS" w:hAnsi="Trebuchet MS"/>
+          <w:color w:val="000000"/>
+          <w:sz w:val="21"/>
+          <w:szCs w:val="21"/>
+        </w:rPr>
+        <w:t xml:space="preserve">plement the learning process. </w:t>
+      </w:r>
+      <w:r>
+        <w:rPr>
+          <w:rFonts w:ascii="Trebuchet MS" w:hAnsi="Trebuchet MS"/>
+          <w:color w:val="000000"/>
+          <w:sz w:val="21"/>
+          <w:szCs w:val="21"/>
+        </w:rPr>
+        <w:t>The term will still most likely be utilized to reference out-of-classroom and in-classroom educational experiences via technology, even as advances continue in regard to devices and </w:t>
+      </w:r>
+      <w:r>
+        <w:rPr>
+          <w:rStyle w:val="ilad"/>
+          <w:rFonts w:ascii="Trebuchet MS" w:hAnsi="Trebuchet MS"/>
+          <w:color w:val="000000"/>
+          <w:sz w:val="21"/>
+          <w:szCs w:val="21"/>
+        </w:rPr>
+        <w:t>curriculum</w:t>
+      </w:r>
+      <w:r>
+        <w:rPr>
+          <w:rFonts w:ascii="Trebuchet MS" w:hAnsi="Trebuchet MS"/>
+          <w:color w:val="000000"/>
+          <w:sz w:val="21"/>
+          <w:szCs w:val="21"/>
+        </w:rPr>
+        <w:t>.</w:t>
+      </w:r>
+    </w:p>
+    <w:p>
+      <w:pPr>
+        <w:pStyle w:val="NormalWeb"/>
+        <w:shd w:val="clear" w:color="auto" w:fill="FFFFFF"/>
+        <w:spacing w:before="0" w:beforeAutospacing="0" w:after="180" w:afterAutospacing="0"/>
+        <w:rPr>
+          <w:rFonts w:ascii="Trebuchet MS" w:hAnsi="Trebuchet MS"/>
+          <w:color w:val="000000"/>
+          <w:sz w:val="21"/>
+          <w:szCs w:val="21"/>
+        </w:rPr>
+      </w:pPr>
+      <w:r>
+        <w:rPr>
+          <w:rFonts w:ascii="Trebuchet MS" w:hAnsi="Trebuchet MS"/>
+          <w:noProof/>
+          <w:color w:val="000000"/>
+          <w:sz w:val="21"/>
+          <w:szCs w:val="21"/>
+        </w:rPr>
+        <w:drawing>
+          <wp:inline distT="0" distB="0" distL="0" distR="0">
+            <wp:extent cx="5943600" cy="2468110"/>
+            <wp:effectExtent l="19050" t="0" r="0" b="0"/>
+            <wp:docPr id="4" name="Picture 4" descr="C:\Users\Code\Downloads\ze.jpg"/>
+            <wp:cNvGraphicFramePr>
+              <a:graphicFrameLocks xmlns:a="http://schemas.openxmlformats.org/drawingml/2006/main" noChangeAspect="1"/>
+            </wp:cNvGraphicFramePr>
+            <a:graphic xmlns:a="http://schemas.openxmlformats.org/drawingml/2006/main">
+              <a:graphicData uri="http://schemas.openxmlformats.org/drawingml/2006/picture">
+                <pic:pic xmlns:pic="http://schemas.openxmlformats.org/drawingml/2006/picture">
+                  <pic:nvPicPr>
+                    <pic:cNvPr id="0" name="Picture 4" descr="C:\Users\Code\Downloads\ze.jpg"/>
+                    <pic:cNvPicPr>
+                      <a:picLocks noChangeAspect="1" noChangeArrowheads="1"/>
+                    </pic:cNvPicPr>
+                  </pic:nvPicPr>
+                  <pic:blipFill>
+                    <a:blip r:embed="rId12" cstate="print"/>
+                    <a:srcRect/>
+                    <a:stretch>
+                      <a:fillRect/>
+                    </a:stretch>
+                  </pic:blipFill>
+                  <pic:spPr bwMode="auto">
+                    <a:xfrm>
+                      <a:off x="0" y="0"/>
+                      <a:ext cx="5943600" cy="2468110"/>
+                    </a:xfrm>
+                    <a:prstGeom prst="rect">
+                      <a:avLst/>
+                    </a:prstGeom>
+                    <a:noFill/>
+                    <a:ln w="9525">
+                      <a:noFill/>
+                      <a:miter lim="800000"/>
+                      <a:headEnd/>
+                      <a:tailEnd/>
+                    </a:ln>
+                  </pic:spPr>
+                </pic:pic>
+              </a:graphicData>
+            </a:graphic>
+          </wp:inline>
+        </w:drawing>
+      </w:r>
+    </w:p>
+    <w:p>
+      <w:pPr>
+        <w:pStyle w:val="NormalWeb"/>
+        <w:shd w:val="clear" w:color="auto" w:fill="FFFFFF"/>
+        <w:spacing w:before="0" w:beforeAutospacing="0" w:after="180" w:afterAutospacing="0"/>
+        <w:rPr>
+          <w:rFonts w:ascii="Trebuchet MS" w:hAnsi="Trebuchet MS"/>
+          <w:color w:val="000000"/>
+          <w:sz w:val="21"/>
+          <w:szCs w:val="21"/>
+        </w:rPr>
+      </w:pPr>
+      <w:r>
+        <w:rPr>
+          <w:rFonts w:ascii="Trebuchet MS" w:hAnsi="Trebuchet MS"/>
+          <w:color w:val="000000"/>
+          <w:sz w:val="21"/>
+          <w:szCs w:val="21"/>
+        </w:rPr>
+        <w:t>E-learning is essentially the computer and network-enabled </w:t>
+      </w:r>
+      <w:r>
+        <w:rPr>
+          <w:rStyle w:val="ilad"/>
+          <w:rFonts w:ascii="Trebuchet MS" w:hAnsi="Trebuchet MS"/>
+          <w:color w:val="000000"/>
+          <w:sz w:val="21"/>
+          <w:szCs w:val="21"/>
+        </w:rPr>
+        <w:t>transfer</w:t>
+      </w:r>
+      <w:r>
+        <w:rPr>
+          <w:rFonts w:ascii="Trebuchet MS" w:hAnsi="Trebuchet MS"/>
+          <w:color w:val="000000"/>
+          <w:sz w:val="21"/>
+          <w:szCs w:val="21"/>
+        </w:rPr>
+        <w:t> of skills and knowledge. E-learning applications and processes include Web-based learning, computer-based learning, virtual education opportunities and digital collaboration. Content is delivered via the Internet, intranet/extranet, audio or video tape, satellite TV, and CD-ROM. It can be self-paced or instructor-led and includes media in the form of text, image, animation, streaming video and audio.</w:t>
+      </w:r>
+    </w:p>
+    <w:p>
+      <w:pPr>
+        <w:pStyle w:val="NormalWeb"/>
+        <w:shd w:val="clear" w:color="auto" w:fill="FFFFFF"/>
+        <w:spacing w:before="0" w:beforeAutospacing="0" w:after="180" w:afterAutospacing="0"/>
+        <w:rPr>
+          <w:rFonts w:ascii="Trebuchet MS" w:hAnsi="Trebuchet MS"/>
+          <w:color w:val="000000"/>
+          <w:sz w:val="21"/>
+          <w:szCs w:val="21"/>
+        </w:rPr>
+      </w:pPr>
+      <w:r>
+        <w:rPr>
+          <w:rStyle w:val="ilad"/>
+          <w:rFonts w:ascii="Trebuchet MS" w:hAnsi="Trebuchet MS"/>
+          <w:color w:val="000000"/>
+          <w:sz w:val="21"/>
+          <w:szCs w:val="21"/>
+        </w:rPr>
+        <w:t>Abbreviations</w:t>
+      </w:r>
+      <w:r>
+        <w:rPr>
+          <w:rFonts w:ascii="Trebuchet MS" w:hAnsi="Trebuchet MS"/>
+          <w:color w:val="000000"/>
+          <w:sz w:val="21"/>
+          <w:szCs w:val="21"/>
+        </w:rPr>
+        <w:t> like CBT (Computer-Based Training), IBT (Internet-Based Training) or WBT (Web-Based Training) have been used as synonyms to e-learning. Today one can still find these terms being used, along with variations of e-learning such as elearning, Elearning, and eLearning. The terms will be utilized throughout this article to indicate their validity under the broader terminology of E-learning.</w:t>
+      </w:r>
+    </w:p>
+    <w:p>
+      <w:pPr>
+        <w:pStyle w:val="NormalWeb"/>
+        <w:shd w:val="clear" w:color="auto" w:fill="FFFFFF"/>
+        <w:spacing w:before="0" w:beforeAutospacing="0" w:after="180" w:afterAutospacing="0"/>
+        <w:rPr>
+          <w:rFonts w:ascii="Trebuchet MS" w:hAnsi="Trebuchet MS"/>
+          <w:color w:val="000000"/>
+          <w:sz w:val="21"/>
+          <w:szCs w:val="21"/>
+        </w:rPr>
+      </w:pPr>
+      <w:r>
+        <w:rPr>
+          <w:rFonts w:ascii="Trebuchet MS" w:hAnsi="Trebuchet MS"/>
+          <w:color w:val="000000"/>
+          <w:sz w:val="21"/>
+          <w:szCs w:val="21"/>
+        </w:rPr>
+        <w:t>R ki6u add korle kore de</w:t>
+      </w:r>
+    </w:p>
+    <w:p/>
+    <w:p>
+      <w:pPr>
+        <w:jc w:val="center"/>
+      </w:pPr>
+    </w:p>
+    <w:p>
+      <w:r>
+        <w:br w:type="page"/>
+      </w:r>
+    </w:p>
+    <w:p>
+      <w:pPr>
+        <w:jc w:val="center"/>
+      </w:pPr>
+      <w:r>
+        <w:rPr>
+          <w:b/>
+          <w:sz w:val="48"/>
+        </w:rPr>
+        <w:lastRenderedPageBreak/>
+        <w:t>Why E-Learning</w:t>
+      </w:r>
+    </w:p>
+    <w:p>
+      <w:pPr>
+        <w:numPr>
+          <w:ilvl w:val="0"/>
+          <w:numId w:val="8"/>
+        </w:numPr>
+        <w:tabs>
+          <w:tab w:val="num" w:pos="720"/>
+        </w:tabs>
+        <w:rPr>
+          <w:bCs/>
+        </w:rPr>
+      </w:pPr>
+      <w:r>
+        <w:rPr>
+          <w:bCs/>
+        </w:rPr>
+        <w:t>e-learning encompasses freedom, flexibility and the power to break conventions of traditional learning methods.</w:t>
+      </w:r>
+    </w:p>
+    <w:p>
+      <w:pPr>
+        <w:numPr>
+          <w:ilvl w:val="0"/>
+          <w:numId w:val="8"/>
+        </w:numPr>
+        <w:tabs>
+          <w:tab w:val="num" w:pos="720"/>
+        </w:tabs>
+        <w:rPr>
+          <w:bCs/>
+        </w:rPr>
+      </w:pPr>
+      <w:r>
+        <w:rPr>
+          <w:bCs/>
+        </w:rPr>
+        <w:t>E – stands for Extended, Enhanced, Electronic, Efficient, Effective learning</w:t>
+      </w:r>
+    </w:p>
+    <w:p>
+      <w:pPr>
+        <w:numPr>
+          <w:ilvl w:val="0"/>
+          <w:numId w:val="8"/>
+        </w:numPr>
+        <w:tabs>
+          <w:tab w:val="num" w:pos="720"/>
+        </w:tabs>
+        <w:rPr>
+          <w:bCs/>
+        </w:rPr>
+      </w:pPr>
+      <w:r>
+        <w:rPr>
+          <w:bCs/>
+        </w:rPr>
+        <w:t>Learning experience is delivere</w:t>
+      </w:r>
+      <w:r>
+        <w:rPr>
+          <w:bCs/>
+        </w:rPr>
+        <w:t>d to the learner effectively with pleasant appearance.</w:t>
+      </w:r>
+    </w:p>
+    <w:p>
+      <w:pPr>
+        <w:rPr>
+          <w:b/>
+          <w:bCs/>
+          <w:sz w:val="28"/>
+        </w:rPr>
+      </w:pPr>
+      <w:r>
+        <w:rPr>
+          <w:b/>
+          <w:bCs/>
+          <w:sz w:val="28"/>
+        </w:rPr>
+        <w:t>Other opportunities are:</w:t>
+      </w:r>
+    </w:p>
+    <w:p>
+      <w:pPr>
+        <w:numPr>
+          <w:ilvl w:val="0"/>
+          <w:numId w:val="9"/>
+        </w:numPr>
+        <w:rPr>
+          <w:bCs/>
+        </w:rPr>
+      </w:pPr>
+      <w:r>
+        <w:rPr>
+          <w:bCs/>
+        </w:rPr>
+        <w:t xml:space="preserve">  Overcome geographical boundaries.</w:t>
+      </w:r>
+    </w:p>
+    <w:p>
+      <w:pPr>
+        <w:numPr>
+          <w:ilvl w:val="0"/>
+          <w:numId w:val="9"/>
+        </w:numPr>
+        <w:rPr>
+          <w:bCs/>
+        </w:rPr>
+      </w:pPr>
+      <w:r>
+        <w:rPr>
+          <w:bCs/>
+        </w:rPr>
+        <w:t xml:space="preserve">  Reduced publishing and distribution costs.</w:t>
+      </w:r>
+    </w:p>
+    <w:p>
+      <w:pPr>
+        <w:numPr>
+          <w:ilvl w:val="0"/>
+          <w:numId w:val="9"/>
+        </w:numPr>
+        <w:rPr>
+          <w:bCs/>
+        </w:rPr>
+      </w:pPr>
+      <w:r>
+        <w:rPr>
+          <w:bCs/>
+        </w:rPr>
+        <w:t xml:space="preserve">  Content published once is available over web by a click of button.</w:t>
+      </w:r>
+    </w:p>
+    <w:p>
+      <w:pPr>
+        <w:numPr>
+          <w:ilvl w:val="0"/>
+          <w:numId w:val="9"/>
+        </w:numPr>
+        <w:rPr>
+          <w:bCs/>
+        </w:rPr>
+      </w:pPr>
+      <w:r>
+        <w:rPr>
+          <w:bCs/>
+        </w:rPr>
+        <w:t xml:space="preserve">  </w:t>
+      </w:r>
+      <w:r>
+        <w:rPr>
+          <w:bCs/>
+        </w:rPr>
+        <w:t>E-learning can be do</w:t>
+      </w:r>
+      <w:r>
+        <w:rPr>
+          <w:bCs/>
+        </w:rPr>
+        <w:t>ne one-on-one, in private,</w:t>
+      </w:r>
+      <w:r>
+        <w:rPr>
+          <w:bCs/>
+        </w:rPr>
+        <w:t xml:space="preserve"> uncovering the individual's potential.</w:t>
+      </w:r>
+    </w:p>
+    <w:p>
+      <w:pPr>
+        <w:numPr>
+          <w:ilvl w:val="0"/>
+          <w:numId w:val="9"/>
+        </w:numPr>
+        <w:rPr>
+          <w:bCs/>
+        </w:rPr>
+      </w:pPr>
+      <w:r>
+        <w:rPr>
+          <w:bCs/>
+        </w:rPr>
+        <w:t xml:space="preserve">  Self-paced </w:t>
+      </w:r>
+      <w:r>
+        <w:rPr>
+          <w:bCs/>
+        </w:rPr>
+        <w:t>i.e</w:t>
+      </w:r>
+      <w:r>
+        <w:rPr>
+          <w:bCs/>
+        </w:rPr>
+        <w:t xml:space="preserve"> Advanced students are a</w:t>
+      </w:r>
+      <w:r>
+        <w:rPr>
+          <w:bCs/>
+        </w:rPr>
+        <w:t xml:space="preserve">llowed to speed through or bypass instruction that is     </w:t>
+      </w:r>
+      <w:r>
+        <w:rPr>
+          <w:bCs/>
+        </w:rPr>
+        <w:t>redundant wh</w:t>
+      </w:r>
+      <w:r>
+        <w:rPr>
+          <w:bCs/>
+        </w:rPr>
+        <w:t xml:space="preserve">ile novices slow their own </w:t>
+      </w:r>
+      <w:r>
+        <w:rPr>
+          <w:bCs/>
+        </w:rPr>
+        <w:t>progress through con</w:t>
+      </w:r>
+      <w:r>
+        <w:rPr>
+          <w:bCs/>
+        </w:rPr>
+        <w:t>tent, eli</w:t>
+      </w:r>
+      <w:r>
+        <w:rPr>
+          <w:bCs/>
+        </w:rPr>
+        <w:t xml:space="preserve">minating frustration with </w:t>
+      </w:r>
+      <w:r>
+        <w:rPr>
+          <w:bCs/>
+        </w:rPr>
+        <w:br/>
+        <w:t xml:space="preserve"> </w:t>
+      </w:r>
+      <w:r>
+        <w:rPr>
+          <w:bCs/>
+        </w:rPr>
+        <w:t>themselves,  their fellow students.</w:t>
+      </w:r>
+      <w:r>
+        <w:rPr>
+          <w:bCs/>
+        </w:rPr>
+        <w:t xml:space="preserve"> </w:t>
+      </w:r>
+    </w:p>
+    <w:p>
+      <w:pPr>
+        <w:rPr>
+          <w:b/>
+          <w:bCs/>
+          <w:sz w:val="28"/>
+        </w:rPr>
+      </w:pPr>
+      <w:r>
+        <w:rPr>
+          <w:b/>
+          <w:bCs/>
+          <w:sz w:val="28"/>
+        </w:rPr>
+        <w:t>Flexibility to learn</w:t>
+      </w:r>
+    </w:p>
+    <w:p>
+      <w:pPr>
+        <w:numPr>
+          <w:ilvl w:val="0"/>
+          <w:numId w:val="10"/>
+        </w:numPr>
+        <w:rPr>
+          <w:bCs/>
+        </w:rPr>
+      </w:pPr>
+      <w:r>
+        <w:rPr>
+          <w:bCs/>
+        </w:rPr>
+        <w:t>On-demand availability enables students to complete training conveniently at more convenient times and/or from the comfor</w:t>
+      </w:r>
+      <w:r>
+        <w:rPr>
+          <w:bCs/>
+        </w:rPr>
+        <w:t>t of their home.</w:t>
+      </w:r>
+    </w:p>
+    <w:p>
+      <w:pPr>
+        <w:numPr>
+          <w:ilvl w:val="0"/>
+          <w:numId w:val="10"/>
+        </w:numPr>
+        <w:rPr>
+          <w:bCs/>
+        </w:rPr>
+      </w:pPr>
+      <w:r>
+        <w:rPr>
+          <w:bCs/>
+        </w:rPr>
+        <w:t xml:space="preserve">Self-pacing for slow or quick students reduces stress and increases satisfaction. </w:t>
+      </w:r>
+    </w:p>
+    <w:p>
+      <w:pPr>
+        <w:numPr>
+          <w:ilvl w:val="0"/>
+          <w:numId w:val="10"/>
+        </w:numPr>
+        <w:rPr>
+          <w:bCs/>
+        </w:rPr>
+      </w:pPr>
+      <w:r>
+        <w:rPr>
+          <w:bCs/>
+        </w:rPr>
+        <w:t>Skip over material you already know and focus on topics you'd like to learn</w:t>
+      </w:r>
+      <w:r>
+        <w:rPr>
+          <w:bCs/>
+        </w:rPr>
+        <w:t>.</w:t>
+      </w:r>
+    </w:p>
+    <w:p>
+      <w:pPr>
+        <w:numPr>
+          <w:ilvl w:val="0"/>
+          <w:numId w:val="10"/>
+        </w:numPr>
+        <w:rPr>
+          <w:bCs/>
+        </w:rPr>
+      </w:pPr>
+      <w:r>
+        <w:rPr>
+          <w:bCs/>
+        </w:rPr>
+        <w:t>Unbound by ti</w:t>
+      </w:r>
+      <w:r>
+        <w:rPr>
+          <w:bCs/>
+        </w:rPr>
+        <w:t>me - courses are available 24/7.</w:t>
+      </w:r>
+    </w:p>
+    <w:p>
+      <w:pPr>
+        <w:numPr>
+          <w:ilvl w:val="0"/>
+          <w:numId w:val="10"/>
+        </w:numPr>
+        <w:rPr>
+          <w:bCs/>
+        </w:rPr>
+      </w:pPr>
+      <w:r>
+        <w:rPr>
+          <w:bCs/>
+        </w:rPr>
+        <w:t>Unbound by place - study at ho</w:t>
+      </w:r>
+      <w:r>
+        <w:rPr>
+          <w:bCs/>
+        </w:rPr>
+        <w:t>me, work, or on any place</w:t>
+      </w:r>
+      <w:r>
+        <w:rPr>
+          <w:bCs/>
+        </w:rPr>
+        <w:t>.</w:t>
+      </w:r>
+    </w:p>
+    <w:p>
+      <w:pPr>
+        <w:rPr>
+          <w:b/>
+          <w:bCs/>
+          <w:sz w:val="28"/>
+        </w:rPr>
+      </w:pPr>
+    </w:p>
+    <w:p>
+      <w:pPr>
+        <w:rPr>
+          <w:b/>
+          <w:bCs/>
+          <w:sz w:val="28"/>
+        </w:rPr>
+      </w:pPr>
+    </w:p>
+    <w:p>
+      <w:pPr>
+        <w:rPr>
+          <w:bCs/>
+        </w:rPr>
+      </w:pPr>
+    </w:p>
+    <w:p>
+      <w:pPr>
+        <w:ind w:left="360"/>
+        <w:rPr>
+          <w:b/>
+          <w:bCs/>
+          <w:sz w:val="28"/>
+        </w:rPr>
+      </w:pPr>
+    </w:p>
+    <w:p>
+      <w:pPr>
+        <w:ind w:left="360"/>
+        <w:rPr>
+          <w:b/>
+          <w:bCs/>
+        </w:rPr>
+      </w:pPr>
+    </w:p>
+    <w:p>
+      <w:pPr>
+        <w:jc w:val="center"/>
+      </w:pPr>
+      <w:r>
         <w:br w:type="page"/>
       </w:r>
       <w:r>
@@ -3591,7 +4305,7 @@
         <v:path o:extrusionok="f" gradientshapeok="t" o:connecttype="rect"/>
         <o:lock v:ext="edit" aspectratio="t"/>
       </v:shapetype>
-      <v:shape id="_x0000_i1045" type="#_x0000_t75" style="width:11.7pt;height:11.7pt" o:bullet="t">
+      <v:shape id="_x0000_i1035" type="#_x0000_t75" style="width:11.8pt;height:11.8pt" o:bullet="t">
         <v:imagedata r:id="rId1" o:title="msoA593"/>
       </v:shape>
     </w:pict>
@@ -3939,6 +4653,286 @@
     </w:lvl>
   </w:abstractNum>
   <w:abstractNum w:abstractNumId="3">
+    <w:nsid w:val="28450ECC"/>
+    <w:multiLevelType w:val="hybridMultilevel"/>
+    <w:tmpl w:val="C39AA2B2"/>
+    <w:lvl w:ilvl="0" w:tplc="08A4E2AC">
+      <w:start w:val="1"/>
+      <w:numFmt w:val="bullet"/>
+      <w:lvlText w:val=""/>
+      <w:lvlJc w:val="left"/>
+      <w:pPr>
+        <w:tabs>
+          <w:tab w:val="num" w:pos="720"/>
+        </w:tabs>
+        <w:ind w:left="720" w:hanging="360"/>
+      </w:pPr>
+      <w:rPr>
+        <w:rFonts w:ascii="Wingdings" w:hAnsi="Wingdings" w:hint="default"/>
+      </w:rPr>
+    </w:lvl>
+    <w:lvl w:ilvl="1" w:tplc="818A039C" w:tentative="1">
+      <w:start w:val="1"/>
+      <w:numFmt w:val="bullet"/>
+      <w:lvlText w:val=""/>
+      <w:lvlJc w:val="left"/>
+      <w:pPr>
+        <w:tabs>
+          <w:tab w:val="num" w:pos="1440"/>
+        </w:tabs>
+        <w:ind w:left="1440" w:hanging="360"/>
+      </w:pPr>
+      <w:rPr>
+        <w:rFonts w:ascii="Wingdings" w:hAnsi="Wingdings" w:hint="default"/>
+      </w:rPr>
+    </w:lvl>
+    <w:lvl w:ilvl="2" w:tplc="E6DAD0EC" w:tentative="1">
+      <w:start w:val="1"/>
+      <w:numFmt w:val="bullet"/>
+      <w:lvlText w:val=""/>
+      <w:lvlJc w:val="left"/>
+      <w:pPr>
+        <w:tabs>
+          <w:tab w:val="num" w:pos="2160"/>
+        </w:tabs>
+        <w:ind w:left="2160" w:hanging="360"/>
+      </w:pPr>
+      <w:rPr>
+        <w:rFonts w:ascii="Wingdings" w:hAnsi="Wingdings" w:hint="default"/>
+      </w:rPr>
+    </w:lvl>
+    <w:lvl w:ilvl="3" w:tplc="6A688D60" w:tentative="1">
+      <w:start w:val="1"/>
+      <w:numFmt w:val="bullet"/>
+      <w:lvlText w:val=""/>
+      <w:lvlJc w:val="left"/>
+      <w:pPr>
+        <w:tabs>
+          <w:tab w:val="num" w:pos="2880"/>
+        </w:tabs>
+        <w:ind w:left="2880" w:hanging="360"/>
+      </w:pPr>
+      <w:rPr>
+        <w:rFonts w:ascii="Wingdings" w:hAnsi="Wingdings" w:hint="default"/>
+      </w:rPr>
+    </w:lvl>
+    <w:lvl w:ilvl="4" w:tplc="3350FDFE" w:tentative="1">
+      <w:start w:val="1"/>
+      <w:numFmt w:val="bullet"/>
+      <w:lvlText w:val=""/>
+      <w:lvlJc w:val="left"/>
+      <w:pPr>
+        <w:tabs>
+          <w:tab w:val="num" w:pos="3600"/>
+        </w:tabs>
+        <w:ind w:left="3600" w:hanging="360"/>
+      </w:pPr>
+      <w:rPr>
+        <w:rFonts w:ascii="Wingdings" w:hAnsi="Wingdings" w:hint="default"/>
+      </w:rPr>
+    </w:lvl>
+    <w:lvl w:ilvl="5" w:tplc="AED2335E" w:tentative="1">
+      <w:start w:val="1"/>
+      <w:numFmt w:val="bullet"/>
+      <w:lvlText w:val=""/>
+      <w:lvlJc w:val="left"/>
+      <w:pPr>
+        <w:tabs>
+          <w:tab w:val="num" w:pos="4320"/>
+        </w:tabs>
+        <w:ind w:left="4320" w:hanging="360"/>
+      </w:pPr>
+      <w:rPr>
+        <w:rFonts w:ascii="Wingdings" w:hAnsi="Wingdings" w:hint="default"/>
+      </w:rPr>
+    </w:lvl>
+    <w:lvl w:ilvl="6" w:tplc="2D6264F4" w:tentative="1">
+      <w:start w:val="1"/>
+      <w:numFmt w:val="bullet"/>
+      <w:lvlText w:val=""/>
+      <w:lvlJc w:val="left"/>
+      <w:pPr>
+        <w:tabs>
+          <w:tab w:val="num" w:pos="5040"/>
+        </w:tabs>
+        <w:ind w:left="5040" w:hanging="360"/>
+      </w:pPr>
+      <w:rPr>
+        <w:rFonts w:ascii="Wingdings" w:hAnsi="Wingdings" w:hint="default"/>
+      </w:rPr>
+    </w:lvl>
+    <w:lvl w:ilvl="7" w:tplc="466C18EE" w:tentative="1">
+      <w:start w:val="1"/>
+      <w:numFmt w:val="bullet"/>
+      <w:lvlText w:val=""/>
+      <w:lvlJc w:val="left"/>
+      <w:pPr>
+        <w:tabs>
+          <w:tab w:val="num" w:pos="5760"/>
+        </w:tabs>
+        <w:ind w:left="5760" w:hanging="360"/>
+      </w:pPr>
+      <w:rPr>
+        <w:rFonts w:ascii="Wingdings" w:hAnsi="Wingdings" w:hint="default"/>
+      </w:rPr>
+    </w:lvl>
+    <w:lvl w:ilvl="8" w:tplc="B5E6D15A" w:tentative="1">
+      <w:start w:val="1"/>
+      <w:numFmt w:val="bullet"/>
+      <w:lvlText w:val=""/>
+      <w:lvlJc w:val="left"/>
+      <w:pPr>
+        <w:tabs>
+          <w:tab w:val="num" w:pos="6480"/>
+        </w:tabs>
+        <w:ind w:left="6480" w:hanging="360"/>
+      </w:pPr>
+      <w:rPr>
+        <w:rFonts w:ascii="Wingdings" w:hAnsi="Wingdings" w:hint="default"/>
+      </w:rPr>
+    </w:lvl>
+  </w:abstractNum>
+  <w:abstractNum w:abstractNumId="4">
+    <w:nsid w:val="31EB507C"/>
+    <w:multiLevelType w:val="hybridMultilevel"/>
+    <w:tmpl w:val="F55A0846"/>
+    <w:lvl w:ilvl="0" w:tplc="BD086250">
+      <w:start w:val="1"/>
+      <w:numFmt w:val="bullet"/>
+      <w:lvlText w:val=""/>
+      <w:lvlJc w:val="left"/>
+      <w:pPr>
+        <w:tabs>
+          <w:tab w:val="num" w:pos="720"/>
+        </w:tabs>
+        <w:ind w:left="720" w:hanging="360"/>
+      </w:pPr>
+      <w:rPr>
+        <w:rFonts w:ascii="Wingdings" w:hAnsi="Wingdings" w:hint="default"/>
+      </w:rPr>
+    </w:lvl>
+    <w:lvl w:ilvl="1" w:tplc="2C2AD15A" w:tentative="1">
+      <w:start w:val="1"/>
+      <w:numFmt w:val="bullet"/>
+      <w:lvlText w:val=""/>
+      <w:lvlJc w:val="left"/>
+      <w:pPr>
+        <w:tabs>
+          <w:tab w:val="num" w:pos="1440"/>
+        </w:tabs>
+        <w:ind w:left="1440" w:hanging="360"/>
+      </w:pPr>
+      <w:rPr>
+        <w:rFonts w:ascii="Wingdings" w:hAnsi="Wingdings" w:hint="default"/>
+      </w:rPr>
+    </w:lvl>
+    <w:lvl w:ilvl="2" w:tplc="E28E2292" w:tentative="1">
+      <w:start w:val="1"/>
+      <w:numFmt w:val="bullet"/>
+      <w:lvlText w:val=""/>
+      <w:lvlJc w:val="left"/>
+      <w:pPr>
+        <w:tabs>
+          <w:tab w:val="num" w:pos="2160"/>
+        </w:tabs>
+        <w:ind w:left="2160" w:hanging="360"/>
+      </w:pPr>
+      <w:rPr>
+        <w:rFonts w:ascii="Wingdings" w:hAnsi="Wingdings" w:hint="default"/>
+      </w:rPr>
+    </w:lvl>
+    <w:lvl w:ilvl="3" w:tplc="B302C270" w:tentative="1">
+      <w:start w:val="1"/>
+      <w:numFmt w:val="bullet"/>
+      <w:lvlText w:val=""/>
+      <w:lvlJc w:val="left"/>
+      <w:pPr>
+        <w:tabs>
+          <w:tab w:val="num" w:pos="2880"/>
+        </w:tabs>
+        <w:ind w:left="2880" w:hanging="360"/>
+      </w:pPr>
+      <w:rPr>
+        <w:rFonts w:ascii="Wingdings" w:hAnsi="Wingdings" w:hint="default"/>
+      </w:rPr>
+    </w:lvl>
+    <w:lvl w:ilvl="4" w:tplc="C36A6274" w:tentative="1">
+      <w:start w:val="1"/>
+      <w:numFmt w:val="bullet"/>
+      <w:lvlText w:val=""/>
+      <w:lvlJc w:val="left"/>
+      <w:pPr>
+        <w:tabs>
+          <w:tab w:val="num" w:pos="3600"/>
+        </w:tabs>
+        <w:ind w:left="3600" w:hanging="360"/>
+      </w:pPr>
+      <w:rPr>
+        <w:rFonts w:ascii="Wingdings" w:hAnsi="Wingdings" w:hint="default"/>
+      </w:rPr>
+    </w:lvl>
+    <w:lvl w:ilvl="5" w:tplc="5E2290C8" w:tentative="1">
+      <w:start w:val="1"/>
+      <w:numFmt w:val="bullet"/>
+      <w:lvlText w:val=""/>
+      <w:lvlJc w:val="left"/>
+      <w:pPr>
+        <w:tabs>
+          <w:tab w:val="num" w:pos="4320"/>
+        </w:tabs>
+        <w:ind w:left="4320" w:hanging="360"/>
+      </w:pPr>
+      <w:rPr>
+        <w:rFonts w:ascii="Wingdings" w:hAnsi="Wingdings" w:hint="default"/>
+      </w:rPr>
+    </w:lvl>
+    <w:lvl w:ilvl="6" w:tplc="E514D7AC" w:tentative="1">
+      <w:start w:val="1"/>
+      <w:numFmt w:val="bullet"/>
+      <w:lvlText w:val=""/>
+      <w:lvlJc w:val="left"/>
+      <w:pPr>
+        <w:tabs>
+          <w:tab w:val="num" w:pos="5040"/>
+        </w:tabs>
+        <w:ind w:left="5040" w:hanging="360"/>
+      </w:pPr>
+      <w:rPr>
+        <w:rFonts w:ascii="Wingdings" w:hAnsi="Wingdings" w:hint="default"/>
+      </w:rPr>
+    </w:lvl>
+    <w:lvl w:ilvl="7" w:tplc="87125CBA" w:tentative="1">
+      <w:start w:val="1"/>
+      <w:numFmt w:val="bullet"/>
+      <w:lvlText w:val=""/>
+      <w:lvlJc w:val="left"/>
+      <w:pPr>
+        <w:tabs>
+          <w:tab w:val="num" w:pos="5760"/>
+        </w:tabs>
+        <w:ind w:left="5760" w:hanging="360"/>
+      </w:pPr>
+      <w:rPr>
+        <w:rFonts w:ascii="Wingdings" w:hAnsi="Wingdings" w:hint="default"/>
+      </w:rPr>
+    </w:lvl>
+    <w:lvl w:ilvl="8" w:tplc="BEBCAB9C" w:tentative="1">
+      <w:start w:val="1"/>
+      <w:numFmt w:val="bullet"/>
+      <w:lvlText w:val=""/>
+      <w:lvlJc w:val="left"/>
+      <w:pPr>
+        <w:tabs>
+          <w:tab w:val="num" w:pos="6480"/>
+        </w:tabs>
+        <w:ind w:left="6480" w:hanging="360"/>
+      </w:pPr>
+      <w:rPr>
+        <w:rFonts w:ascii="Wingdings" w:hAnsi="Wingdings" w:hint="default"/>
+      </w:rPr>
+    </w:lvl>
+  </w:abstractNum>
+  <w:abstractNum w:abstractNumId="5">
     <w:nsid w:val="32D13B98"/>
     <w:multiLevelType w:val="hybridMultilevel"/>
     <w:tmpl w:val="BA40DB9E"/>
@@ -4052,7 +5046,7 @@
       </w:rPr>
     </w:lvl>
   </w:abstractNum>
-  <w:abstractNum w:abstractNumId="4">
+  <w:abstractNum w:abstractNumId="6">
     <w:nsid w:val="4A060B33"/>
     <w:multiLevelType w:val="hybridMultilevel"/>
     <w:tmpl w:val="C64A8484"/>
@@ -4165,7 +5159,7 @@
       </w:rPr>
     </w:lvl>
   </w:abstractNum>
-  <w:abstractNum w:abstractNumId="5">
+  <w:abstractNum w:abstractNumId="7">
     <w:nsid w:val="50517E55"/>
     <w:multiLevelType w:val="hybridMultilevel"/>
     <w:tmpl w:val="818C5662"/>
@@ -4277,7 +5271,7 @@
       </w:rPr>
     </w:lvl>
   </w:abstractNum>
-  <w:abstractNum w:abstractNumId="6">
+  <w:abstractNum w:abstractNumId="8">
     <w:nsid w:val="52EA193B"/>
     <w:multiLevelType w:val="hybridMultilevel"/>
     <w:tmpl w:val="41688E94"/>
@@ -4391,11 +5385,151 @@
       </w:rPr>
     </w:lvl>
   </w:abstractNum>
+  <w:abstractNum w:abstractNumId="9">
+    <w:nsid w:val="53A34A5A"/>
+    <w:multiLevelType w:val="hybridMultilevel"/>
+    <w:tmpl w:val="4C0E16D8"/>
+    <w:lvl w:ilvl="0" w:tplc="AF2CA2E0">
+      <w:start w:val="1"/>
+      <w:numFmt w:val="bullet"/>
+      <w:lvlText w:val=""/>
+      <w:lvlJc w:val="left"/>
+      <w:pPr>
+        <w:tabs>
+          <w:tab w:val="num" w:pos="360"/>
+        </w:tabs>
+        <w:ind w:left="360" w:hanging="360"/>
+      </w:pPr>
+      <w:rPr>
+        <w:rFonts w:ascii="Wingdings" w:hAnsi="Wingdings" w:hint="default"/>
+      </w:rPr>
+    </w:lvl>
+    <w:lvl w:ilvl="1" w:tplc="D27ECD8C" w:tentative="1">
+      <w:start w:val="1"/>
+      <w:numFmt w:val="bullet"/>
+      <w:lvlText w:val=""/>
+      <w:lvlJc w:val="left"/>
+      <w:pPr>
+        <w:tabs>
+          <w:tab w:val="num" w:pos="1080"/>
+        </w:tabs>
+        <w:ind w:left="1080" w:hanging="360"/>
+      </w:pPr>
+      <w:rPr>
+        <w:rFonts w:ascii="Wingdings" w:hAnsi="Wingdings" w:hint="default"/>
+      </w:rPr>
+    </w:lvl>
+    <w:lvl w:ilvl="2" w:tplc="16FAE3EA" w:tentative="1">
+      <w:start w:val="1"/>
+      <w:numFmt w:val="bullet"/>
+      <w:lvlText w:val=""/>
+      <w:lvlJc w:val="left"/>
+      <w:pPr>
+        <w:tabs>
+          <w:tab w:val="num" w:pos="1800"/>
+        </w:tabs>
+        <w:ind w:left="1800" w:hanging="360"/>
+      </w:pPr>
+      <w:rPr>
+        <w:rFonts w:ascii="Wingdings" w:hAnsi="Wingdings" w:hint="default"/>
+      </w:rPr>
+    </w:lvl>
+    <w:lvl w:ilvl="3" w:tplc="3E00EA20" w:tentative="1">
+      <w:start w:val="1"/>
+      <w:numFmt w:val="bullet"/>
+      <w:lvlText w:val=""/>
+      <w:lvlJc w:val="left"/>
+      <w:pPr>
+        <w:tabs>
+          <w:tab w:val="num" w:pos="2520"/>
+        </w:tabs>
+        <w:ind w:left="2520" w:hanging="360"/>
+      </w:pPr>
+      <w:rPr>
+        <w:rFonts w:ascii="Wingdings" w:hAnsi="Wingdings" w:hint="default"/>
+      </w:rPr>
+    </w:lvl>
+    <w:lvl w:ilvl="4" w:tplc="830C05A6" w:tentative="1">
+      <w:start w:val="1"/>
+      <w:numFmt w:val="bullet"/>
+      <w:lvlText w:val=""/>
+      <w:lvlJc w:val="left"/>
+      <w:pPr>
+        <w:tabs>
+          <w:tab w:val="num" w:pos="3240"/>
+        </w:tabs>
+        <w:ind w:left="3240" w:hanging="360"/>
+      </w:pPr>
+      <w:rPr>
+        <w:rFonts w:ascii="Wingdings" w:hAnsi="Wingdings" w:hint="default"/>
+      </w:rPr>
+    </w:lvl>
+    <w:lvl w:ilvl="5" w:tplc="21A2B12C" w:tentative="1">
+      <w:start w:val="1"/>
+      <w:numFmt w:val="bullet"/>
+      <w:lvlText w:val=""/>
+      <w:lvlJc w:val="left"/>
+      <w:pPr>
+        <w:tabs>
+          <w:tab w:val="num" w:pos="3960"/>
+        </w:tabs>
+        <w:ind w:left="3960" w:hanging="360"/>
+      </w:pPr>
+      <w:rPr>
+        <w:rFonts w:ascii="Wingdings" w:hAnsi="Wingdings" w:hint="default"/>
+      </w:rPr>
+    </w:lvl>
+    <w:lvl w:ilvl="6" w:tplc="73808234" w:tentative="1">
+      <w:start w:val="1"/>
+      <w:numFmt w:val="bullet"/>
+      <w:lvlText w:val=""/>
+      <w:lvlJc w:val="left"/>
+      <w:pPr>
+        <w:tabs>
+          <w:tab w:val="num" w:pos="4680"/>
+        </w:tabs>
+        <w:ind w:left="4680" w:hanging="360"/>
+      </w:pPr>
+      <w:rPr>
+        <w:rFonts w:ascii="Wingdings" w:hAnsi="Wingdings" w:hint="default"/>
+      </w:rPr>
+    </w:lvl>
+    <w:lvl w:ilvl="7" w:tplc="6728CC9A" w:tentative="1">
+      <w:start w:val="1"/>
+      <w:numFmt w:val="bullet"/>
+      <w:lvlText w:val=""/>
+      <w:lvlJc w:val="left"/>
+      <w:pPr>
+        <w:tabs>
+          <w:tab w:val="num" w:pos="5400"/>
+        </w:tabs>
+        <w:ind w:left="5400" w:hanging="360"/>
+      </w:pPr>
+      <w:rPr>
+        <w:rFonts w:ascii="Wingdings" w:hAnsi="Wingdings" w:hint="default"/>
+      </w:rPr>
+    </w:lvl>
+    <w:lvl w:ilvl="8" w:tplc="C9C0471E" w:tentative="1">
+      <w:start w:val="1"/>
+      <w:numFmt w:val="bullet"/>
+      <w:lvlText w:val=""/>
+      <w:lvlJc w:val="left"/>
+      <w:pPr>
+        <w:tabs>
+          <w:tab w:val="num" w:pos="6120"/>
+        </w:tabs>
+        <w:ind w:left="6120" w:hanging="360"/>
+      </w:pPr>
+      <w:rPr>
+        <w:rFonts w:ascii="Wingdings" w:hAnsi="Wingdings" w:hint="default"/>
+      </w:rPr>
+    </w:lvl>
+  </w:abstractNum>
   <w:num w:numId="1">
-    <w:abstractNumId w:val="5"/>
+    <w:abstractNumId w:val="7"/>
   </w:num>
   <w:num w:numId="2">
-    <w:abstractNumId w:val="6"/>
+    <w:abstractNumId w:val="8"/>
   </w:num>
   <w:num w:numId="3">
     <w:abstractNumId w:val="1"/>
@@ -4407,9 +5541,18 @@
     <w:abstractNumId w:val="2"/>
   </w:num>
   <w:num w:numId="6">
+    <w:abstractNumId w:val="5"/>
+  </w:num>
+  <w:num w:numId="7">
+    <w:abstractNumId w:val="6"/>
+  </w:num>
+  <w:num w:numId="8">
+    <w:abstractNumId w:val="9"/>
+  </w:num>
+  <w:num w:numId="9">
     <w:abstractNumId w:val="3"/>
   </w:num>
-  <w:num w:numId="7">
+  <w:num w:numId="10">
     <w:abstractNumId w:val="4"/>
   </w:num>
 </w:numbering>
@@ -4579,7 +5722,6 @@
   <w:style w:type="character" w:default="1" w:styleId="DefaultParagraphFont">
     <w:name w:val="Default Paragraph Font"/>
     <w:uiPriority w:val="1"/>
-    <w:semiHidden/>
     <w:unhideWhenUsed/>
   </w:style>
   <w:style w:type="table" w:default="1" w:styleId="TableNormal">
@@ -4715,6 +5857,27 @@
       <w:sz w:val="16"/>
       <w:szCs w:val="16"/>
     </w:rPr>
+  </w:style>
+  <w:style w:type="paragraph" w:styleId="NormalWeb">
+    <w:name w:val="Normal (Web)"/>
+    <w:basedOn w:val="Normal"/>
+    <w:uiPriority w:val="99"/>
+    <w:semiHidden/>
+    <w:unhideWhenUsed/>
+    <w:rsid w:val="00107A2F"/>
+    <w:pPr>
+      <w:spacing w:before="100" w:beforeAutospacing="1" w:after="100" w:afterAutospacing="1" w:line="240" w:lineRule="auto"/>
+    </w:pPr>
+    <w:rPr>
+      <w:rFonts w:ascii="Times New Roman" w:eastAsia="Times New Roman" w:hAnsi="Times New Roman" w:cs="Times New Roman"/>
+      <w:sz w:val="24"/>
+      <w:szCs w:val="24"/>
+    </w:rPr>
+  </w:style>
+  <w:style w:type="character" w:customStyle="1" w:styleId="ilad">
+    <w:name w:val="il_ad"/>
+    <w:basedOn w:val="DefaultParagraphFont"/>
+    <w:rsid w:val="00107A2F"/>
   </w:style>
 </w:styles>
 </file>
@@ -4974,7 +6137,7 @@
   <a:extraClrSchemeLst/>
   <a:extLst>
     <a:ext uri="{05A4C25C-085E-4340-85A3-A5531E510DB2}">
-      <thm15:themeFamily xmlns:thm15="http://schemas.microsoft.com/office/thememl/2012/main" xmlns="" name="Office Theme" id="{62F939B6-93AF-4DB8-9C6B-D6C7DFDC589F}" vid="{4A3C46E8-61CC-4603-A589-7422A47A8E4A}"/>
+      <thm15:themeFamily xmlns="" xmlns:thm15="http://schemas.microsoft.com/office/thememl/2012/main" name="Office Theme" id="{62F939B6-93AF-4DB8-9C6B-D6C7DFDC589F}" vid="{4A3C46E8-61CC-4603-A589-7422A47A8E4A}"/>
     </a:ext>
   </a:extLst>
 </a:theme>
@@ -4985,7 +6148,7 @@
 </file>
 
 <file path=customXml/itemProps1.xml><?xml version="1.0" encoding="utf-8"?>
-<ds:datastoreItem xmlns:ds="http://schemas.openxmlformats.org/officeDocument/2006/customXml" ds:itemID="{58370397-2D9D-4FD8-9568-D4D63B1C7AE7}">
+<ds:datastoreItem xmlns:ds="http://schemas.openxmlformats.org/officeDocument/2006/customXml" ds:itemID="{1CC54CE5-4D85-4D9F-954C-6A23CA500784}">
   <ds:schemaRefs>
     <ds:schemaRef ds:uri="http://schemas.openxmlformats.org/officeDocument/2006/bibliography"/>
   </ds:schemaRefs>

</xml_diff>